<commit_message>
RPCT-383, u7: u7ide user manual edited
</commit_message>
<xml_diff>
--- a/doc/u7ide user manual.docx
+++ b/doc/u7ide user manual.docx
@@ -178,7 +178,7 @@
       <w:r>
         <w:fldChar w:fldCharType="separate"/>
       </w:r>
-      <w:hyperlink w:anchor="_Toc422833718" w:history="1">
+      <w:hyperlink w:anchor="_Toc422835502" w:history="1">
         <w:r>
           <w:rPr>
             <w:rStyle w:val="ad"/>
@@ -217,7 +217,7 @@
             <w:noProof/>
             <w:webHidden/>
           </w:rPr>
-          <w:instrText xml:space="preserve"> PAGEREF _Toc422833718 \h </w:instrText>
+          <w:instrText xml:space="preserve"> PAGEREF _Toc422835502 \h </w:instrText>
         </w:r>
         <w:r>
           <w:rPr>
@@ -260,7 +260,7 @@
           <w:lang w:eastAsia="uk-UA"/>
         </w:rPr>
       </w:pPr>
-      <w:hyperlink w:anchor="_Toc422833719" w:history="1">
+      <w:hyperlink w:anchor="_Toc422835503" w:history="1">
         <w:r>
           <w:rPr>
             <w:rStyle w:val="ad"/>
@@ -297,7 +297,7 @@
             <w:noProof/>
             <w:webHidden/>
           </w:rPr>
-          <w:instrText xml:space="preserve"> PAGEREF _Toc422833719 \h </w:instrText>
+          <w:instrText xml:space="preserve"> PAGEREF _Toc422835503 \h </w:instrText>
         </w:r>
         <w:r>
           <w:rPr>
@@ -340,7 +340,7 @@
           <w:lang w:eastAsia="uk-UA"/>
         </w:rPr>
       </w:pPr>
-      <w:hyperlink w:anchor="_Toc422833720" w:history="1">
+      <w:hyperlink w:anchor="_Toc422835504" w:history="1">
         <w:r>
           <w:rPr>
             <w:rStyle w:val="ad"/>
@@ -379,7 +379,7 @@
             <w:noProof/>
             <w:webHidden/>
           </w:rPr>
-          <w:instrText xml:space="preserve"> PAGEREF _Toc422833720 \h </w:instrText>
+          <w:instrText xml:space="preserve"> PAGEREF _Toc422835504 \h </w:instrText>
         </w:r>
         <w:r>
           <w:rPr>
@@ -422,7 +422,7 @@
           <w:lang w:eastAsia="uk-UA"/>
         </w:rPr>
       </w:pPr>
-      <w:hyperlink w:anchor="_Toc422833721" w:history="1">
+      <w:hyperlink w:anchor="_Toc422835505" w:history="1">
         <w:r>
           <w:rPr>
             <w:rStyle w:val="ad"/>
@@ -475,7 +475,7 @@
             <w:noProof/>
             <w:webHidden/>
           </w:rPr>
-          <w:instrText xml:space="preserve"> PAGEREF _Toc422833721 \h </w:instrText>
+          <w:instrText xml:space="preserve"> PAGEREF _Toc422835505 \h </w:instrText>
         </w:r>
         <w:r>
           <w:rPr>
@@ -518,7 +518,7 @@
           <w:lang w:eastAsia="uk-UA"/>
         </w:rPr>
       </w:pPr>
-      <w:hyperlink w:anchor="_Toc422833722" w:history="1">
+      <w:hyperlink w:anchor="_Toc422835506" w:history="1">
         <w:r>
           <w:rPr>
             <w:rStyle w:val="ad"/>
@@ -555,7 +555,7 @@
             <w:noProof/>
             <w:webHidden/>
           </w:rPr>
-          <w:instrText xml:space="preserve"> PAGEREF _Toc422833722 \h </w:instrText>
+          <w:instrText xml:space="preserve"> PAGEREF _Toc422835506 \h </w:instrText>
         </w:r>
         <w:r>
           <w:rPr>
@@ -598,7 +598,7 @@
           <w:lang w:eastAsia="uk-UA"/>
         </w:rPr>
       </w:pPr>
-      <w:hyperlink w:anchor="_Toc422833723" w:history="1">
+      <w:hyperlink w:anchor="_Toc422835507" w:history="1">
         <w:r>
           <w:rPr>
             <w:rStyle w:val="ad"/>
@@ -606,6 +606,7 @@
             <w:noProof/>
             <w:snapToGrid w:val="0"/>
             <w:w w:val="0"/>
+            <w:lang w:val="en-US"/>
           </w:rPr>
           <w:t>6.</w:t>
         </w:r>
@@ -613,8 +614,16 @@
           <w:rPr>
             <w:rStyle w:val="ad"/>
             <w:noProof/>
+            <w:lang w:val="en-US"/>
           </w:rPr>
-          <w:t xml:space="preserve"> Сигналы приложения (</w:t>
+          <w:t xml:space="preserve"> Application</w:t>
+        </w:r>
+        <w:r>
+          <w:rPr>
+            <w:rStyle w:val="ad"/>
+            <w:noProof/>
+          </w:rPr>
+          <w:t xml:space="preserve"> logic</w:t>
         </w:r>
         <w:r>
           <w:rPr>
@@ -622,14 +631,22 @@
             <w:noProof/>
             <w:lang w:val="en-US"/>
           </w:rPr>
-          <w:t>Applicat</w:t>
+          <w:t xml:space="preserve"> signal</w:t>
         </w:r>
         <w:r>
           <w:rPr>
             <w:rStyle w:val="ad"/>
             <w:noProof/>
           </w:rPr>
-          <w:t>ion signals). Добавление, редактирование и удаление.</w:t>
+          <w:t xml:space="preserve"> editor</w:t>
+        </w:r>
+        <w:r>
+          <w:rPr>
+            <w:rStyle w:val="ad"/>
+            <w:noProof/>
+            <w:lang w:val="en-US"/>
+          </w:rPr>
+          <w:t>. Adding, editing and deleting</w:t>
         </w:r>
         <w:r>
           <w:rPr>
@@ -650,7 +667,7 @@
             <w:noProof/>
             <w:webHidden/>
           </w:rPr>
-          <w:instrText xml:space="preserve"> PAGEREF _Toc422833723 \h </w:instrText>
+          <w:instrText xml:space="preserve"> PAGEREF _Toc422835507 \h </w:instrText>
         </w:r>
         <w:r>
           <w:rPr>
@@ -693,7 +710,7 @@
           <w:lang w:eastAsia="uk-UA"/>
         </w:rPr>
       </w:pPr>
-      <w:hyperlink w:anchor="_Toc422833724" w:history="1">
+      <w:hyperlink w:anchor="_Toc422835508" w:history="1">
         <w:r>
           <w:rPr>
             <w:rStyle w:val="ad"/>
@@ -753,7 +770,7 @@
             <w:noProof/>
             <w:webHidden/>
           </w:rPr>
-          <w:instrText xml:space="preserve"> PAGEREF _Toc422833724 \h </w:instrText>
+          <w:instrText xml:space="preserve"> PAGEREF _Toc422835508 \h </w:instrText>
         </w:r>
         <w:r>
           <w:rPr>
@@ -773,7 +790,7 @@
             <w:noProof/>
             <w:webHidden/>
           </w:rPr>
-          <w:t>23</w:t>
+          <w:t>28</w:t>
         </w:r>
         <w:r>
           <w:rPr>
@@ -796,7 +813,7 @@
           <w:lang w:eastAsia="uk-UA"/>
         </w:rPr>
       </w:pPr>
-      <w:hyperlink w:anchor="_Toc422833725" w:history="1">
+      <w:hyperlink w:anchor="_Toc422835509" w:history="1">
         <w:r>
           <w:rPr>
             <w:rStyle w:val="ad"/>
@@ -835,7 +852,7 @@
             <w:noProof/>
             <w:webHidden/>
           </w:rPr>
-          <w:instrText xml:space="preserve"> PAGEREF _Toc422833725 \h </w:instrText>
+          <w:instrText xml:space="preserve"> PAGEREF _Toc422835509 \h </w:instrText>
         </w:r>
         <w:r>
           <w:rPr>
@@ -855,7 +872,7 @@
             <w:noProof/>
             <w:webHidden/>
           </w:rPr>
-          <w:t>26</w:t>
+          <w:t>31</w:t>
         </w:r>
         <w:r>
           <w:rPr>
@@ -878,7 +895,7 @@
           <w:lang w:eastAsia="uk-UA"/>
         </w:rPr>
       </w:pPr>
-      <w:hyperlink w:anchor="_Toc422833726" w:history="1">
+      <w:hyperlink w:anchor="_Toc422835510" w:history="1">
         <w:r>
           <w:rPr>
             <w:rStyle w:val="ad"/>
@@ -915,7 +932,7 @@
             <w:noProof/>
             <w:webHidden/>
           </w:rPr>
-          <w:instrText xml:space="preserve"> PAGEREF _Toc422833726 \h </w:instrText>
+          <w:instrText xml:space="preserve"> PAGEREF _Toc422835510 \h </w:instrText>
         </w:r>
         <w:r>
           <w:rPr>
@@ -935,7 +952,7 @@
             <w:noProof/>
             <w:webHidden/>
           </w:rPr>
-          <w:t>36</w:t>
+          <w:t>41</w:t>
         </w:r>
         <w:r>
           <w:rPr>
@@ -958,7 +975,7 @@
           <w:lang w:eastAsia="uk-UA"/>
         </w:rPr>
       </w:pPr>
-      <w:hyperlink w:anchor="_Toc422833727" w:history="1">
+      <w:hyperlink w:anchor="_Toc422835511" w:history="1">
         <w:r>
           <w:rPr>
             <w:rStyle w:val="ad"/>
@@ -995,7 +1012,7 @@
             <w:noProof/>
             <w:webHidden/>
           </w:rPr>
-          <w:instrText xml:space="preserve"> PAGEREF _Toc422833727 \h </w:instrText>
+          <w:instrText xml:space="preserve"> PAGEREF _Toc422835511 \h </w:instrText>
         </w:r>
         <w:r>
           <w:rPr>
@@ -1015,7 +1032,7 @@
             <w:noProof/>
             <w:webHidden/>
           </w:rPr>
-          <w:t>36</w:t>
+          <w:t>41</w:t>
         </w:r>
         <w:r>
           <w:rPr>
@@ -1038,7 +1055,7 @@
           <w:lang w:eastAsia="uk-UA"/>
         </w:rPr>
       </w:pPr>
-      <w:hyperlink w:anchor="_Toc422833728" w:history="1">
+      <w:hyperlink w:anchor="_Toc422835512" w:history="1">
         <w:r>
           <w:rPr>
             <w:rStyle w:val="ad"/>
@@ -1056,7 +1073,23 @@
             <w:noProof/>
             <w:lang w:val="en-US"/>
           </w:rPr>
-          <w:t xml:space="preserve"> Project building</w:t>
+          <w:t xml:space="preserve"> Project buil</w:t>
+        </w:r>
+        <w:r>
+          <w:rPr>
+            <w:rStyle w:val="ad"/>
+            <w:noProof/>
+            <w:lang w:val="en-US"/>
+          </w:rPr>
+          <w:t>d</w:t>
+        </w:r>
+        <w:r>
+          <w:rPr>
+            <w:rStyle w:val="ad"/>
+            <w:noProof/>
+            <w:lang w:val="en-US"/>
+          </w:rPr>
+          <w:t>ing</w:t>
         </w:r>
         <w:r>
           <w:rPr>
@@ -1077,7 +1110,7 @@
             <w:noProof/>
             <w:webHidden/>
           </w:rPr>
-          <w:instrText xml:space="preserve"> PAGEREF _Toc422833728 \h </w:instrText>
+          <w:instrText xml:space="preserve"> PAGEREF _Toc422835512 \h </w:instrText>
         </w:r>
         <w:r>
           <w:rPr>
@@ -1097,7 +1130,7 @@
             <w:noProof/>
             <w:webHidden/>
           </w:rPr>
-          <w:t>37</w:t>
+          <w:t>42</w:t>
         </w:r>
         <w:r>
           <w:rPr>
@@ -1131,7 +1164,7 @@
           <w:lang w:val="en-US"/>
         </w:rPr>
       </w:pPr>
-      <w:bookmarkStart w:id="0" w:name="_Toc422833718"/>
+      <w:bookmarkStart w:id="0" w:name="_Toc422835502"/>
       <w:proofErr w:type="gramStart"/>
       <w:r>
         <w:rPr>
@@ -1867,7 +1900,7 @@
         </w:rPr>
         <w:br w:type="page"/>
       </w:r>
-      <w:bookmarkStart w:id="1" w:name="_Toc422833719"/>
+      <w:bookmarkStart w:id="1" w:name="_Toc422835503"/>
       <w:proofErr w:type="spellStart"/>
       <w:r>
         <w:lastRenderedPageBreak/>
@@ -3249,7 +3282,7 @@
           <w:lang w:val="en-US"/>
         </w:rPr>
       </w:pPr>
-      <w:bookmarkStart w:id="2" w:name="_Toc422833720"/>
+      <w:bookmarkStart w:id="2" w:name="_Toc422835504"/>
       <w:r>
         <w:rPr>
           <w:lang w:val="en-US"/>
@@ -5110,7 +5143,7 @@
         <w:pStyle w:val="11"/>
       </w:pPr>
       <w:bookmarkStart w:id="6" w:name="_Toc419207254"/>
-      <w:bookmarkStart w:id="7" w:name="_Toc422833721"/>
+      <w:bookmarkStart w:id="7" w:name="_Toc422835505"/>
       <w:r>
         <w:rPr>
           <w:lang w:val="en-US"/>
@@ -8853,7 +8886,7 @@
       <w:pPr>
         <w:pStyle w:val="11"/>
       </w:pPr>
-      <w:bookmarkStart w:id="16" w:name="_Toc422833722"/>
+      <w:bookmarkStart w:id="16" w:name="_Toc422835506"/>
       <w:proofErr w:type="spellStart"/>
       <w:r>
         <w:lastRenderedPageBreak/>
@@ -15157,50 +15190,402 @@
     <w:p>
       <w:pPr>
         <w:pStyle w:val="11"/>
-      </w:pPr>
-      <w:bookmarkStart w:id="23" w:name="_Toc422833723"/>
-      <w:r>
+        <w:rPr>
+          <w:lang w:val="en-US"/>
+        </w:rPr>
+      </w:pPr>
+      <w:bookmarkStart w:id="23" w:name="_Toc419277538"/>
+      <w:bookmarkStart w:id="24" w:name="_Toc422835507"/>
+      <w:r>
+        <w:rPr>
+          <w:lang w:val="en-US"/>
+        </w:rPr>
         <w:lastRenderedPageBreak/>
-        <w:t>Сигналы</w:t>
-      </w:r>
-      <w:r>
+        <w:t>Application</w:t>
+      </w:r>
+      <w:r>
+        <w:rPr>
+          <w:lang w:val="uk-UA"/>
+        </w:rPr>
         <w:t xml:space="preserve"> </w:t>
       </w:r>
-      <w:r>
-        <w:t>приложения</w:t>
-      </w:r>
-      <w:r>
-        <w:t xml:space="preserve"> (</w:t>
-      </w:r>
       <w:proofErr w:type="spellStart"/>
       <w:r>
         <w:rPr>
-          <w:lang w:val="en-US"/>
-        </w:rPr>
-        <w:t>Applicat</w:t>
-      </w:r>
-      <w:r>
-        <w:t>ion</w:t>
+          <w:lang w:val="uk-UA"/>
+        </w:rPr>
+        <w:t>logic</w:t>
       </w:r>
       <w:proofErr w:type="spellEnd"/>
       <w:r>
+        <w:rPr>
+          <w:lang w:val="en-US"/>
+        </w:rPr>
+        <w:t xml:space="preserve"> signal</w:t>
+      </w:r>
+      <w:r>
+        <w:rPr>
+          <w:lang w:val="uk-UA"/>
+        </w:rPr>
         <w:t xml:space="preserve"> </w:t>
       </w:r>
       <w:proofErr w:type="spellStart"/>
       <w:r>
-        <w:t>sign</w:t>
-      </w:r>
-      <w:r>
-        <w:t>a</w:t>
-      </w:r>
-      <w:r>
-        <w:t>ls</w:t>
+        <w:rPr>
+          <w:lang w:val="uk-UA"/>
+        </w:rPr>
+        <w:t>editor</w:t>
       </w:r>
       <w:proofErr w:type="spellEnd"/>
       <w:r>
-        <w:t>). Добавление, редактирование и удаление.</w:t>
+        <w:rPr>
+          <w:lang w:val="en-US"/>
+        </w:rPr>
+        <w:t>. Adding, editing and deleting</w:t>
       </w:r>
       <w:bookmarkEnd w:id="23"/>
+      <w:bookmarkEnd w:id="24"/>
+    </w:p>
+    <w:p>
+      <w:pPr>
+        <w:pStyle w:val="2"/>
+        <w:rPr>
+          <w:lang w:val="en-US"/>
+        </w:rPr>
+      </w:pPr>
+      <w:r>
+        <w:rPr>
+          <w:lang w:val="en-US"/>
+        </w:rPr>
+        <w:t>Common description</w:t>
+      </w:r>
+    </w:p>
+    <w:p>
+      <w:pPr>
+        <w:pStyle w:val="a7"/>
+      </w:pPr>
+      <w:r>
+        <w:rPr>
+          <w:lang w:val="en-US"/>
+        </w:rPr>
+        <w:t>Application signals</w:t>
+      </w:r>
+      <w:r>
+        <w:rPr>
+          <w:lang w:val="en-US"/>
+        </w:rPr>
+        <w:t xml:space="preserve"> </w:t>
+      </w:r>
+      <w:r>
+        <w:rPr>
+          <w:lang w:val="en-US"/>
+        </w:rPr>
+        <w:t>describe</w:t>
+      </w:r>
+      <w:r>
+        <w:rPr>
+          <w:lang w:val="en-US"/>
+        </w:rPr>
+        <w:t xml:space="preserve"> </w:t>
+      </w:r>
+      <w:r>
+        <w:rPr>
+          <w:lang w:val="en-US"/>
+        </w:rPr>
+        <w:t>signal parameters</w:t>
+      </w:r>
+      <w:r>
+        <w:rPr>
+          <w:lang w:val="en-US"/>
+        </w:rPr>
+        <w:t xml:space="preserve"> </w:t>
+      </w:r>
+      <w:r>
+        <w:rPr>
+          <w:lang w:val="en-US"/>
+        </w:rPr>
+        <w:t>used in the</w:t>
+      </w:r>
+      <w:r>
+        <w:rPr>
+          <w:lang w:val="en-US"/>
+        </w:rPr>
+        <w:t xml:space="preserve"> </w:t>
+      </w:r>
+      <w:r>
+        <w:rPr>
+          <w:lang w:val="en-US"/>
+        </w:rPr>
+        <w:t>application logic</w:t>
+      </w:r>
+      <w:r>
+        <w:rPr>
+          <w:lang w:val="en-US"/>
+        </w:rPr>
+        <w:t xml:space="preserve"> </w:t>
+      </w:r>
+      <w:r>
+        <w:rPr>
+          <w:lang w:val="en-US"/>
+        </w:rPr>
+        <w:t>schemes</w:t>
+      </w:r>
+      <w:r>
+        <w:rPr>
+          <w:lang w:val="en-US"/>
+        </w:rPr>
+        <w:t xml:space="preserve">. </w:t>
+      </w:r>
+      <w:r>
+        <w:rPr>
+          <w:lang w:val="en-US"/>
+        </w:rPr>
+        <w:t>The signals</w:t>
+      </w:r>
+      <w:r>
+        <w:rPr>
+          <w:lang w:val="en-US"/>
+        </w:rPr>
+        <w:t xml:space="preserve"> </w:t>
+      </w:r>
+      <w:r>
+        <w:rPr>
+          <w:lang w:val="en-US"/>
+        </w:rPr>
+        <w:t>correspond to</w:t>
+      </w:r>
+      <w:r>
+        <w:rPr>
+          <w:lang w:val="en-US"/>
+        </w:rPr>
+        <w:t xml:space="preserve"> </w:t>
+      </w:r>
+      <w:r>
+        <w:rPr>
+          <w:lang w:val="en-US"/>
+        </w:rPr>
+        <w:t>application</w:t>
+      </w:r>
+      <w:r>
+        <w:rPr>
+          <w:lang w:val="en-US"/>
+        </w:rPr>
+        <w:t xml:space="preserve"> </w:t>
+      </w:r>
+      <w:r>
+        <w:rPr>
+          <w:lang w:val="en-US"/>
+        </w:rPr>
+        <w:t>Input, Output</w:t>
+      </w:r>
+      <w:r>
+        <w:rPr>
+          <w:lang w:val="en-US"/>
+        </w:rPr>
+        <w:t xml:space="preserve"> </w:t>
+      </w:r>
+      <w:r>
+        <w:rPr>
+          <w:lang w:val="en-US"/>
+        </w:rPr>
+        <w:t>of modules or</w:t>
+      </w:r>
+      <w:r>
+        <w:rPr>
+          <w:lang w:val="en-US"/>
+        </w:rPr>
+        <w:t xml:space="preserve"> </w:t>
+      </w:r>
+      <w:r>
+        <w:rPr>
+          <w:lang w:val="en-US"/>
+        </w:rPr>
+        <w:t>intermediate values</w:t>
+      </w:r>
+      <w:r>
+        <w:rPr>
+          <w:lang w:val="en-US"/>
+        </w:rPr>
+        <w:t xml:space="preserve"> </w:t>
+      </w:r>
+      <w:r>
+        <w:rPr>
+          <w:lang w:val="en-US"/>
+        </w:rPr>
+        <w:t>in the calculations.</w:t>
+      </w:r>
+      <w:r>
+        <w:rPr>
+          <w:lang w:val="en-US"/>
+        </w:rPr>
+        <w:t xml:space="preserve"> </w:t>
+      </w:r>
+      <w:r>
+        <w:rPr>
+          <w:lang w:val="en-US"/>
+        </w:rPr>
+        <w:t>Application signals tab</w:t>
+      </w:r>
+      <w:r>
+        <w:rPr>
+          <w:lang w:val="en-US"/>
+        </w:rPr>
+        <w:t xml:space="preserve"> </w:t>
+      </w:r>
+      <w:r>
+        <w:rPr>
+          <w:lang w:val="en-US"/>
+        </w:rPr>
+        <w:t>is shown in Figure</w:t>
+      </w:r>
+    </w:p>
+    <w:p>
+      <w:pPr>
+        <w:jc w:val="center"/>
+        <w:rPr>
+          <w:b/>
+        </w:rPr>
+      </w:pPr>
+      <w:r>
+        <w:rPr>
+          <w:b/>
+          <w:noProof/>
+          <w:lang w:eastAsia="uk-UA"/>
+        </w:rPr>
+        <w:drawing>
+          <wp:inline distT="0" distB="0" distL="0" distR="0">
+            <wp:extent cx="6120765" cy="2855344"/>
+            <wp:effectExtent l="19050" t="0" r="0" b="0"/>
+            <wp:docPr id="2" name="Рисунок 1"/>
+            <wp:cNvGraphicFramePr>
+              <a:graphicFrameLocks xmlns:a="http://schemas.openxmlformats.org/drawingml/2006/main" noChangeAspect="1"/>
+            </wp:cNvGraphicFramePr>
+            <a:graphic xmlns:a="http://schemas.openxmlformats.org/drawingml/2006/main">
+              <a:graphicData uri="http://schemas.openxmlformats.org/drawingml/2006/picture">
+                <pic:pic xmlns:pic="http://schemas.openxmlformats.org/drawingml/2006/picture">
+                  <pic:nvPicPr>
+                    <pic:cNvPr id="0" name="Picture 1"/>
+                    <pic:cNvPicPr>
+                      <a:picLocks noChangeAspect="1" noChangeArrowheads="1"/>
+                    </pic:cNvPicPr>
+                  </pic:nvPicPr>
+                  <pic:blipFill>
+                    <a:blip r:embed="rId28"/>
+                    <a:srcRect/>
+                    <a:stretch>
+                      <a:fillRect/>
+                    </a:stretch>
+                  </pic:blipFill>
+                  <pic:spPr bwMode="auto">
+                    <a:xfrm>
+                      <a:off x="0" y="0"/>
+                      <a:ext cx="6120765" cy="2855344"/>
+                    </a:xfrm>
+                    <a:prstGeom prst="rect">
+                      <a:avLst/>
+                    </a:prstGeom>
+                    <a:noFill/>
+                    <a:ln w="9525">
+                      <a:noFill/>
+                      <a:miter lim="800000"/>
+                      <a:headEnd/>
+                      <a:tailEnd/>
+                    </a:ln>
+                  </pic:spPr>
+                </pic:pic>
+              </a:graphicData>
+            </a:graphic>
+          </wp:inline>
+        </w:drawing>
+      </w:r>
+    </w:p>
+    <w:p>
+      <w:pPr>
+        <w:pStyle w:val="a7"/>
+        <w:rPr>
+          <w:lang w:val="en-US"/>
+        </w:rPr>
+      </w:pPr>
+      <w:r>
+        <w:rPr>
+          <w:lang w:val="en-US"/>
+        </w:rPr>
+        <w:t>For correct the association signal and input or output module, you should set the «Device ID» signal property equal to «</w:t>
+      </w:r>
+      <w:proofErr w:type="spellStart"/>
+      <w:r>
+        <w:rPr>
+          <w:lang w:val="en-US"/>
+        </w:rPr>
+        <w:t>Str</w:t>
+      </w:r>
+      <w:proofErr w:type="spellEnd"/>
+      <w:r>
+        <w:rPr>
+          <w:lang w:val="en-US"/>
+        </w:rPr>
+        <w:t xml:space="preserve"> ID» property input unit. These signals can be used for drawing schemes in the application logic designer. </w:t>
+      </w:r>
+      <w:r>
+        <w:rPr>
+          <w:lang w:val="en-US"/>
+        </w:rPr>
+        <w:t xml:space="preserve">Display panel has a </w:t>
+      </w:r>
+      <w:proofErr w:type="spellStart"/>
+      <w:r>
+        <w:rPr>
+          <w:lang w:val="en-US"/>
+        </w:rPr>
+        <w:t>combobox</w:t>
+      </w:r>
+      <w:proofErr w:type="spellEnd"/>
+      <w:r>
+        <w:rPr>
+          <w:lang w:val="en-US"/>
+        </w:rPr>
+        <w:t xml:space="preserve"> to select the type of signal (analog / discrete) for a more convenient signal presentation. </w:t>
+      </w:r>
+      <w:r>
+        <w:rPr>
+          <w:lang w:val="en-US"/>
+        </w:rPr>
+        <w:t>While editing a signal a</w:t>
+      </w:r>
+      <w:r>
+        <w:rPr>
+          <w:lang w:val="en-US"/>
+        </w:rPr>
+        <w:t>ll changes are saved in a preparation state and they can be easily canceled until committing the changes (command "</w:t>
+      </w:r>
+      <w:proofErr w:type="spellStart"/>
+      <w:r>
+        <w:rPr>
+          <w:lang w:val="en-US"/>
+        </w:rPr>
+        <w:t>Checkin</w:t>
+      </w:r>
+      <w:proofErr w:type="spellEnd"/>
+      <w:r>
+        <w:rPr>
+          <w:lang w:val="en-US"/>
+        </w:rPr>
+        <w:t xml:space="preserve">" used for that). After </w:t>
+      </w:r>
+      <w:proofErr w:type="spellStart"/>
+      <w:r>
+        <w:rPr>
+          <w:lang w:val="en-US"/>
+        </w:rPr>
+        <w:t>checkin</w:t>
+      </w:r>
+      <w:proofErr w:type="spellEnd"/>
+      <w:r>
+        <w:rPr>
+          <w:lang w:val="en-US"/>
+        </w:rPr>
+        <w:t xml:space="preserve"> a new signal state is available to other users of the database. For all uncommitted changes there is icon in the left header column drawn as icon of uncommitted operation.</w:t>
+      </w:r>
     </w:p>
     <w:p>
       <w:pPr>
@@ -15208,19 +15593,1687 @@
           <w:rFonts w:ascii="Times New Roman" w:hAnsi="Times New Roman" w:cs="Times New Roman"/>
           <w:sz w:val="28"/>
           <w:szCs w:val="28"/>
-          <w:lang w:val="ru-RU"/>
-        </w:rPr>
-      </w:pPr>
-      <w:r>
+          <w:lang w:val="en-US"/>
+        </w:rPr>
+      </w:pPr>
+      <w:r>
+        <w:rPr>
+          <w:lang w:val="en-US"/>
+        </w:rPr>
         <w:br w:type="page"/>
       </w:r>
     </w:p>
     <w:p>
       <w:pPr>
+        <w:pStyle w:val="2"/>
+        <w:rPr>
+          <w:lang w:val="en-US"/>
+        </w:rPr>
+      </w:pPr>
+      <w:r>
+        <w:rPr>
+          <w:lang w:val="en-US"/>
+        </w:rPr>
+        <w:lastRenderedPageBreak/>
+        <w:t>Application signals operations</w:t>
+      </w:r>
+    </w:p>
+    <w:p>
+      <w:pPr>
+        <w:pStyle w:val="a7"/>
+        <w:rPr>
+          <w:lang w:val="en-US"/>
+        </w:rPr>
+      </w:pPr>
+      <w:r>
+        <w:rPr>
+          <w:lang w:val="en-US"/>
+        </w:rPr>
+        <w:t>As shown in figure 6.1 signals can be carried out as:</w:t>
+      </w:r>
+    </w:p>
+    <w:p>
+      <w:pPr>
+        <w:pStyle w:val="a7"/>
+        <w:numPr>
+          <w:ilvl w:val="0"/>
+          <w:numId w:val="27"/>
+        </w:numPr>
+        <w:rPr>
+          <w:lang w:val="en-US"/>
+        </w:rPr>
+      </w:pPr>
+      <w:r>
+        <w:rPr>
+          <w:lang w:val="en-US"/>
+        </w:rPr>
+        <w:t>Create signal</w:t>
+      </w:r>
+    </w:p>
+    <w:p>
+      <w:pPr>
+        <w:pStyle w:val="a7"/>
+        <w:numPr>
+          <w:ilvl w:val="0"/>
+          <w:numId w:val="27"/>
+        </w:numPr>
+        <w:rPr>
+          <w:lang w:val="en-US"/>
+        </w:rPr>
+      </w:pPr>
+      <w:r>
+        <w:rPr>
+          <w:lang w:val="en-US"/>
+        </w:rPr>
+        <w:t>Edit signal</w:t>
+      </w:r>
+    </w:p>
+    <w:p>
+      <w:pPr>
+        <w:pStyle w:val="a7"/>
+        <w:numPr>
+          <w:ilvl w:val="0"/>
+          <w:numId w:val="27"/>
+        </w:numPr>
+        <w:rPr>
+          <w:lang w:val="en-US"/>
+        </w:rPr>
+      </w:pPr>
+      <w:r>
+        <w:rPr>
+          <w:lang w:val="en-US"/>
+        </w:rPr>
+        <w:t>Delete signal</w:t>
+      </w:r>
+    </w:p>
+    <w:p>
+      <w:pPr>
+        <w:pStyle w:val="a7"/>
+        <w:numPr>
+          <w:ilvl w:val="0"/>
+          <w:numId w:val="27"/>
+        </w:numPr>
+        <w:rPr>
+          <w:lang w:val="en-US"/>
+        </w:rPr>
+      </w:pPr>
+      <w:r>
+        <w:rPr>
+          <w:lang w:val="en-US"/>
+        </w:rPr>
+        <w:t>Undo signal changes</w:t>
+      </w:r>
+    </w:p>
+    <w:p>
+      <w:pPr>
+        <w:pStyle w:val="a7"/>
+        <w:numPr>
+          <w:ilvl w:val="0"/>
+          <w:numId w:val="27"/>
+        </w:numPr>
+        <w:rPr>
+          <w:lang w:val="en-US"/>
+        </w:rPr>
+      </w:pPr>
+      <w:proofErr w:type="spellStart"/>
+      <w:r>
+        <w:rPr>
+          <w:lang w:val="en-US"/>
+        </w:rPr>
+        <w:t>Checkin</w:t>
+      </w:r>
+      <w:proofErr w:type="spellEnd"/>
+      <w:r>
+        <w:rPr>
+          <w:lang w:val="en-US"/>
+        </w:rPr>
+        <w:t xml:space="preserve"> </w:t>
+      </w:r>
+      <w:proofErr w:type="spellStart"/>
+      <w:r>
+        <w:t>signal</w:t>
+      </w:r>
+      <w:proofErr w:type="spellEnd"/>
+      <w:r>
+        <w:rPr>
+          <w:lang w:val="en-US"/>
+        </w:rPr>
+        <w:t xml:space="preserve"> changes</w:t>
+      </w:r>
+    </w:p>
+    <w:p>
+      <w:pPr>
+        <w:pStyle w:val="a7"/>
+        <w:rPr>
+          <w:lang w:val="en-US"/>
+        </w:rPr>
+      </w:pPr>
+      <w:r>
+        <w:rPr>
+          <w:lang w:val="en-US"/>
+        </w:rPr>
+        <w:t>These operations are available via the context menu and on the panel in the form of icons. Also when you double-click on any field signal the signal properties editing dialog opens. In addition to the basic operations from the context menu on the panel there is an icon, when clicked, the list of signals will be reread from the database. This operation is useful to carry out in case another user has committed the changes and you want to get them.</w:t>
+      </w:r>
+    </w:p>
+    <w:p>
+      <w:pPr>
+        <w:pStyle w:val="3"/>
+        <w:rPr>
+          <w:lang w:val="en-US"/>
+        </w:rPr>
+      </w:pPr>
+      <w:r>
+        <w:rPr>
+          <w:lang w:val="en-US"/>
+        </w:rPr>
+        <w:t>Create signal</w:t>
+      </w:r>
+    </w:p>
+    <w:p>
+      <w:pPr>
+        <w:jc w:val="both"/>
+      </w:pPr>
+      <w:r>
+        <w:rPr>
+          <w:rFonts w:ascii="Times New Roman" w:hAnsi="Times New Roman" w:cs="Times New Roman"/>
+          <w:sz w:val="28"/>
+          <w:szCs w:val="28"/>
+          <w:lang w:val="en-US"/>
+        </w:rPr>
+        <w:t>When you select this option, adding settings window opens, as shown in figure</w:t>
+      </w:r>
+    </w:p>
+    <w:p>
+      <w:pPr>
+        <w:jc w:val="center"/>
+      </w:pPr>
+      <w:r>
+        <w:rPr>
+          <w:noProof/>
+          <w:lang w:eastAsia="uk-UA"/>
+        </w:rPr>
+        <w:drawing>
+          <wp:inline distT="0" distB="0" distL="0" distR="0">
+            <wp:extent cx="2914650" cy="1990725"/>
+            <wp:effectExtent l="19050" t="0" r="0" b="0"/>
+            <wp:docPr id="9" name="Рисунок 4"/>
+            <wp:cNvGraphicFramePr>
+              <a:graphicFrameLocks xmlns:a="http://schemas.openxmlformats.org/drawingml/2006/main" noChangeAspect="1"/>
+            </wp:cNvGraphicFramePr>
+            <a:graphic xmlns:a="http://schemas.openxmlformats.org/drawingml/2006/main">
+              <a:graphicData uri="http://schemas.openxmlformats.org/drawingml/2006/picture">
+                <pic:pic xmlns:pic="http://schemas.openxmlformats.org/drawingml/2006/picture">
+                  <pic:nvPicPr>
+                    <pic:cNvPr id="0" name="Picture 4"/>
+                    <pic:cNvPicPr>
+                      <a:picLocks noChangeAspect="1" noChangeArrowheads="1"/>
+                    </pic:cNvPicPr>
+                  </pic:nvPicPr>
+                  <pic:blipFill>
+                    <a:blip r:embed="rId29"/>
+                    <a:srcRect/>
+                    <a:stretch>
+                      <a:fillRect/>
+                    </a:stretch>
+                  </pic:blipFill>
+                  <pic:spPr bwMode="auto">
+                    <a:xfrm>
+                      <a:off x="0" y="0"/>
+                      <a:ext cx="2914650" cy="1990725"/>
+                    </a:xfrm>
+                    <a:prstGeom prst="rect">
+                      <a:avLst/>
+                    </a:prstGeom>
+                    <a:noFill/>
+                    <a:ln w="9525">
+                      <a:noFill/>
+                      <a:miter lim="800000"/>
+                      <a:headEnd/>
+                      <a:tailEnd/>
+                    </a:ln>
+                  </pic:spPr>
+                </pic:pic>
+              </a:graphicData>
+            </a:graphic>
+          </wp:inline>
+        </w:drawing>
+      </w:r>
+    </w:p>
+    <w:p>
+      <w:pPr>
+        <w:pStyle w:val="a7"/>
+        <w:rPr>
+          <w:lang w:val="en-US"/>
+        </w:rPr>
+      </w:pPr>
+      <w:r>
+        <w:rPr>
+          <w:lang w:val="en-US"/>
+        </w:rPr>
+        <w:t>To create multiple signals you should specify device identifier (optional), type of signal, the number of channels and the number of signals. After you click OK, signal properties dialog appears, described in paragraph 6.3. After you click OK in the signal properties dialog specified amount of signals will be generated. For a uniqueness signal ID is appended by the signal number (if the number of signals is greater than 1) and channel number (if the number of channels is greater than 1) and signal name is appended by name of the device identifier (if it was specified) and the signal number (if the number of signals is greater than 1).</w:t>
+      </w:r>
+    </w:p>
+    <w:p>
+      <w:pPr>
+        <w:pStyle w:val="3"/>
+        <w:rPr>
+          <w:lang w:val="en-US"/>
+        </w:rPr>
+      </w:pPr>
+      <w:r>
+        <w:rPr>
+          <w:lang w:val="en-US"/>
+        </w:rPr>
+        <w:t>Edit signal.</w:t>
+      </w:r>
+    </w:p>
+    <w:p>
+      <w:pPr>
+        <w:pStyle w:val="a7"/>
+        <w:rPr>
+          <w:lang w:val="en-US"/>
+        </w:rPr>
+      </w:pPr>
+      <w:r>
+        <w:rPr>
+          <w:lang w:val="en-US"/>
+        </w:rPr>
+        <w:lastRenderedPageBreak/>
+        <w:t>When you double-click on any field signal or when you select "Edit Signal" signal properties dialog opens. When you click OK the properties dialog will automatically mark the signal as a signal having uncommitted changes. In the future it will be necessary to commit or undo the changes.</w:t>
+      </w:r>
+    </w:p>
+    <w:p>
+      <w:pPr>
+        <w:pStyle w:val="3"/>
+        <w:rPr>
+          <w:lang w:val="en-US"/>
+        </w:rPr>
+      </w:pPr>
+      <w:r>
+        <w:rPr>
+          <w:lang w:val="en-US"/>
+        </w:rPr>
+        <w:t>Delete signal</w:t>
+      </w:r>
+    </w:p>
+    <w:p>
+      <w:pPr>
+        <w:pStyle w:val="a7"/>
+        <w:rPr>
+          <w:lang w:val="en-US"/>
+        </w:rPr>
+      </w:pPr>
+      <w:r>
+        <w:rPr>
+          <w:lang w:val="en-US"/>
+        </w:rPr>
+        <w:t>If</w:t>
+      </w:r>
+      <w:r>
+        <w:rPr>
+          <w:rStyle w:val="hps"/>
+          <w:lang w:val="en-US"/>
+        </w:rPr>
+        <w:t xml:space="preserve"> the signal</w:t>
+      </w:r>
+      <w:r>
+        <w:rPr>
+          <w:lang w:val="en-US"/>
+        </w:rPr>
+        <w:t xml:space="preserve"> </w:t>
+      </w:r>
+      <w:r>
+        <w:rPr>
+          <w:rStyle w:val="hps"/>
+          <w:lang w:val="en-US"/>
+        </w:rPr>
+        <w:t>has been added</w:t>
+      </w:r>
+      <w:r>
+        <w:rPr>
+          <w:lang w:val="en-US"/>
+        </w:rPr>
+        <w:t xml:space="preserve">, without </w:t>
+      </w:r>
+      <w:r>
+        <w:rPr>
+          <w:rStyle w:val="hps"/>
+          <w:lang w:val="en-US"/>
+        </w:rPr>
+        <w:t>committing changes</w:t>
+      </w:r>
+      <w:r>
+        <w:rPr>
+          <w:lang w:val="en-US"/>
+        </w:rPr>
+        <w:t xml:space="preserve"> </w:t>
+      </w:r>
+      <w:r>
+        <w:rPr>
+          <w:rStyle w:val="hps"/>
+          <w:lang w:val="en-US"/>
+        </w:rPr>
+        <w:t>-</w:t>
+      </w:r>
+      <w:r>
+        <w:rPr>
+          <w:lang w:val="en-US"/>
+        </w:rPr>
+        <w:t xml:space="preserve"> </w:t>
+      </w:r>
+      <w:r>
+        <w:rPr>
+          <w:rStyle w:val="hps"/>
+          <w:lang w:val="en-US"/>
+        </w:rPr>
+        <w:t>it will be deleted</w:t>
+      </w:r>
+      <w:r>
+        <w:rPr>
+          <w:lang w:val="en-US"/>
+        </w:rPr>
+        <w:t xml:space="preserve"> </w:t>
+      </w:r>
+      <w:r>
+        <w:rPr>
+          <w:rStyle w:val="hps"/>
+          <w:lang w:val="en-US"/>
+        </w:rPr>
+        <w:t>(</w:t>
+      </w:r>
+      <w:r>
+        <w:rPr>
+          <w:lang w:val="en-US"/>
+        </w:rPr>
+        <w:t xml:space="preserve">will disappear) </w:t>
+      </w:r>
+      <w:r>
+        <w:rPr>
+          <w:rStyle w:val="hps"/>
+          <w:lang w:val="en-US"/>
+        </w:rPr>
+        <w:t>in all other cases</w:t>
+      </w:r>
+      <w:r>
+        <w:rPr>
+          <w:lang w:val="en-US"/>
+        </w:rPr>
+        <w:t xml:space="preserve"> </w:t>
+      </w:r>
+      <w:r>
+        <w:rPr>
+          <w:rStyle w:val="hps"/>
+          <w:lang w:val="en-US"/>
+        </w:rPr>
+        <w:t>it will be marked</w:t>
+      </w:r>
+      <w:r>
+        <w:rPr>
+          <w:lang w:val="en-US"/>
+        </w:rPr>
+        <w:t xml:space="preserve"> as deleted for </w:t>
+      </w:r>
+      <w:r>
+        <w:rPr>
+          <w:rStyle w:val="hps"/>
+          <w:lang w:val="en-US"/>
+        </w:rPr>
+        <w:t>a</w:t>
+      </w:r>
+      <w:r>
+        <w:rPr>
+          <w:lang w:val="en-US"/>
+        </w:rPr>
+        <w:t xml:space="preserve"> </w:t>
+      </w:r>
+      <w:r>
+        <w:rPr>
+          <w:rStyle w:val="hps"/>
+          <w:lang w:val="en-US"/>
+        </w:rPr>
+        <w:t>commit</w:t>
+      </w:r>
+      <w:r>
+        <w:rPr>
+          <w:lang w:val="en-US"/>
+        </w:rPr>
+        <w:t xml:space="preserve">. </w:t>
+      </w:r>
+      <w:r>
+        <w:rPr>
+          <w:rStyle w:val="hps"/>
+          <w:lang w:val="en-US"/>
+        </w:rPr>
+        <w:t>Removal</w:t>
+      </w:r>
+      <w:r>
+        <w:rPr>
+          <w:lang w:val="en-US"/>
+        </w:rPr>
+        <w:t xml:space="preserve"> </w:t>
+      </w:r>
+      <w:r>
+        <w:rPr>
+          <w:rStyle w:val="hps"/>
+          <w:lang w:val="en-US"/>
+        </w:rPr>
+        <w:t>applicable</w:t>
+      </w:r>
+      <w:r>
+        <w:rPr>
+          <w:lang w:val="en-US"/>
+        </w:rPr>
+        <w:t xml:space="preserve"> </w:t>
+      </w:r>
+      <w:r>
+        <w:rPr>
+          <w:rStyle w:val="hps"/>
+          <w:lang w:val="en-US"/>
+        </w:rPr>
+        <w:t>to the group</w:t>
+      </w:r>
+      <w:r>
+        <w:rPr>
+          <w:lang w:val="en-US"/>
+        </w:rPr>
+        <w:t xml:space="preserve"> </w:t>
+      </w:r>
+      <w:r>
+        <w:rPr>
+          <w:rStyle w:val="hps"/>
+          <w:lang w:val="en-US"/>
+        </w:rPr>
+        <w:t>of signals, all selected signals will be</w:t>
+      </w:r>
+      <w:r>
+        <w:rPr>
+          <w:lang w:val="en-US"/>
+        </w:rPr>
+        <w:t xml:space="preserve"> </w:t>
+      </w:r>
+      <w:r>
+        <w:rPr>
+          <w:rStyle w:val="hps"/>
+          <w:lang w:val="en-US"/>
+        </w:rPr>
+        <w:t>processed</w:t>
+      </w:r>
+      <w:r>
+        <w:rPr>
+          <w:lang w:val="en-US"/>
+        </w:rPr>
+        <w:t>.</w:t>
+      </w:r>
+    </w:p>
+    <w:p>
+      <w:pPr>
+        <w:pStyle w:val="3"/>
+        <w:rPr>
+          <w:lang w:val="en-US"/>
+        </w:rPr>
+      </w:pPr>
+      <w:r>
+        <w:rPr>
+          <w:lang w:val="en-US"/>
+        </w:rPr>
+        <w:t>Undo signal changes</w:t>
+      </w:r>
+    </w:p>
+    <w:p>
+      <w:pPr>
+        <w:pStyle w:val="a7"/>
+        <w:jc w:val="center"/>
+      </w:pPr>
+      <w:r>
+        <w:rPr>
+          <w:noProof/>
+          <w:lang w:eastAsia="uk-UA"/>
+        </w:rPr>
+        <w:drawing>
+          <wp:inline distT="0" distB="0" distL="0" distR="0">
+            <wp:extent cx="5991225" cy="3850161"/>
+            <wp:effectExtent l="19050" t="0" r="0" b="0"/>
+            <wp:docPr id="65" name="Рисунок 1"/>
+            <wp:cNvGraphicFramePr>
+              <a:graphicFrameLocks xmlns:a="http://schemas.openxmlformats.org/drawingml/2006/main" noChangeAspect="1"/>
+            </wp:cNvGraphicFramePr>
+            <a:graphic xmlns:a="http://schemas.openxmlformats.org/drawingml/2006/main">
+              <a:graphicData uri="http://schemas.openxmlformats.org/drawingml/2006/picture">
+                <pic:pic xmlns:pic="http://schemas.openxmlformats.org/drawingml/2006/picture">
+                  <pic:nvPicPr>
+                    <pic:cNvPr id="0" name="Picture 1"/>
+                    <pic:cNvPicPr>
+                      <a:picLocks noChangeAspect="1" noChangeArrowheads="1"/>
+                    </pic:cNvPicPr>
+                  </pic:nvPicPr>
+                  <pic:blipFill>
+                    <a:blip r:embed="rId30"/>
+                    <a:srcRect/>
+                    <a:stretch>
+                      <a:fillRect/>
+                    </a:stretch>
+                  </pic:blipFill>
+                  <pic:spPr bwMode="auto">
+                    <a:xfrm>
+                      <a:off x="0" y="0"/>
+                      <a:ext cx="6003743" cy="3858206"/>
+                    </a:xfrm>
+                    <a:prstGeom prst="rect">
+                      <a:avLst/>
+                    </a:prstGeom>
+                    <a:noFill/>
+                    <a:ln w="9525">
+                      <a:noFill/>
+                      <a:miter lim="800000"/>
+                      <a:headEnd/>
+                      <a:tailEnd/>
+                    </a:ln>
+                  </pic:spPr>
+                </pic:pic>
+              </a:graphicData>
+            </a:graphic>
+          </wp:inline>
+        </w:drawing>
+      </w:r>
+    </w:p>
+    <w:p>
+      <w:pPr>
+        <w:pStyle w:val="a7"/>
+        <w:rPr>
+          <w:lang w:val="en-US"/>
+        </w:rPr>
+      </w:pPr>
+      <w:r>
+        <w:rPr>
+          <w:lang w:val="en-US"/>
+        </w:rPr>
+        <w:t xml:space="preserve">To </w:t>
+      </w:r>
+      <w:r>
+        <w:rPr>
+          <w:rStyle w:val="hps"/>
+          <w:lang w:val="en-US"/>
+        </w:rPr>
+        <w:t>support</w:t>
+      </w:r>
+      <w:r>
+        <w:rPr>
+          <w:lang w:val="en-US"/>
+        </w:rPr>
+        <w:t xml:space="preserve"> undo and transactional commit capabilities all pending signals are in a temporary state of waiting commit after processing. If you apply operation "Cancel changes" to such signals, the signals become in the original state. When you select "Cancel changes" window opens with a list of signals with uncommitte</w:t>
+      </w:r>
+      <w:r>
+        <w:rPr>
+          <w:lang w:val="en-US"/>
+        </w:rPr>
+        <w:t xml:space="preserve">d changes as shown in </w:t>
+      </w:r>
+      <w:proofErr w:type="spellStart"/>
+      <w:r>
+        <w:rPr>
+          <w:lang w:val="en-US"/>
+        </w:rPr>
+        <w:t>Figur</w:t>
+      </w:r>
+      <w:proofErr w:type="spellEnd"/>
+      <w:r>
+        <w:t>e</w:t>
+      </w:r>
+      <w:r>
+        <w:rPr>
+          <w:lang w:val="en-US"/>
+        </w:rPr>
+        <w:t xml:space="preserve">, in which these changes can be undone. For convenience, the </w:t>
+      </w:r>
+      <w:proofErr w:type="gramStart"/>
+      <w:r>
+        <w:rPr>
+          <w:lang w:val="en-US"/>
+        </w:rPr>
+        <w:t>signals, that have been selected before undo operation,</w:t>
+      </w:r>
+      <w:proofErr w:type="gramEnd"/>
+      <w:r>
+        <w:rPr>
+          <w:lang w:val="en-US"/>
+        </w:rPr>
+        <w:t xml:space="preserve"> are also checked in the undo window. If you need to set or unset all the signal checkboxes, you can use check "Select </w:t>
+      </w:r>
+      <w:proofErr w:type="gramStart"/>
+      <w:r>
+        <w:rPr>
+          <w:lang w:val="en-US"/>
+        </w:rPr>
+        <w:t>All</w:t>
+      </w:r>
+      <w:proofErr w:type="gramEnd"/>
+      <w:r>
+        <w:rPr>
+          <w:lang w:val="en-US"/>
+        </w:rPr>
+        <w:t xml:space="preserve">." </w:t>
+      </w:r>
+      <w:r>
+        <w:rPr>
+          <w:lang w:val="en-US"/>
+        </w:rPr>
+        <w:t>After you click OK, the signals return to the last recorded status (or disappear if there were just added).</w:t>
+      </w:r>
+    </w:p>
+    <w:p>
+      <w:pPr>
+        <w:pStyle w:val="3"/>
+        <w:rPr>
+          <w:lang w:val="en-US"/>
+        </w:rPr>
+      </w:pPr>
+      <w:proofErr w:type="spellStart"/>
+      <w:r>
+        <w:rPr>
+          <w:lang w:val="en-US"/>
+        </w:rPr>
+        <w:lastRenderedPageBreak/>
+        <w:t>Checkin</w:t>
+      </w:r>
+      <w:proofErr w:type="spellEnd"/>
+      <w:r>
+        <w:rPr>
+          <w:lang w:val="en-US"/>
+        </w:rPr>
+        <w:t xml:space="preserve"> signal changes</w:t>
+      </w:r>
+    </w:p>
+    <w:p>
+      <w:pPr>
+        <w:pStyle w:val="a7"/>
+        <w:rPr>
+          <w:lang w:val="en-US"/>
+        </w:rPr>
+      </w:pPr>
+      <w:proofErr w:type="gramStart"/>
+      <w:r>
+        <w:rPr>
+          <w:lang w:val="en-US"/>
+        </w:rPr>
+        <w:t>After the user has made sure that all the changes coordinated and can provide access to another</w:t>
+      </w:r>
+      <w:r>
+        <w:t>,</w:t>
+      </w:r>
+      <w:r>
+        <w:rPr>
+          <w:lang w:val="en-US"/>
+        </w:rPr>
+        <w:t xml:space="preserve"> user need to select the operation "</w:t>
+      </w:r>
+      <w:proofErr w:type="spellStart"/>
+      <w:r>
+        <w:rPr>
+          <w:lang w:val="en-US"/>
+        </w:rPr>
+        <w:t>Checkin</w:t>
+      </w:r>
+      <w:proofErr w:type="spellEnd"/>
+      <w:r>
+        <w:rPr>
+          <w:lang w:val="en-US"/>
+        </w:rPr>
+        <w:t xml:space="preserve"> signal changes."</w:t>
+      </w:r>
+      <w:proofErr w:type="gramEnd"/>
+      <w:r>
+        <w:rPr>
+          <w:lang w:val="en-US"/>
+        </w:rPr>
+        <w:t xml:space="preserve"> After selecting the operation "Pending changes" window appears as in figure 6.4. For convenience, the </w:t>
+      </w:r>
+      <w:proofErr w:type="gramStart"/>
+      <w:r>
+        <w:rPr>
+          <w:lang w:val="en-US"/>
+        </w:rPr>
+        <w:t>signals, that have been selected before undo operation,</w:t>
+      </w:r>
+      <w:proofErr w:type="gramEnd"/>
+      <w:r>
+        <w:rPr>
+          <w:lang w:val="en-US"/>
+        </w:rPr>
+        <w:t xml:space="preserve"> are also checked in the </w:t>
+      </w:r>
+      <w:proofErr w:type="spellStart"/>
+      <w:r>
+        <w:rPr>
+          <w:lang w:val="en-US"/>
+        </w:rPr>
+        <w:t>checkin</w:t>
+      </w:r>
+      <w:proofErr w:type="spellEnd"/>
+      <w:r>
+        <w:rPr>
+          <w:lang w:val="en-US"/>
+        </w:rPr>
+        <w:t xml:space="preserve"> window. For successful commit user must mark at least one signal, write comment about done work and push </w:t>
+      </w:r>
+      <w:proofErr w:type="spellStart"/>
+      <w:r>
+        <w:rPr>
+          <w:lang w:val="en-US"/>
+        </w:rPr>
+        <w:t>Checkin</w:t>
+      </w:r>
+      <w:proofErr w:type="spellEnd"/>
+      <w:r>
+        <w:rPr>
+          <w:lang w:val="en-US"/>
+        </w:rPr>
+        <w:t xml:space="preserve"> button. If </w:t>
+      </w:r>
+      <w:proofErr w:type="gramStart"/>
+      <w:r>
+        <w:rPr>
+          <w:lang w:val="en-US"/>
+        </w:rPr>
+        <w:t>user want</w:t>
+      </w:r>
+      <w:proofErr w:type="gramEnd"/>
+      <w:r>
+        <w:rPr>
+          <w:lang w:val="en-US"/>
+        </w:rPr>
+        <w:t xml:space="preserve"> to undo some changes he could push Undo button. Undo signal changes window appears after that.</w:t>
+      </w:r>
+    </w:p>
+    <w:p>
+      <w:pPr>
+        <w:jc w:val="center"/>
+      </w:pPr>
+      <w:r>
+        <w:rPr>
+          <w:noProof/>
+          <w:lang w:eastAsia="uk-UA"/>
+        </w:rPr>
+        <w:drawing>
+          <wp:inline distT="0" distB="0" distL="0" distR="0">
+            <wp:extent cx="6120765" cy="3933407"/>
+            <wp:effectExtent l="19050" t="0" r="0" b="0"/>
+            <wp:docPr id="63" name="Рисунок 4"/>
+            <wp:cNvGraphicFramePr>
+              <a:graphicFrameLocks xmlns:a="http://schemas.openxmlformats.org/drawingml/2006/main" noChangeAspect="1"/>
+            </wp:cNvGraphicFramePr>
+            <a:graphic xmlns:a="http://schemas.openxmlformats.org/drawingml/2006/main">
+              <a:graphicData uri="http://schemas.openxmlformats.org/drawingml/2006/picture">
+                <pic:pic xmlns:pic="http://schemas.openxmlformats.org/drawingml/2006/picture">
+                  <pic:nvPicPr>
+                    <pic:cNvPr id="0" name="Picture 4"/>
+                    <pic:cNvPicPr>
+                      <a:picLocks noChangeAspect="1" noChangeArrowheads="1"/>
+                    </pic:cNvPicPr>
+                  </pic:nvPicPr>
+                  <pic:blipFill>
+                    <a:blip r:embed="rId31"/>
+                    <a:srcRect/>
+                    <a:stretch>
+                      <a:fillRect/>
+                    </a:stretch>
+                  </pic:blipFill>
+                  <pic:spPr bwMode="auto">
+                    <a:xfrm>
+                      <a:off x="0" y="0"/>
+                      <a:ext cx="6120765" cy="3933407"/>
+                    </a:xfrm>
+                    <a:prstGeom prst="rect">
+                      <a:avLst/>
+                    </a:prstGeom>
+                    <a:noFill/>
+                    <a:ln w="9525">
+                      <a:noFill/>
+                      <a:miter lim="800000"/>
+                      <a:headEnd/>
+                      <a:tailEnd/>
+                    </a:ln>
+                  </pic:spPr>
+                </pic:pic>
+              </a:graphicData>
+            </a:graphic>
+          </wp:inline>
+        </w:drawing>
+      </w:r>
+    </w:p>
+    <w:p>
+      <w:pPr>
+        <w:rPr>
+          <w:rFonts w:ascii="Times New Roman" w:hAnsi="Times New Roman" w:cs="Times New Roman"/>
+          <w:sz w:val="28"/>
+          <w:szCs w:val="28"/>
+        </w:rPr>
+      </w:pPr>
+      <w:r>
+        <w:br w:type="page"/>
+      </w:r>
+    </w:p>
+    <w:p>
+      <w:pPr>
+        <w:pStyle w:val="2"/>
+      </w:pPr>
+      <w:proofErr w:type="spellStart"/>
+      <w:r>
+        <w:rPr>
+          <w:lang w:val="uk-UA"/>
+        </w:rPr>
+        <w:lastRenderedPageBreak/>
+        <w:t>Signal</w:t>
+      </w:r>
+      <w:proofErr w:type="spellEnd"/>
+      <w:r>
+        <w:rPr>
+          <w:lang w:val="uk-UA"/>
+        </w:rPr>
+        <w:t xml:space="preserve"> </w:t>
+      </w:r>
+      <w:proofErr w:type="spellStart"/>
+      <w:r>
+        <w:rPr>
+          <w:lang w:val="uk-UA"/>
+        </w:rPr>
+        <w:t>propeties</w:t>
+      </w:r>
+      <w:proofErr w:type="spellEnd"/>
+      <w:r>
+        <w:rPr>
+          <w:lang w:val="uk-UA"/>
+        </w:rPr>
+        <w:t xml:space="preserve"> </w:t>
+      </w:r>
+      <w:proofErr w:type="spellStart"/>
+      <w:r>
+        <w:rPr>
+          <w:lang w:val="uk-UA"/>
+        </w:rPr>
+        <w:t>dialog</w:t>
+      </w:r>
+      <w:proofErr w:type="spellEnd"/>
+    </w:p>
+    <w:p>
+      <w:pPr>
+        <w:pStyle w:val="a7"/>
+        <w:jc w:val="center"/>
+      </w:pPr>
+      <w:r>
+        <w:t xml:space="preserve"> </w:t>
+      </w:r>
+      <w:r>
+        <w:rPr>
+          <w:noProof/>
+          <w:lang w:eastAsia="uk-UA"/>
+        </w:rPr>
+        <w:drawing>
+          <wp:inline distT="0" distB="0" distL="0" distR="0">
+            <wp:extent cx="5133975" cy="7896225"/>
+            <wp:effectExtent l="19050" t="0" r="9525" b="0"/>
+            <wp:docPr id="66" name="Рисунок 1"/>
+            <wp:cNvGraphicFramePr>
+              <a:graphicFrameLocks xmlns:a="http://schemas.openxmlformats.org/drawingml/2006/main" noChangeAspect="1"/>
+            </wp:cNvGraphicFramePr>
+            <a:graphic xmlns:a="http://schemas.openxmlformats.org/drawingml/2006/main">
+              <a:graphicData uri="http://schemas.openxmlformats.org/drawingml/2006/picture">
+                <pic:pic xmlns:pic="http://schemas.openxmlformats.org/drawingml/2006/picture">
+                  <pic:nvPicPr>
+                    <pic:cNvPr id="0" name="Picture 1"/>
+                    <pic:cNvPicPr>
+                      <a:picLocks noChangeAspect="1" noChangeArrowheads="1"/>
+                    </pic:cNvPicPr>
+                  </pic:nvPicPr>
+                  <pic:blipFill>
+                    <a:blip r:embed="rId32"/>
+                    <a:srcRect/>
+                    <a:stretch>
+                      <a:fillRect/>
+                    </a:stretch>
+                  </pic:blipFill>
+                  <pic:spPr bwMode="auto">
+                    <a:xfrm>
+                      <a:off x="0" y="0"/>
+                      <a:ext cx="5133975" cy="7896225"/>
+                    </a:xfrm>
+                    <a:prstGeom prst="rect">
+                      <a:avLst/>
+                    </a:prstGeom>
+                    <a:noFill/>
+                    <a:ln w="9525">
+                      <a:noFill/>
+                      <a:miter lim="800000"/>
+                      <a:headEnd/>
+                      <a:tailEnd/>
+                    </a:ln>
+                  </pic:spPr>
+                </pic:pic>
+              </a:graphicData>
+            </a:graphic>
+          </wp:inline>
+        </w:drawing>
+      </w:r>
+    </w:p>
+    <w:p>
+      <w:pPr>
+        <w:pStyle w:val="a7"/>
+      </w:pPr>
+      <w:r>
+        <w:rPr>
+          <w:lang w:val="en-US"/>
+        </w:rPr>
+        <w:t xml:space="preserve">Signal properties dialog allows </w:t>
+      </w:r>
+      <w:proofErr w:type="gramStart"/>
+      <w:r>
+        <w:rPr>
+          <w:lang w:val="en-US"/>
+        </w:rPr>
+        <w:t>to edit</w:t>
+      </w:r>
+      <w:proofErr w:type="gramEnd"/>
+      <w:r>
+        <w:rPr>
+          <w:lang w:val="en-US"/>
+        </w:rPr>
+        <w:t xml:space="preserve"> application signal parameters. Signal automatically </w:t>
+      </w:r>
+      <w:proofErr w:type="spellStart"/>
+      <w:r>
+        <w:t>checks</w:t>
+      </w:r>
+      <w:proofErr w:type="spellEnd"/>
+      <w:r>
+        <w:t xml:space="preserve"> </w:t>
+      </w:r>
+      <w:proofErr w:type="spellStart"/>
+      <w:r>
+        <w:t>out</w:t>
+      </w:r>
+      <w:proofErr w:type="spellEnd"/>
+      <w:r>
+        <w:t xml:space="preserve"> </w:t>
+      </w:r>
+      <w:proofErr w:type="spellStart"/>
+      <w:r>
+        <w:t>on</w:t>
+      </w:r>
+      <w:proofErr w:type="spellEnd"/>
+      <w:r>
+        <w:t xml:space="preserve"> </w:t>
+      </w:r>
+      <w:proofErr w:type="spellStart"/>
+      <w:r>
+        <w:t>any</w:t>
+      </w:r>
+      <w:proofErr w:type="spellEnd"/>
+      <w:r>
+        <w:t xml:space="preserve"> </w:t>
+      </w:r>
+      <w:proofErr w:type="spellStart"/>
+      <w:r>
+        <w:t>field</w:t>
+      </w:r>
+      <w:proofErr w:type="spellEnd"/>
+      <w:r>
+        <w:t xml:space="preserve"> </w:t>
+      </w:r>
+      <w:proofErr w:type="spellStart"/>
+      <w:r>
+        <w:t>change</w:t>
+      </w:r>
+      <w:proofErr w:type="spellEnd"/>
+      <w:r>
+        <w:t xml:space="preserve"> (</w:t>
+      </w:r>
+      <w:proofErr w:type="spellStart"/>
+      <w:r>
+        <w:t>gets</w:t>
+      </w:r>
+      <w:proofErr w:type="spellEnd"/>
+      <w:r>
+        <w:t xml:space="preserve"> </w:t>
+      </w:r>
+      <w:proofErr w:type="spellStart"/>
+      <w:r>
+        <w:t>pending</w:t>
+      </w:r>
+      <w:proofErr w:type="spellEnd"/>
+      <w:r>
+        <w:t xml:space="preserve"> </w:t>
+      </w:r>
+      <w:proofErr w:type="spellStart"/>
+      <w:r>
+        <w:t>changes</w:t>
+      </w:r>
+      <w:proofErr w:type="spellEnd"/>
+      <w:r>
+        <w:t xml:space="preserve">). </w:t>
+      </w:r>
+      <w:proofErr w:type="spellStart"/>
+      <w:r>
+        <w:t>Most</w:t>
+      </w:r>
+      <w:proofErr w:type="spellEnd"/>
+      <w:r>
+        <w:t xml:space="preserve"> </w:t>
+      </w:r>
+      <w:proofErr w:type="spellStart"/>
+      <w:r>
+        <w:t>important</w:t>
+      </w:r>
+      <w:proofErr w:type="spellEnd"/>
+      <w:r>
+        <w:t xml:space="preserve"> </w:t>
+      </w:r>
+      <w:proofErr w:type="spellStart"/>
+      <w:r>
+        <w:t>fields</w:t>
+      </w:r>
+      <w:proofErr w:type="spellEnd"/>
+      <w:r>
+        <w:t xml:space="preserve"> </w:t>
+      </w:r>
+      <w:proofErr w:type="spellStart"/>
+      <w:r>
+        <w:t>are</w:t>
+      </w:r>
+      <w:proofErr w:type="spellEnd"/>
+      <w:r>
+        <w:t>:</w:t>
+      </w:r>
+    </w:p>
+    <w:p>
+      <w:pPr>
+        <w:rPr>
+          <w:rFonts w:ascii="Times New Roman" w:hAnsi="Times New Roman" w:cs="Times New Roman"/>
+          <w:sz w:val="28"/>
+          <w:szCs w:val="28"/>
+        </w:rPr>
+      </w:pPr>
+      <w:r>
+        <w:br w:type="page"/>
+      </w:r>
+    </w:p>
+    <w:tbl>
+      <w:tblPr>
+        <w:tblStyle w:val="ab"/>
+        <w:tblW w:w="0" w:type="auto"/>
+        <w:tblLook w:val="04A0"/>
+      </w:tblPr>
+      <w:tblGrid>
+        <w:gridCol w:w="2943"/>
+        <w:gridCol w:w="6379"/>
+      </w:tblGrid>
+      <w:tr>
+        <w:trPr>
+          <w:trHeight w:val="263"/>
+        </w:trPr>
+        <w:tc>
+          <w:tcPr>
+            <w:tcW w:w="2943" w:type="dxa"/>
+            <w:vAlign w:val="center"/>
+          </w:tcPr>
+          <w:p>
+            <w:pPr>
+              <w:pStyle w:val="a7"/>
+              <w:ind w:firstLine="0"/>
+              <w:rPr>
+                <w:lang w:val="en-US"/>
+              </w:rPr>
+            </w:pPr>
+            <w:r>
+              <w:rPr>
+                <w:lang w:val="en-US"/>
+              </w:rPr>
+              <w:lastRenderedPageBreak/>
+              <w:t>Field name</w:t>
+            </w:r>
+          </w:p>
+        </w:tc>
+        <w:tc>
+          <w:tcPr>
+            <w:tcW w:w="6379" w:type="dxa"/>
+            <w:vAlign w:val="center"/>
+          </w:tcPr>
+          <w:p>
+            <w:pPr>
+              <w:pStyle w:val="a7"/>
+              <w:ind w:firstLine="0"/>
+              <w:rPr>
+                <w:lang w:val="en-US"/>
+              </w:rPr>
+            </w:pPr>
+            <w:r>
+              <w:rPr>
+                <w:lang w:val="en-US"/>
+              </w:rPr>
+              <w:t>Field description</w:t>
+            </w:r>
+          </w:p>
+        </w:tc>
+      </w:tr>
+      <w:tr>
+        <w:tc>
+          <w:tcPr>
+            <w:tcW w:w="2943" w:type="dxa"/>
+            <w:vAlign w:val="center"/>
+          </w:tcPr>
+          <w:p>
+            <w:pPr>
+              <w:pStyle w:val="a7"/>
+              <w:ind w:firstLine="0"/>
+              <w:rPr>
+                <w:lang w:val="en-US"/>
+              </w:rPr>
+            </w:pPr>
+            <w:r>
+              <w:rPr>
+                <w:lang w:val="en-US"/>
+              </w:rPr>
+              <w:t>ID</w:t>
+            </w:r>
+          </w:p>
+        </w:tc>
+        <w:tc>
+          <w:tcPr>
+            <w:tcW w:w="6379" w:type="dxa"/>
+            <w:vAlign w:val="center"/>
+          </w:tcPr>
+          <w:p>
+            <w:pPr>
+              <w:pStyle w:val="a7"/>
+              <w:ind w:firstLine="0"/>
+              <w:rPr>
+                <w:lang w:val="en-US"/>
+              </w:rPr>
+            </w:pPr>
+            <w:r>
+              <w:rPr>
+                <w:lang w:val="en-US"/>
+              </w:rPr>
+              <w:t>Unique signal name used to describe signal role for application logic</w:t>
+            </w:r>
+          </w:p>
+        </w:tc>
+      </w:tr>
+      <w:tr>
+        <w:tc>
+          <w:tcPr>
+            <w:tcW w:w="2943" w:type="dxa"/>
+            <w:vAlign w:val="center"/>
+          </w:tcPr>
+          <w:p>
+            <w:pPr>
+              <w:pStyle w:val="a7"/>
+              <w:ind w:firstLine="0"/>
+              <w:rPr>
+                <w:lang w:val="en-US"/>
+              </w:rPr>
+            </w:pPr>
+            <w:r>
+              <w:rPr>
+                <w:lang w:val="en-US"/>
+              </w:rPr>
+              <w:t>External ID</w:t>
+            </w:r>
+          </w:p>
+        </w:tc>
+        <w:tc>
+          <w:tcPr>
+            <w:tcW w:w="6379" w:type="dxa"/>
+            <w:vAlign w:val="center"/>
+          </w:tcPr>
+          <w:p>
+            <w:pPr>
+              <w:pStyle w:val="a7"/>
+              <w:ind w:firstLine="0"/>
+              <w:rPr>
+                <w:lang w:val="en-US"/>
+              </w:rPr>
+            </w:pPr>
+            <w:r>
+              <w:rPr>
+                <w:lang w:val="en-US"/>
+              </w:rPr>
+              <w:t xml:space="preserve">Signal name used to identify signal role for production processes. It could be sensor name, from which data were </w:t>
+            </w:r>
+          </w:p>
+        </w:tc>
+      </w:tr>
+      <w:tr>
+        <w:tc>
+          <w:tcPr>
+            <w:tcW w:w="2943" w:type="dxa"/>
+            <w:vAlign w:val="center"/>
+          </w:tcPr>
+          <w:p>
+            <w:pPr>
+              <w:pStyle w:val="a7"/>
+              <w:ind w:firstLine="0"/>
+              <w:rPr>
+                <w:lang w:val="en-US"/>
+              </w:rPr>
+            </w:pPr>
+            <w:r>
+              <w:rPr>
+                <w:lang w:val="en-US"/>
+              </w:rPr>
+              <w:t>Name</w:t>
+            </w:r>
+          </w:p>
+        </w:tc>
+        <w:tc>
+          <w:tcPr>
+            <w:tcW w:w="6379" w:type="dxa"/>
+            <w:vAlign w:val="center"/>
+          </w:tcPr>
+          <w:p>
+            <w:pPr>
+              <w:pStyle w:val="a7"/>
+              <w:ind w:firstLine="0"/>
+              <w:rPr>
+                <w:lang w:val="en-US"/>
+              </w:rPr>
+            </w:pPr>
+            <w:r>
+              <w:rPr>
+                <w:lang w:val="en-US"/>
+              </w:rPr>
+              <w:t>Full description</w:t>
+            </w:r>
+          </w:p>
+        </w:tc>
+      </w:tr>
+      <w:tr>
+        <w:tc>
+          <w:tcPr>
+            <w:tcW w:w="2943" w:type="dxa"/>
+            <w:vAlign w:val="center"/>
+          </w:tcPr>
+          <w:p>
+            <w:pPr>
+              <w:pStyle w:val="a7"/>
+              <w:ind w:firstLine="0"/>
+              <w:rPr>
+                <w:lang w:val="en-US"/>
+              </w:rPr>
+            </w:pPr>
+            <w:r>
+              <w:rPr>
+                <w:lang w:val="en-US"/>
+              </w:rPr>
+              <w:t>Low ADC, high ADC</w:t>
+            </w:r>
+          </w:p>
+        </w:tc>
+        <w:tc>
+          <w:tcPr>
+            <w:tcW w:w="6379" w:type="dxa"/>
+            <w:vAlign w:val="center"/>
+          </w:tcPr>
+          <w:p>
+            <w:pPr>
+              <w:pStyle w:val="a7"/>
+              <w:ind w:firstLine="0"/>
+            </w:pPr>
+            <w:proofErr w:type="spellStart"/>
+            <w:r>
+              <w:t>Integer</w:t>
+            </w:r>
+            <w:proofErr w:type="spellEnd"/>
+            <w:r>
+              <w:rPr>
+                <w:lang w:val="en-US"/>
+              </w:rPr>
+              <w:t xml:space="preserve"> range used in logic calculation and transfer to </w:t>
+            </w:r>
+            <w:proofErr w:type="spellStart"/>
+            <w:r>
+              <w:t>upper</w:t>
+            </w:r>
+            <w:proofErr w:type="spellEnd"/>
+            <w:r>
+              <w:t xml:space="preserve"> </w:t>
+            </w:r>
+            <w:proofErr w:type="spellStart"/>
+            <w:r>
+              <w:t>server</w:t>
+            </w:r>
+            <w:proofErr w:type="spellEnd"/>
+            <w:r>
+              <w:t xml:space="preserve"> </w:t>
+            </w:r>
+            <w:proofErr w:type="spellStart"/>
+            <w:r>
+              <w:t>applications</w:t>
+            </w:r>
+            <w:proofErr w:type="spellEnd"/>
+          </w:p>
+        </w:tc>
+      </w:tr>
+      <w:tr>
+        <w:tc>
+          <w:tcPr>
+            <w:tcW w:w="2943" w:type="dxa"/>
+            <w:vAlign w:val="center"/>
+          </w:tcPr>
+          <w:p>
+            <w:pPr>
+              <w:pStyle w:val="a7"/>
+              <w:ind w:firstLine="0"/>
+            </w:pPr>
+            <w:proofErr w:type="spellStart"/>
+            <w:r>
+              <w:t>Low</w:t>
+            </w:r>
+            <w:proofErr w:type="spellEnd"/>
+            <w:r>
+              <w:t xml:space="preserve"> </w:t>
+            </w:r>
+            <w:proofErr w:type="spellStart"/>
+            <w:r>
+              <w:t>limit</w:t>
+            </w:r>
+            <w:proofErr w:type="spellEnd"/>
+            <w:r>
+              <w:t xml:space="preserve">, </w:t>
+            </w:r>
+            <w:proofErr w:type="spellStart"/>
+            <w:r>
+              <w:t>high</w:t>
+            </w:r>
+            <w:proofErr w:type="spellEnd"/>
+            <w:r>
+              <w:t xml:space="preserve"> </w:t>
+            </w:r>
+            <w:proofErr w:type="spellStart"/>
+            <w:r>
+              <w:t>limit</w:t>
+            </w:r>
+            <w:proofErr w:type="spellEnd"/>
+          </w:p>
+        </w:tc>
+        <w:tc>
+          <w:tcPr>
+            <w:tcW w:w="6379" w:type="dxa"/>
+            <w:vAlign w:val="center"/>
+          </w:tcPr>
+          <w:p>
+            <w:pPr>
+              <w:pStyle w:val="a7"/>
+              <w:ind w:firstLine="0"/>
+            </w:pPr>
+            <w:proofErr w:type="spellStart"/>
+            <w:r>
+              <w:rPr>
+                <w:rStyle w:val="hps"/>
+              </w:rPr>
+              <w:t>floating</w:t>
+            </w:r>
+            <w:proofErr w:type="spellEnd"/>
+            <w:r>
+              <w:rPr>
+                <w:rStyle w:val="hps"/>
+              </w:rPr>
+              <w:t xml:space="preserve"> </w:t>
+            </w:r>
+            <w:proofErr w:type="spellStart"/>
+            <w:r>
+              <w:rPr>
+                <w:rStyle w:val="hps"/>
+              </w:rPr>
+              <w:t>point</w:t>
+            </w:r>
+            <w:proofErr w:type="spellEnd"/>
+            <w:r>
+              <w:rPr>
+                <w:rStyle w:val="hps"/>
+              </w:rPr>
+              <w:t xml:space="preserve"> </w:t>
+            </w:r>
+            <w:proofErr w:type="spellStart"/>
+            <w:r>
+              <w:rPr>
+                <w:rStyle w:val="hps"/>
+              </w:rPr>
+              <w:t>range</w:t>
+            </w:r>
+            <w:proofErr w:type="spellEnd"/>
+            <w:r>
+              <w:rPr>
+                <w:rStyle w:val="hps"/>
+              </w:rPr>
+              <w:t xml:space="preserve"> </w:t>
+            </w:r>
+            <w:proofErr w:type="spellStart"/>
+            <w:r>
+              <w:rPr>
+                <w:rStyle w:val="hps"/>
+              </w:rPr>
+              <w:t>used</w:t>
+            </w:r>
+            <w:proofErr w:type="spellEnd"/>
+            <w:r>
+              <w:rPr>
+                <w:rStyle w:val="hps"/>
+              </w:rPr>
+              <w:t xml:space="preserve"> </w:t>
+            </w:r>
+            <w:proofErr w:type="spellStart"/>
+            <w:r>
+              <w:rPr>
+                <w:rStyle w:val="hps"/>
+              </w:rPr>
+              <w:t>for</w:t>
+            </w:r>
+            <w:proofErr w:type="spellEnd"/>
+            <w:r>
+              <w:rPr>
+                <w:rStyle w:val="hps"/>
+              </w:rPr>
+              <w:t xml:space="preserve"> </w:t>
+            </w:r>
+            <w:proofErr w:type="spellStart"/>
+            <w:r>
+              <w:rPr>
+                <w:rStyle w:val="hps"/>
+              </w:rPr>
+              <w:t>phisical</w:t>
+            </w:r>
+            <w:proofErr w:type="spellEnd"/>
+            <w:r>
+              <w:rPr>
+                <w:rStyle w:val="hps"/>
+              </w:rPr>
+              <w:t xml:space="preserve"> </w:t>
+            </w:r>
+            <w:proofErr w:type="spellStart"/>
+            <w:r>
+              <w:rPr>
+                <w:rStyle w:val="hps"/>
+              </w:rPr>
+              <w:t>values</w:t>
+            </w:r>
+            <w:proofErr w:type="spellEnd"/>
+            <w:r>
+              <w:rPr>
+                <w:rStyle w:val="hps"/>
+              </w:rPr>
+              <w:t xml:space="preserve"> </w:t>
+            </w:r>
+            <w:proofErr w:type="spellStart"/>
+            <w:r>
+              <w:rPr>
+                <w:rStyle w:val="hps"/>
+              </w:rPr>
+              <w:t>in</w:t>
+            </w:r>
+            <w:proofErr w:type="spellEnd"/>
+            <w:r>
+              <w:rPr>
+                <w:rStyle w:val="hps"/>
+              </w:rPr>
+              <w:t xml:space="preserve"> </w:t>
+            </w:r>
+            <w:proofErr w:type="spellStart"/>
+            <w:r>
+              <w:rPr>
+                <w:rStyle w:val="hps"/>
+              </w:rPr>
+              <w:t>reports</w:t>
+            </w:r>
+            <w:proofErr w:type="spellEnd"/>
+          </w:p>
+        </w:tc>
+      </w:tr>
+      <w:tr>
+        <w:tc>
+          <w:tcPr>
+            <w:tcW w:w="2943" w:type="dxa"/>
+            <w:vAlign w:val="center"/>
+          </w:tcPr>
+          <w:p>
+            <w:pPr>
+              <w:pStyle w:val="a7"/>
+              <w:ind w:firstLine="0"/>
+            </w:pPr>
+            <w:proofErr w:type="spellStart"/>
+            <w:r>
+              <w:t>Device</w:t>
+            </w:r>
+            <w:proofErr w:type="spellEnd"/>
+            <w:r>
+              <w:t xml:space="preserve"> ID</w:t>
+            </w:r>
+          </w:p>
+        </w:tc>
+        <w:tc>
+          <w:tcPr>
+            <w:tcW w:w="6379" w:type="dxa"/>
+            <w:vAlign w:val="center"/>
+          </w:tcPr>
+          <w:p>
+            <w:pPr>
+              <w:pStyle w:val="a7"/>
+              <w:ind w:firstLine="0"/>
+            </w:pPr>
+            <w:proofErr w:type="spellStart"/>
+            <w:r>
+              <w:t>Signal</w:t>
+            </w:r>
+            <w:proofErr w:type="spellEnd"/>
+            <w:r>
+              <w:t xml:space="preserve"> </w:t>
+            </w:r>
+            <w:proofErr w:type="spellStart"/>
+            <w:r>
+              <w:t>name</w:t>
+            </w:r>
+            <w:proofErr w:type="spellEnd"/>
+            <w:r>
+              <w:t xml:space="preserve"> </w:t>
+            </w:r>
+            <w:proofErr w:type="spellStart"/>
+            <w:r>
+              <w:t>used</w:t>
+            </w:r>
+            <w:proofErr w:type="spellEnd"/>
+            <w:r>
+              <w:t xml:space="preserve"> </w:t>
+            </w:r>
+            <w:proofErr w:type="spellStart"/>
+            <w:r>
+              <w:t>to</w:t>
+            </w:r>
+            <w:proofErr w:type="spellEnd"/>
+            <w:r>
+              <w:t xml:space="preserve"> </w:t>
+            </w:r>
+            <w:proofErr w:type="spellStart"/>
+            <w:r>
+              <w:t>make</w:t>
+            </w:r>
+            <w:proofErr w:type="spellEnd"/>
+            <w:r>
+              <w:t xml:space="preserve"> </w:t>
+            </w:r>
+            <w:proofErr w:type="spellStart"/>
+            <w:r>
+              <w:t>relation</w:t>
+            </w:r>
+            <w:proofErr w:type="spellEnd"/>
+            <w:r>
+              <w:t xml:space="preserve"> </w:t>
+            </w:r>
+            <w:proofErr w:type="spellStart"/>
+            <w:r>
+              <w:t>with</w:t>
+            </w:r>
+            <w:proofErr w:type="spellEnd"/>
+            <w:r>
+              <w:t xml:space="preserve"> </w:t>
+            </w:r>
+            <w:proofErr w:type="spellStart"/>
+            <w:r>
+              <w:t>hardware</w:t>
+            </w:r>
+            <w:proofErr w:type="spellEnd"/>
+            <w:r>
+              <w:t xml:space="preserve"> </w:t>
+            </w:r>
+            <w:proofErr w:type="spellStart"/>
+            <w:r>
+              <w:t>module</w:t>
+            </w:r>
+            <w:proofErr w:type="spellEnd"/>
+            <w:r>
+              <w:t xml:space="preserve"> </w:t>
+            </w:r>
+            <w:proofErr w:type="spellStart"/>
+            <w:r>
+              <w:t>inputs</w:t>
+            </w:r>
+            <w:proofErr w:type="spellEnd"/>
+            <w:r>
+              <w:t>/</w:t>
+            </w:r>
+            <w:proofErr w:type="spellStart"/>
+            <w:r>
+              <w:t>outputs</w:t>
+            </w:r>
+            <w:proofErr w:type="spellEnd"/>
+          </w:p>
+        </w:tc>
+      </w:tr>
+    </w:tbl>
+    <w:p>
+      <w:pPr>
+        <w:pStyle w:val="a7"/>
+      </w:pPr>
+    </w:p>
+    <w:p>
+      <w:pPr>
+        <w:rPr>
+          <w:rFonts w:ascii="Times New Roman" w:hAnsi="Times New Roman" w:cs="Times New Roman"/>
+          <w:sz w:val="28"/>
+          <w:szCs w:val="28"/>
+          <w:lang w:val="en-US"/>
+        </w:rPr>
+      </w:pPr>
+      <w:r>
+        <w:rPr>
+          <w:lang w:val="en-US"/>
+        </w:rPr>
+        <w:br w:type="page"/>
+      </w:r>
+    </w:p>
+    <w:p>
+      <w:pPr>
         <w:pStyle w:val="11"/>
       </w:pPr>
-      <w:bookmarkStart w:id="24" w:name="_Toc419207257"/>
-      <w:bookmarkStart w:id="25" w:name="_Toc422833724"/>
+      <w:bookmarkStart w:id="25" w:name="_Toc419207257"/>
+      <w:bookmarkStart w:id="26" w:name="_Toc422835508"/>
       <w:r>
         <w:rPr>
           <w:lang w:val="en-US"/>
@@ -15241,8 +17294,8 @@
       <w:r>
         <w:t>library</w:t>
       </w:r>
-      <w:bookmarkEnd w:id="24"/>
       <w:bookmarkEnd w:id="25"/>
+      <w:bookmarkEnd w:id="26"/>
       <w:proofErr w:type="spellEnd"/>
     </w:p>
     <w:p>
@@ -15467,7 +17520,7 @@
                     <pic:cNvPicPr/>
                   </pic:nvPicPr>
                   <pic:blipFill>
-                    <a:blip r:embed="rId28"/>
+                    <a:blip r:embed="rId33"/>
                     <a:stretch>
                       <a:fillRect/>
                     </a:stretch>
@@ -15527,7 +17580,7 @@
             </w:r>
           </w:p>
         </w:tc>
-        <w:bookmarkStart w:id="26" w:name="_Ref419208137"/>
+        <w:bookmarkStart w:id="27" w:name="_Ref419208137"/>
         <w:tc>
           <w:tcPr>
             <w:tcW w:w="4928" w:type="dxa"/>
@@ -15607,7 +17660,7 @@
               </w:rPr>
               <w:fldChar w:fldCharType="end"/>
             </w:r>
-            <w:bookmarkEnd w:id="26"/>
+            <w:bookmarkEnd w:id="27"/>
           </w:p>
         </w:tc>
       </w:tr>
@@ -15814,7 +17867,7 @@
                     <pic:cNvPicPr/>
                   </pic:nvPicPr>
                   <pic:blipFill>
-                    <a:blip r:embed="rId29"/>
+                    <a:blip r:embed="rId34"/>
                     <a:stretch>
                       <a:fillRect/>
                     </a:stretch>
@@ -15874,7 +17927,7 @@
             </w:r>
           </w:p>
         </w:tc>
-        <w:bookmarkStart w:id="27" w:name="_Ref419208151"/>
+        <w:bookmarkStart w:id="28" w:name="_Ref419208151"/>
         <w:tc>
           <w:tcPr>
             <w:tcW w:w="4928" w:type="dxa"/>
@@ -15953,7 +18006,7 @@
               </w:rPr>
               <w:fldChar w:fldCharType="end"/>
             </w:r>
-            <w:bookmarkEnd w:id="27"/>
+            <w:bookmarkEnd w:id="28"/>
           </w:p>
           <w:p>
             <w:pPr>
@@ -16128,7 +18181,7 @@
                     <pic:cNvPicPr/>
                   </pic:nvPicPr>
                   <pic:blipFill>
-                    <a:blip r:embed="rId30"/>
+                    <a:blip r:embed="rId35"/>
                     <a:stretch>
                       <a:fillRect/>
                     </a:stretch>
@@ -16188,7 +18241,7 @@
             </w:r>
           </w:p>
         </w:tc>
-        <w:bookmarkStart w:id="28" w:name="_Ref419208158"/>
+        <w:bookmarkStart w:id="29" w:name="_Ref419208158"/>
         <w:tc>
           <w:tcPr>
             <w:tcW w:w="4928" w:type="dxa"/>
@@ -16267,7 +18320,7 @@
               </w:rPr>
               <w:fldChar w:fldCharType="end"/>
             </w:r>
-            <w:bookmarkEnd w:id="28"/>
+            <w:bookmarkEnd w:id="29"/>
           </w:p>
         </w:tc>
       </w:tr>
@@ -16797,7 +18850,7 @@
           <w:lang w:val="en-US"/>
         </w:rPr>
       </w:pPr>
-      <w:bookmarkStart w:id="29" w:name="_Toc422833725"/>
+      <w:bookmarkStart w:id="30" w:name="_Toc422835509"/>
       <w:r>
         <w:rPr>
           <w:lang w:val="en-US"/>
@@ -16805,7 +18858,7 @@
         <w:lastRenderedPageBreak/>
         <w:t>Application Logic Editor</w:t>
       </w:r>
-      <w:bookmarkEnd w:id="29"/>
+      <w:bookmarkEnd w:id="30"/>
     </w:p>
     <w:p>
       <w:pPr>
@@ -16905,7 +18958,7 @@
                     </pic:cNvPicPr>
                   </pic:nvPicPr>
                   <pic:blipFill>
-                    <a:blip r:embed="rId31"/>
+                    <a:blip r:embed="rId36"/>
                     <a:srcRect/>
                     <a:stretch>
                       <a:fillRect/>
@@ -16973,7 +19026,7 @@
             </w:r>
           </w:p>
         </w:tc>
-        <w:bookmarkStart w:id="30" w:name="_Ref422831862"/>
+        <w:bookmarkStart w:id="31" w:name="_Ref422831862"/>
         <w:tc>
           <w:tcPr>
             <w:tcW w:w="4928" w:type="dxa"/>
@@ -17052,7 +19105,7 @@
               </w:rPr>
               <w:fldChar w:fldCharType="end"/>
             </w:r>
-            <w:bookmarkEnd w:id="30"/>
+            <w:bookmarkEnd w:id="31"/>
           </w:p>
         </w:tc>
       </w:tr>
@@ -17233,7 +19286,7 @@
                     </pic:cNvPicPr>
                   </pic:nvPicPr>
                   <pic:blipFill>
-                    <a:blip r:embed="rId32"/>
+                    <a:blip r:embed="rId37"/>
                     <a:srcRect/>
                     <a:stretch>
                       <a:fillRect/>
@@ -17301,7 +19354,7 @@
             </w:r>
           </w:p>
         </w:tc>
-        <w:bookmarkStart w:id="31" w:name="_Ref422831885"/>
+        <w:bookmarkStart w:id="32" w:name="_Ref422831885"/>
         <w:tc>
           <w:tcPr>
             <w:tcW w:w="4928" w:type="dxa"/>
@@ -17380,7 +19433,7 @@
               </w:rPr>
               <w:fldChar w:fldCharType="end"/>
             </w:r>
-            <w:bookmarkEnd w:id="31"/>
+            <w:bookmarkEnd w:id="32"/>
           </w:p>
         </w:tc>
       </w:tr>
@@ -17415,7 +19468,7 @@
                     </pic:cNvPicPr>
                   </pic:nvPicPr>
                   <pic:blipFill>
-                    <a:blip r:embed="rId33"/>
+                    <a:blip r:embed="rId38"/>
                     <a:srcRect/>
                     <a:stretch>
                       <a:fillRect/>
@@ -17483,7 +19536,7 @@
             </w:r>
           </w:p>
         </w:tc>
-        <w:bookmarkStart w:id="32" w:name="_Ref422831898"/>
+        <w:bookmarkStart w:id="33" w:name="_Ref422831898"/>
         <w:tc>
           <w:tcPr>
             <w:tcW w:w="4928" w:type="dxa"/>
@@ -17562,7 +19615,7 @@
               </w:rPr>
               <w:fldChar w:fldCharType="end"/>
             </w:r>
-            <w:bookmarkEnd w:id="32"/>
+            <w:bookmarkEnd w:id="33"/>
           </w:p>
         </w:tc>
       </w:tr>
@@ -17962,7 +20015,7 @@
                     </pic:cNvPicPr>
                   </pic:nvPicPr>
                   <pic:blipFill>
-                    <a:blip r:embed="rId34"/>
+                    <a:blip r:embed="rId39"/>
                     <a:srcRect/>
                     <a:stretch>
                       <a:fillRect/>
@@ -18030,7 +20083,7 @@
             </w:r>
           </w:p>
         </w:tc>
-        <w:bookmarkStart w:id="33" w:name="_Ref422832209"/>
+        <w:bookmarkStart w:id="34" w:name="_Ref422832209"/>
         <w:tc>
           <w:tcPr>
             <w:tcW w:w="4928" w:type="dxa"/>
@@ -18109,7 +20162,7 @@
               </w:rPr>
               <w:fldChar w:fldCharType="end"/>
             </w:r>
-            <w:bookmarkEnd w:id="33"/>
+            <w:bookmarkEnd w:id="34"/>
           </w:p>
         </w:tc>
       </w:tr>
@@ -18261,7 +20314,7 @@
                     </pic:cNvPicPr>
                   </pic:nvPicPr>
                   <pic:blipFill>
-                    <a:blip r:embed="rId35"/>
+                    <a:blip r:embed="rId40"/>
                     <a:srcRect/>
                     <a:stretch>
                       <a:fillRect/>
@@ -18329,7 +20382,7 @@
             </w:r>
           </w:p>
         </w:tc>
-        <w:bookmarkStart w:id="34" w:name="_Ref422832276"/>
+        <w:bookmarkStart w:id="35" w:name="_Ref422832276"/>
         <w:tc>
           <w:tcPr>
             <w:tcW w:w="4928" w:type="dxa"/>
@@ -18408,7 +20461,7 @@
               </w:rPr>
               <w:fldChar w:fldCharType="end"/>
             </w:r>
-            <w:bookmarkEnd w:id="34"/>
+            <w:bookmarkEnd w:id="35"/>
           </w:p>
         </w:tc>
       </w:tr>
@@ -18503,7 +20556,7 @@
                     </pic:cNvPicPr>
                   </pic:nvPicPr>
                   <pic:blipFill>
-                    <a:blip r:embed="rId36"/>
+                    <a:blip r:embed="rId41"/>
                     <a:srcRect/>
                     <a:stretch>
                       <a:fillRect/>
@@ -18832,7 +20885,7 @@
                     </pic:cNvPicPr>
                   </pic:nvPicPr>
                   <pic:blipFill>
-                    <a:blip r:embed="rId37"/>
+                    <a:blip r:embed="rId42"/>
                     <a:srcRect/>
                     <a:stretch>
                       <a:fillRect/>
@@ -18891,7 +20944,7 @@
                     </pic:cNvPicPr>
                   </pic:nvPicPr>
                   <pic:blipFill>
-                    <a:blip r:embed="rId38"/>
+                    <a:blip r:embed="rId43"/>
                     <a:srcRect/>
                     <a:stretch>
                       <a:fillRect/>
@@ -18959,7 +21012,7 @@
             </w:r>
           </w:p>
         </w:tc>
-        <w:bookmarkStart w:id="35" w:name="_Ref422832420"/>
+        <w:bookmarkStart w:id="36" w:name="_Ref422832420"/>
         <w:tc>
           <w:tcPr>
             <w:tcW w:w="4928" w:type="dxa"/>
@@ -19038,7 +21091,7 @@
               </w:rPr>
               <w:fldChar w:fldCharType="end"/>
             </w:r>
-            <w:bookmarkEnd w:id="35"/>
+            <w:bookmarkEnd w:id="36"/>
           </w:p>
         </w:tc>
       </w:tr>
@@ -19081,7 +21134,7 @@
                     </pic:cNvPicPr>
                   </pic:nvPicPr>
                   <pic:blipFill>
-                    <a:blip r:embed="rId39"/>
+                    <a:blip r:embed="rId44"/>
                     <a:srcRect/>
                     <a:stretch>
                       <a:fillRect/>
@@ -19149,7 +21202,7 @@
             </w:r>
           </w:p>
         </w:tc>
-        <w:bookmarkStart w:id="36" w:name="_Ref422832469"/>
+        <w:bookmarkStart w:id="37" w:name="_Ref422832469"/>
         <w:tc>
           <w:tcPr>
             <w:tcW w:w="4928" w:type="dxa"/>
@@ -19228,7 +21281,7 @@
               </w:rPr>
               <w:fldChar w:fldCharType="end"/>
             </w:r>
-            <w:bookmarkEnd w:id="36"/>
+            <w:bookmarkEnd w:id="37"/>
           </w:p>
         </w:tc>
       </w:tr>
@@ -19366,7 +21419,7 @@
                     </pic:cNvPicPr>
                   </pic:nvPicPr>
                   <pic:blipFill>
-                    <a:blip r:embed="rId40"/>
+                    <a:blip r:embed="rId45"/>
                     <a:srcRect/>
                     <a:stretch>
                       <a:fillRect/>
@@ -19434,7 +21487,7 @@
             </w:r>
           </w:p>
         </w:tc>
-        <w:bookmarkStart w:id="37" w:name="_Ref422832608"/>
+        <w:bookmarkStart w:id="38" w:name="_Ref422832608"/>
         <w:tc>
           <w:tcPr>
             <w:tcW w:w="4928" w:type="dxa"/>
@@ -19513,7 +21566,7 @@
               </w:rPr>
               <w:fldChar w:fldCharType="end"/>
             </w:r>
-            <w:bookmarkEnd w:id="37"/>
+            <w:bookmarkEnd w:id="38"/>
           </w:p>
         </w:tc>
       </w:tr>
@@ -19624,7 +21677,7 @@
                     </pic:cNvPicPr>
                   </pic:nvPicPr>
                   <pic:blipFill>
-                    <a:blip r:embed="rId41"/>
+                    <a:blip r:embed="rId46"/>
                     <a:srcRect/>
                     <a:stretch>
                       <a:fillRect/>
@@ -19692,7 +21745,7 @@
             </w:r>
           </w:p>
         </w:tc>
-        <w:bookmarkStart w:id="38" w:name="_Ref422832629"/>
+        <w:bookmarkStart w:id="39" w:name="_Ref422832629"/>
         <w:tc>
           <w:tcPr>
             <w:tcW w:w="4928" w:type="dxa"/>
@@ -19771,7 +21824,7 @@
               </w:rPr>
               <w:fldChar w:fldCharType="end"/>
             </w:r>
-            <w:bookmarkEnd w:id="38"/>
+            <w:bookmarkEnd w:id="39"/>
           </w:p>
         </w:tc>
       </w:tr>
@@ -19917,7 +21970,7 @@
                     </pic:cNvPicPr>
                   </pic:nvPicPr>
                   <pic:blipFill>
-                    <a:blip r:embed="rId42"/>
+                    <a:blip r:embed="rId47"/>
                     <a:srcRect/>
                     <a:stretch>
                       <a:fillRect/>
@@ -19985,7 +22038,7 @@
             </w:r>
           </w:p>
         </w:tc>
-        <w:bookmarkStart w:id="39" w:name="_Ref422832758"/>
+        <w:bookmarkStart w:id="40" w:name="_Ref422832758"/>
         <w:tc>
           <w:tcPr>
             <w:tcW w:w="4928" w:type="dxa"/>
@@ -20064,7 +22117,7 @@
               </w:rPr>
               <w:fldChar w:fldCharType="end"/>
             </w:r>
-            <w:bookmarkEnd w:id="39"/>
+            <w:bookmarkEnd w:id="40"/>
           </w:p>
         </w:tc>
       </w:tr>
@@ -20222,7 +22275,7 @@
                     </pic:cNvPicPr>
                   </pic:nvPicPr>
                   <pic:blipFill>
-                    <a:blip r:embed="rId43"/>
+                    <a:blip r:embed="rId48"/>
                     <a:srcRect/>
                     <a:stretch>
                       <a:fillRect/>
@@ -20290,7 +22343,7 @@
             </w:r>
           </w:p>
         </w:tc>
-        <w:bookmarkStart w:id="40" w:name="_Ref422832829"/>
+        <w:bookmarkStart w:id="41" w:name="_Ref422832829"/>
         <w:tc>
           <w:tcPr>
             <w:tcW w:w="4928" w:type="dxa"/>
@@ -20369,7 +22422,7 @@
               </w:rPr>
               <w:fldChar w:fldCharType="end"/>
             </w:r>
-            <w:bookmarkEnd w:id="40"/>
+            <w:bookmarkEnd w:id="41"/>
           </w:p>
         </w:tc>
       </w:tr>
@@ -20480,7 +22533,7 @@
                     </pic:cNvPicPr>
                   </pic:nvPicPr>
                   <pic:blipFill>
-                    <a:blip r:embed="rId44"/>
+                    <a:blip r:embed="rId49"/>
                     <a:srcRect/>
                     <a:stretch>
                       <a:fillRect/>
@@ -20548,7 +22601,7 @@
             </w:r>
           </w:p>
         </w:tc>
-        <w:bookmarkStart w:id="41" w:name="_Ref422832845"/>
+        <w:bookmarkStart w:id="42" w:name="_Ref422832845"/>
         <w:tc>
           <w:tcPr>
             <w:tcW w:w="4928" w:type="dxa"/>
@@ -20627,7 +22680,7 @@
               </w:rPr>
               <w:fldChar w:fldCharType="end"/>
             </w:r>
-            <w:bookmarkEnd w:id="41"/>
+            <w:bookmarkEnd w:id="42"/>
           </w:p>
         </w:tc>
       </w:tr>
@@ -20985,7 +23038,7 @@
                     </pic:cNvPicPr>
                   </pic:nvPicPr>
                   <pic:blipFill>
-                    <a:blip r:embed="rId45"/>
+                    <a:blip r:embed="rId50"/>
                     <a:srcRect/>
                     <a:stretch>
                       <a:fillRect/>
@@ -21053,7 +23106,7 @@
             </w:r>
           </w:p>
         </w:tc>
-        <w:bookmarkStart w:id="42" w:name="_Ref422832869"/>
+        <w:bookmarkStart w:id="43" w:name="_Ref422832869"/>
         <w:tc>
           <w:tcPr>
             <w:tcW w:w="4928" w:type="dxa"/>
@@ -21132,7 +23185,7 @@
               </w:rPr>
               <w:fldChar w:fldCharType="end"/>
             </w:r>
-            <w:bookmarkEnd w:id="42"/>
+            <w:bookmarkEnd w:id="43"/>
           </w:p>
         </w:tc>
       </w:tr>
@@ -21354,7 +23407,7 @@
                     </pic:cNvPicPr>
                   </pic:nvPicPr>
                   <pic:blipFill>
-                    <a:blip r:embed="rId46"/>
+                    <a:blip r:embed="rId51"/>
                     <a:srcRect/>
                     <a:stretch>
                       <a:fillRect/>
@@ -21422,7 +23475,7 @@
             </w:r>
           </w:p>
         </w:tc>
-        <w:bookmarkStart w:id="43" w:name="_Ref422833111"/>
+        <w:bookmarkStart w:id="44" w:name="_Ref422833111"/>
         <w:tc>
           <w:tcPr>
             <w:tcW w:w="4928" w:type="dxa"/>
@@ -21501,7 +23554,7 @@
               </w:rPr>
               <w:fldChar w:fldCharType="end"/>
             </w:r>
-            <w:bookmarkEnd w:id="43"/>
+            <w:bookmarkEnd w:id="44"/>
           </w:p>
         </w:tc>
       </w:tr>
@@ -21665,7 +23718,7 @@
                     </pic:cNvPicPr>
                   </pic:nvPicPr>
                   <pic:blipFill>
-                    <a:blip r:embed="rId47"/>
+                    <a:blip r:embed="rId52"/>
                     <a:srcRect/>
                     <a:stretch>
                       <a:fillRect/>
@@ -21733,7 +23786,7 @@
             </w:r>
           </w:p>
         </w:tc>
-        <w:bookmarkStart w:id="44" w:name="_Ref422833154"/>
+        <w:bookmarkStart w:id="45" w:name="_Ref422833154"/>
         <w:tc>
           <w:tcPr>
             <w:tcW w:w="4928" w:type="dxa"/>
@@ -21812,7 +23865,7 @@
               </w:rPr>
               <w:fldChar w:fldCharType="end"/>
             </w:r>
-            <w:bookmarkEnd w:id="44"/>
+            <w:bookmarkEnd w:id="45"/>
           </w:p>
         </w:tc>
       </w:tr>
@@ -22026,7 +24079,7 @@
                     </pic:cNvPicPr>
                   </pic:nvPicPr>
                   <pic:blipFill>
-                    <a:blip r:embed="rId48"/>
+                    <a:blip r:embed="rId53"/>
                     <a:srcRect/>
                     <a:stretch>
                       <a:fillRect/>
@@ -22094,7 +24147,7 @@
             </w:r>
           </w:p>
         </w:tc>
-        <w:bookmarkStart w:id="45" w:name="_Ref422833200"/>
+        <w:bookmarkStart w:id="46" w:name="_Ref422833200"/>
         <w:tc>
           <w:tcPr>
             <w:tcW w:w="4928" w:type="dxa"/>
@@ -22173,7 +24226,7 @@
               </w:rPr>
               <w:fldChar w:fldCharType="end"/>
             </w:r>
-            <w:bookmarkEnd w:id="45"/>
+            <w:bookmarkEnd w:id="46"/>
           </w:p>
         </w:tc>
       </w:tr>
@@ -22211,7 +24264,7 @@
           <w:color w:val="FF0000"/>
         </w:rPr>
       </w:pPr>
-      <w:bookmarkStart w:id="46" w:name="_Toc422833726"/>
+      <w:bookmarkStart w:id="47" w:name="_Toc422835510"/>
       <w:r>
         <w:rPr>
           <w:color w:val="FF0000"/>
@@ -22247,7 +24300,7 @@
         </w:rPr>
         <w:t>)</w:t>
       </w:r>
-      <w:bookmarkEnd w:id="46"/>
+      <w:bookmarkEnd w:id="47"/>
     </w:p>
     <w:p>
       <w:pPr>
@@ -22256,7 +24309,7 @@
           <w:color w:val="FF0000"/>
         </w:rPr>
       </w:pPr>
-      <w:bookmarkStart w:id="47" w:name="_Toc422833727"/>
+      <w:bookmarkStart w:id="48" w:name="_Toc422835511"/>
       <w:r>
         <w:rPr>
           <w:color w:val="FF0000"/>
@@ -22291,7 +24344,7 @@
         </w:rPr>
         <w:t>)</w:t>
       </w:r>
-      <w:bookmarkEnd w:id="47"/>
+      <w:bookmarkEnd w:id="48"/>
     </w:p>
     <w:p>
       <w:pPr>
@@ -22314,7 +24367,7 @@
           <w:lang w:val="en-US"/>
         </w:rPr>
       </w:pPr>
-      <w:bookmarkStart w:id="48" w:name="_Toc422833728"/>
+      <w:bookmarkStart w:id="49" w:name="_Toc422835512"/>
       <w:r>
         <w:rPr>
           <w:lang w:val="en-US"/>
@@ -22322,7 +24375,7 @@
         <w:lastRenderedPageBreak/>
         <w:t>Project building</w:t>
       </w:r>
-      <w:bookmarkEnd w:id="48"/>
+      <w:bookmarkEnd w:id="49"/>
     </w:p>
     <w:p>
       <w:pPr>
@@ -22481,7 +24534,7 @@
                     </pic:cNvPicPr>
                   </pic:nvPicPr>
                   <pic:blipFill>
-                    <a:blip r:embed="rId49"/>
+                    <a:blip r:embed="rId54"/>
                     <a:srcRect/>
                     <a:stretch>
                       <a:fillRect/>
@@ -22549,7 +24602,7 @@
             </w:r>
           </w:p>
         </w:tc>
-        <w:bookmarkStart w:id="49" w:name="_Ref422833390"/>
+        <w:bookmarkStart w:id="50" w:name="_Ref422833390"/>
         <w:tc>
           <w:tcPr>
             <w:tcW w:w="4928" w:type="dxa"/>
@@ -22628,7 +24681,7 @@
               </w:rPr>
               <w:fldChar w:fldCharType="end"/>
             </w:r>
-            <w:bookmarkEnd w:id="49"/>
+            <w:bookmarkEnd w:id="50"/>
           </w:p>
         </w:tc>
       </w:tr>
@@ -22774,33 +24827,14 @@
       <w:tblPr>
         <w:tblStyle w:val="ab"/>
         <w:tblW w:w="0" w:type="auto"/>
+        <w:tblLayout w:type="fixed"/>
         <w:tblLook w:val="04A0"/>
       </w:tblPr>
       <w:tblGrid>
-        <w:gridCol w:w="4927"/>
         <w:gridCol w:w="4928"/>
+        <w:gridCol w:w="4467"/>
       </w:tblGrid>
       <w:tr>
-        <w:tc>
-          <w:tcPr>
-            <w:tcW w:w="4927" w:type="dxa"/>
-          </w:tcPr>
-          <w:p>
-            <w:pPr>
-              <w:pStyle w:val="a7"/>
-              <w:ind w:firstLine="0"/>
-              <w:rPr>
-                <w:lang w:val="en-US"/>
-              </w:rPr>
-            </w:pPr>
-            <w:r>
-              <w:rPr>
-                <w:lang w:val="en-US"/>
-              </w:rPr>
-              <w:t>build.xml</w:t>
-            </w:r>
-          </w:p>
-        </w:tc>
         <w:tc>
           <w:tcPr>
             <w:tcW w:w="4928" w:type="dxa"/>
@@ -22817,15 +24851,13 @@
               <w:rPr>
                 <w:lang w:val="en-US"/>
               </w:rPr>
-              <w:t>Contains an xml document with all files and their checksums list</w:t>
+              <w:t>build.xml</w:t>
             </w:r>
           </w:p>
         </w:tc>
-      </w:tr>
-      <w:tr>
         <w:tc>
           <w:tcPr>
-            <w:tcW w:w="4927" w:type="dxa"/>
+            <w:tcW w:w="4467" w:type="dxa"/>
           </w:tcPr>
           <w:p>
             <w:pPr>
@@ -22835,22 +24867,16 @@
                 <w:lang w:val="en-US"/>
               </w:rPr>
             </w:pPr>
-            <w:proofErr w:type="spellStart"/>
-            <w:r>
-              <w:rPr>
-                <w:lang w:val="en-US"/>
-              </w:rPr>
-              <w:t>DataAcquisionService</w:t>
-            </w:r>
-            <w:proofErr w:type="spellEnd"/>
-            <w:r>
-              <w:rPr>
-                <w:lang w:val="en-US"/>
-              </w:rPr>
-              <w:t>/equipment.xml</w:t>
+            <w:r>
+              <w:rPr>
+                <w:lang w:val="en-US"/>
+              </w:rPr>
+              <w:t>Contains an xml document with all files and their checksums list</w:t>
             </w:r>
           </w:p>
         </w:tc>
+      </w:tr>
+      <w:tr>
         <w:tc>
           <w:tcPr>
             <w:tcW w:w="4928" w:type="dxa"/>
@@ -22863,13 +24889,25 @@
                 <w:lang w:val="en-US"/>
               </w:rPr>
             </w:pPr>
+            <w:proofErr w:type="spellStart"/>
+            <w:r>
+              <w:rPr>
+                <w:lang w:val="en-US"/>
+              </w:rPr>
+              <w:t>DataAcquisionService</w:t>
+            </w:r>
+            <w:proofErr w:type="spellEnd"/>
+            <w:r>
+              <w:rPr>
+                <w:lang w:val="en-US"/>
+              </w:rPr>
+              <w:t>/equipment.xml</w:t>
+            </w:r>
           </w:p>
         </w:tc>
-      </w:tr>
-      <w:tr>
         <w:tc>
           <w:tcPr>
-            <w:tcW w:w="4927" w:type="dxa"/>
+            <w:tcW w:w="4467" w:type="dxa"/>
           </w:tcPr>
           <w:p>
             <w:pPr>
@@ -22883,38 +24921,12 @@
               <w:rPr>
                 <w:lang w:val="en-US"/>
               </w:rPr>
-              <w:t>&lt;</w:t>
-            </w:r>
-            <w:proofErr w:type="spellStart"/>
-            <w:r>
-              <w:rPr>
-                <w:lang w:val="en-US"/>
-              </w:rPr>
-              <w:t>SysName</w:t>
-            </w:r>
-            <w:proofErr w:type="spellEnd"/>
-            <w:r>
-              <w:rPr>
-                <w:lang w:val="en-US"/>
-              </w:rPr>
-              <w:t>&gt;/&lt;</w:t>
-            </w:r>
-            <w:proofErr w:type="spellStart"/>
-            <w:r>
-              <w:rPr>
-                <w:lang w:val="en-US"/>
-              </w:rPr>
-              <w:t>ModuleName</w:t>
-            </w:r>
-            <w:proofErr w:type="spellEnd"/>
-            <w:r>
-              <w:rPr>
-                <w:lang w:val="en-US"/>
-              </w:rPr>
-              <w:t>&gt;.alb</w:t>
+              <w:t>Xml document with hardware hierarchy</w:t>
             </w:r>
           </w:p>
         </w:tc>
+      </w:tr>
+      <w:tr>
         <w:tc>
           <w:tcPr>
             <w:tcW w:w="4928" w:type="dxa"/>
@@ -22927,72 +24939,107 @@
                 <w:lang w:val="en-US"/>
               </w:rPr>
             </w:pPr>
-            <w:r>
-              <w:rPr>
-                <w:lang w:val="en-US"/>
-              </w:rPr>
-              <w:t>Application logic file for a module</w:t>
-            </w:r>
+            <w:proofErr w:type="spellStart"/>
+            <w:r>
+              <w:rPr>
+                <w:lang w:val="en-US"/>
+              </w:rPr>
+              <w:t>DataAcquisionService</w:t>
+            </w:r>
+            <w:proofErr w:type="spellEnd"/>
+            <w:r>
+              <w:rPr>
+                <w:lang w:val="en-US"/>
+              </w:rPr>
+              <w:t>/</w:t>
+            </w:r>
+            <w:proofErr w:type="spellStart"/>
+            <w:r>
+              <w:t>applicationSignals</w:t>
+            </w:r>
+            <w:proofErr w:type="spellEnd"/>
+            <w:r>
+              <w:rPr>
+                <w:lang w:val="en-US"/>
+              </w:rPr>
+              <w:t>.xml</w:t>
+            </w:r>
+          </w:p>
+        </w:tc>
+        <w:tc>
+          <w:tcPr>
+            <w:tcW w:w="4467" w:type="dxa"/>
+          </w:tcPr>
+          <w:p>
+            <w:pPr>
+              <w:pStyle w:val="a7"/>
+              <w:ind w:left="-1" w:firstLine="0"/>
+            </w:pPr>
+            <w:proofErr w:type="spellStart"/>
+            <w:r>
+              <w:t>Xml</w:t>
+            </w:r>
+            <w:proofErr w:type="spellEnd"/>
+            <w:r>
+              <w:t xml:space="preserve"> </w:t>
+            </w:r>
+            <w:proofErr w:type="spellStart"/>
+            <w:r>
+              <w:t>document</w:t>
+            </w:r>
+            <w:proofErr w:type="spellEnd"/>
+            <w:r>
+              <w:t xml:space="preserve"> </w:t>
+            </w:r>
+            <w:proofErr w:type="spellStart"/>
+            <w:r>
+              <w:t>with</w:t>
+            </w:r>
+            <w:proofErr w:type="spellEnd"/>
+            <w:r>
+              <w:t xml:space="preserve"> </w:t>
+            </w:r>
+            <w:proofErr w:type="spellStart"/>
+            <w:r>
+              <w:t>Unit</w:t>
+            </w:r>
+            <w:proofErr w:type="spellEnd"/>
+            <w:r>
+              <w:t xml:space="preserve"> </w:t>
+            </w:r>
+            <w:proofErr w:type="spellStart"/>
+            <w:r>
+              <w:t>list</w:t>
+            </w:r>
+            <w:proofErr w:type="spellEnd"/>
+            <w:r>
+              <w:t xml:space="preserve"> </w:t>
+            </w:r>
+            <w:proofErr w:type="spellStart"/>
+            <w:r>
+              <w:t>and</w:t>
+            </w:r>
+            <w:proofErr w:type="spellEnd"/>
+            <w:r>
+              <w:t xml:space="preserve"> </w:t>
+            </w:r>
+            <w:proofErr w:type="spellStart"/>
+            <w:r>
+              <w:t>Signal</w:t>
+            </w:r>
+            <w:proofErr w:type="spellEnd"/>
+            <w:r>
+              <w:t xml:space="preserve"> </w:t>
+            </w:r>
+            <w:proofErr w:type="spellStart"/>
+            <w:r>
+              <w:t>list</w:t>
+            </w:r>
+            <w:proofErr w:type="spellEnd"/>
           </w:p>
         </w:tc>
       </w:tr>
       <w:tr>
-        <w:tc>
-          <w:tcPr>
-            <w:tcW w:w="4927" w:type="dxa"/>
-          </w:tcPr>
-          <w:p>
-            <w:pPr>
-              <w:pStyle w:val="a7"/>
-              <w:ind w:firstLine="0"/>
-              <w:rPr>
-                <w:lang w:val="en-US"/>
-              </w:rPr>
-            </w:pPr>
-            <w:r>
-              <w:rPr>
-                <w:lang w:val="en-US"/>
-              </w:rPr>
-              <w:t>&lt;</w:t>
-            </w:r>
-            <w:proofErr w:type="spellStart"/>
-            <w:r>
-              <w:rPr>
-                <w:lang w:val="en-US"/>
-              </w:rPr>
-              <w:t>SysName</w:t>
-            </w:r>
-            <w:proofErr w:type="spellEnd"/>
-            <w:r>
-              <w:rPr>
-                <w:lang w:val="en-US"/>
-              </w:rPr>
-              <w:t>&gt;/&lt;</w:t>
-            </w:r>
-            <w:proofErr w:type="spellStart"/>
-            <w:r>
-              <w:rPr>
-                <w:lang w:val="en-US"/>
-              </w:rPr>
-              <w:t>ModuleName</w:t>
-            </w:r>
-            <w:proofErr w:type="spellEnd"/>
-            <w:r>
-              <w:rPr>
-                <w:lang w:val="en-US"/>
-              </w:rPr>
-              <w:t>&gt;.</w:t>
-            </w:r>
-            <w:proofErr w:type="spellStart"/>
-            <w:r>
-              <w:rPr>
-                <w:lang w:val="en-US"/>
-              </w:rPr>
-              <w:t>mcb</w:t>
-            </w:r>
-            <w:proofErr w:type="spellEnd"/>
-          </w:p>
-        </w:tc>
         <w:tc>
           <w:tcPr>
             <w:tcW w:w="4928" w:type="dxa"/>
@@ -23009,15 +25056,41 @@
               <w:rPr>
                 <w:lang w:val="en-US"/>
               </w:rPr>
-              <w:t>Hardware configuration for a module</w:t>
+              <w:t>&lt;</w:t>
+            </w:r>
+            <w:proofErr w:type="spellStart"/>
+            <w:r>
+              <w:rPr>
+                <w:lang w:val="en-US"/>
+              </w:rPr>
+              <w:t>SysName</w:t>
+            </w:r>
+            <w:proofErr w:type="spellEnd"/>
+            <w:r>
+              <w:rPr>
+                <w:lang w:val="en-US"/>
+              </w:rPr>
+              <w:t>&gt;/&lt;</w:t>
+            </w:r>
+            <w:proofErr w:type="spellStart"/>
+            <w:r>
+              <w:rPr>
+                <w:lang w:val="en-US"/>
+              </w:rPr>
+              <w:t>ModuleName</w:t>
+            </w:r>
+            <w:proofErr w:type="spellEnd"/>
+            <w:r>
+              <w:rPr>
+                <w:lang w:val="en-US"/>
+              </w:rPr>
+              <w:t>&gt;.alb</w:t>
             </w:r>
           </w:p>
         </w:tc>
-      </w:tr>
-      <w:tr>
         <w:tc>
           <w:tcPr>
-            <w:tcW w:w="4927" w:type="dxa"/>
+            <w:tcW w:w="4467" w:type="dxa"/>
           </w:tcPr>
           <w:p>
             <w:pPr>
@@ -23027,8 +25100,16 @@
                 <w:lang w:val="en-US"/>
               </w:rPr>
             </w:pPr>
+            <w:r>
+              <w:rPr>
+                <w:lang w:val="en-US"/>
+              </w:rPr>
+              <w:t>Application logic file for a module</w:t>
+            </w:r>
           </w:p>
         </w:tc>
+      </w:tr>
+      <w:tr>
         <w:tc>
           <w:tcPr>
             <w:tcW w:w="4928" w:type="dxa"/>
@@ -23041,13 +25122,53 @@
                 <w:lang w:val="en-US"/>
               </w:rPr>
             </w:pPr>
+            <w:r>
+              <w:rPr>
+                <w:lang w:val="en-US"/>
+              </w:rPr>
+              <w:t>&lt;</w:t>
+            </w:r>
+            <w:proofErr w:type="spellStart"/>
+            <w:r>
+              <w:rPr>
+                <w:lang w:val="en-US"/>
+              </w:rPr>
+              <w:t>SysName</w:t>
+            </w:r>
+            <w:proofErr w:type="spellEnd"/>
+            <w:r>
+              <w:rPr>
+                <w:lang w:val="en-US"/>
+              </w:rPr>
+              <w:t>&gt;/&lt;</w:t>
+            </w:r>
+            <w:proofErr w:type="spellStart"/>
+            <w:r>
+              <w:rPr>
+                <w:lang w:val="en-US"/>
+              </w:rPr>
+              <w:t>ModuleName</w:t>
+            </w:r>
+            <w:proofErr w:type="spellEnd"/>
+            <w:r>
+              <w:rPr>
+                <w:lang w:val="en-US"/>
+              </w:rPr>
+              <w:t>&gt;.</w:t>
+            </w:r>
+            <w:proofErr w:type="spellStart"/>
+            <w:r>
+              <w:rPr>
+                <w:lang w:val="en-US"/>
+              </w:rPr>
+              <w:t>mcb</w:t>
+            </w:r>
+            <w:proofErr w:type="spellEnd"/>
           </w:p>
         </w:tc>
-      </w:tr>
-      <w:tr>
         <w:tc>
           <w:tcPr>
-            <w:tcW w:w="4927" w:type="dxa"/>
+            <w:tcW w:w="4467" w:type="dxa"/>
           </w:tcPr>
           <w:p>
             <w:pPr>
@@ -23057,8 +25178,16 @@
                 <w:lang w:val="en-US"/>
               </w:rPr>
             </w:pPr>
+            <w:r>
+              <w:rPr>
+                <w:lang w:val="en-US"/>
+              </w:rPr>
+              <w:t>Hardware configuration for a module</w:t>
+            </w:r>
           </w:p>
         </w:tc>
+      </w:tr>
+      <w:tr>
         <w:tc>
           <w:tcPr>
             <w:tcW w:w="4928" w:type="dxa"/>
@@ -23073,11 +25202,9 @@
             </w:pPr>
           </w:p>
         </w:tc>
-      </w:tr>
-      <w:tr>
         <w:tc>
           <w:tcPr>
-            <w:tcW w:w="4927" w:type="dxa"/>
+            <w:tcW w:w="4467" w:type="dxa"/>
           </w:tcPr>
           <w:p>
             <w:pPr>
@@ -23089,9 +25216,55 @@
             </w:pPr>
           </w:p>
         </w:tc>
+      </w:tr>
+      <w:tr>
         <w:tc>
           <w:tcPr>
             <w:tcW w:w="4928" w:type="dxa"/>
+          </w:tcPr>
+          <w:p>
+            <w:pPr>
+              <w:pStyle w:val="a7"/>
+              <w:ind w:firstLine="0"/>
+              <w:rPr>
+                <w:lang w:val="en-US"/>
+              </w:rPr>
+            </w:pPr>
+          </w:p>
+        </w:tc>
+        <w:tc>
+          <w:tcPr>
+            <w:tcW w:w="4467" w:type="dxa"/>
+          </w:tcPr>
+          <w:p>
+            <w:pPr>
+              <w:pStyle w:val="a7"/>
+              <w:ind w:firstLine="0"/>
+              <w:rPr>
+                <w:lang w:val="en-US"/>
+              </w:rPr>
+            </w:pPr>
+          </w:p>
+        </w:tc>
+      </w:tr>
+      <w:tr>
+        <w:tc>
+          <w:tcPr>
+            <w:tcW w:w="4928" w:type="dxa"/>
+          </w:tcPr>
+          <w:p>
+            <w:pPr>
+              <w:pStyle w:val="a7"/>
+              <w:ind w:firstLine="0"/>
+              <w:rPr>
+                <w:lang w:val="en-US"/>
+              </w:rPr>
+            </w:pPr>
+          </w:p>
+        </w:tc>
+        <w:tc>
+          <w:tcPr>
+            <w:tcW w:w="4467" w:type="dxa"/>
           </w:tcPr>
           <w:p>
             <w:pPr>
@@ -23126,6 +25299,119 @@
 <file path=word/numbering.xml><?xml version="1.0" encoding="utf-8"?>
 <w:numbering xmlns:ve="http://schemas.openxmlformats.org/markup-compatibility/2006" xmlns:o="urn:schemas-microsoft-com:office:office" xmlns:r="http://schemas.openxmlformats.org/officeDocument/2006/relationships" xmlns:m="http://schemas.openxmlformats.org/officeDocument/2006/math" xmlns:v="urn:schemas-microsoft-com:vml" xmlns:wp="http://schemas.openxmlformats.org/drawingml/2006/wordprocessingDrawing" xmlns:w10="urn:schemas-microsoft-com:office:word" xmlns:w="http://schemas.openxmlformats.org/wordprocessingml/2006/main" xmlns:wne="http://schemas.microsoft.com/office/word/2006/wordml">
   <w:abstractNum w:abstractNumId="0">
+    <w:nsid w:val="03D076F0"/>
+    <w:multiLevelType w:val="hybridMultilevel"/>
+    <w:tmpl w:val="41246330"/>
+    <w:lvl w:ilvl="0" w:tplc="04220001">
+      <w:start w:val="1"/>
+      <w:numFmt w:val="bullet"/>
+      <w:lvlText w:val=""/>
+      <w:lvlJc w:val="left"/>
+      <w:pPr>
+        <w:ind w:left="1287" w:hanging="360"/>
+      </w:pPr>
+      <w:rPr>
+        <w:rFonts w:ascii="Symbol" w:hAnsi="Symbol" w:hint="default"/>
+      </w:rPr>
+    </w:lvl>
+    <w:lvl w:ilvl="1" w:tplc="04220003" w:tentative="1">
+      <w:start w:val="1"/>
+      <w:numFmt w:val="bullet"/>
+      <w:lvlText w:val="o"/>
+      <w:lvlJc w:val="left"/>
+      <w:pPr>
+        <w:ind w:left="2007" w:hanging="360"/>
+      </w:pPr>
+      <w:rPr>
+        <w:rFonts w:ascii="Courier New" w:hAnsi="Courier New" w:cs="Courier New" w:hint="default"/>
+      </w:rPr>
+    </w:lvl>
+    <w:lvl w:ilvl="2" w:tplc="04220005" w:tentative="1">
+      <w:start w:val="1"/>
+      <w:numFmt w:val="bullet"/>
+      <w:lvlText w:val=""/>
+      <w:lvlJc w:val="left"/>
+      <w:pPr>
+        <w:ind w:left="2727" w:hanging="360"/>
+      </w:pPr>
+      <w:rPr>
+        <w:rFonts w:ascii="Wingdings" w:hAnsi="Wingdings" w:hint="default"/>
+      </w:rPr>
+    </w:lvl>
+    <w:lvl w:ilvl="3" w:tplc="04220001" w:tentative="1">
+      <w:start w:val="1"/>
+      <w:numFmt w:val="bullet"/>
+      <w:lvlText w:val=""/>
+      <w:lvlJc w:val="left"/>
+      <w:pPr>
+        <w:ind w:left="3447" w:hanging="360"/>
+      </w:pPr>
+      <w:rPr>
+        <w:rFonts w:ascii="Symbol" w:hAnsi="Symbol" w:hint="default"/>
+      </w:rPr>
+    </w:lvl>
+    <w:lvl w:ilvl="4" w:tplc="04220003" w:tentative="1">
+      <w:start w:val="1"/>
+      <w:numFmt w:val="bullet"/>
+      <w:lvlText w:val="o"/>
+      <w:lvlJc w:val="left"/>
+      <w:pPr>
+        <w:ind w:left="4167" w:hanging="360"/>
+      </w:pPr>
+      <w:rPr>
+        <w:rFonts w:ascii="Courier New" w:hAnsi="Courier New" w:cs="Courier New" w:hint="default"/>
+      </w:rPr>
+    </w:lvl>
+    <w:lvl w:ilvl="5" w:tplc="04220005" w:tentative="1">
+      <w:start w:val="1"/>
+      <w:numFmt w:val="bullet"/>
+      <w:lvlText w:val=""/>
+      <w:lvlJc w:val="left"/>
+      <w:pPr>
+        <w:ind w:left="4887" w:hanging="360"/>
+      </w:pPr>
+      <w:rPr>
+        <w:rFonts w:ascii="Wingdings" w:hAnsi="Wingdings" w:hint="default"/>
+      </w:rPr>
+    </w:lvl>
+    <w:lvl w:ilvl="6" w:tplc="04220001" w:tentative="1">
+      <w:start w:val="1"/>
+      <w:numFmt w:val="bullet"/>
+      <w:lvlText w:val=""/>
+      <w:lvlJc w:val="left"/>
+      <w:pPr>
+        <w:ind w:left="5607" w:hanging="360"/>
+      </w:pPr>
+      <w:rPr>
+        <w:rFonts w:ascii="Symbol" w:hAnsi="Symbol" w:hint="default"/>
+      </w:rPr>
+    </w:lvl>
+    <w:lvl w:ilvl="7" w:tplc="04220003" w:tentative="1">
+      <w:start w:val="1"/>
+      <w:numFmt w:val="bullet"/>
+      <w:lvlText w:val="o"/>
+      <w:lvlJc w:val="left"/>
+      <w:pPr>
+        <w:ind w:left="6327" w:hanging="360"/>
+      </w:pPr>
+      <w:rPr>
+        <w:rFonts w:ascii="Courier New" w:hAnsi="Courier New" w:cs="Courier New" w:hint="default"/>
+      </w:rPr>
+    </w:lvl>
+    <w:lvl w:ilvl="8" w:tplc="04220005" w:tentative="1">
+      <w:start w:val="1"/>
+      <w:numFmt w:val="bullet"/>
+      <w:lvlText w:val=""/>
+      <w:lvlJc w:val="left"/>
+      <w:pPr>
+        <w:ind w:left="7047" w:hanging="360"/>
+      </w:pPr>
+      <w:rPr>
+        <w:rFonts w:ascii="Wingdings" w:hAnsi="Wingdings" w:hint="default"/>
+      </w:rPr>
+    </w:lvl>
+  </w:abstractNum>
+  <w:abstractNum w:abstractNumId="1">
     <w:nsid w:val="09F81F1E"/>
     <w:multiLevelType w:val="hybridMultilevel"/>
     <w:tmpl w:val="F7FE558A"/>
@@ -23211,7 +25497,7 @@
       </w:pPr>
     </w:lvl>
   </w:abstractNum>
-  <w:abstractNum w:abstractNumId="1">
+  <w:abstractNum w:abstractNumId="2">
     <w:nsid w:val="0D3C7BFE"/>
     <w:multiLevelType w:val="hybridMultilevel"/>
     <w:tmpl w:val="3EE675F6"/>
@@ -23300,7 +25586,7 @@
       </w:pPr>
     </w:lvl>
   </w:abstractNum>
-  <w:abstractNum w:abstractNumId="2">
+  <w:abstractNum w:abstractNumId="3">
     <w:nsid w:val="1258773A"/>
     <w:multiLevelType w:val="hybridMultilevel"/>
     <w:tmpl w:val="A1E09AD6"/>
@@ -23386,7 +25672,7 @@
       </w:pPr>
     </w:lvl>
   </w:abstractNum>
-  <w:abstractNum w:abstractNumId="3">
+  <w:abstractNum w:abstractNumId="4">
     <w:nsid w:val="19D078C0"/>
     <w:multiLevelType w:val="hybridMultilevel"/>
     <w:tmpl w:val="E5660388"/>
@@ -23472,7 +25758,7 @@
       </w:pPr>
     </w:lvl>
   </w:abstractNum>
-  <w:abstractNum w:abstractNumId="4">
+  <w:abstractNum w:abstractNumId="5">
     <w:nsid w:val="1D6C5EF3"/>
     <w:multiLevelType w:val="multilevel"/>
     <w:tmpl w:val="9F505D8A"/>
@@ -23612,7 +25898,7 @@
       </w:rPr>
     </w:lvl>
   </w:abstractNum>
-  <w:abstractNum w:abstractNumId="5">
+  <w:abstractNum w:abstractNumId="6">
     <w:nsid w:val="37BC561E"/>
     <w:multiLevelType w:val="hybridMultilevel"/>
     <w:tmpl w:val="F594D0E0"/>
@@ -23698,7 +25984,7 @@
       </w:pPr>
     </w:lvl>
   </w:abstractNum>
-  <w:abstractNum w:abstractNumId="6">
+  <w:abstractNum w:abstractNumId="7">
     <w:nsid w:val="3DEB20A4"/>
     <w:multiLevelType w:val="hybridMultilevel"/>
     <w:tmpl w:val="BC465FF0"/>
@@ -23784,7 +26070,7 @@
       </w:pPr>
     </w:lvl>
   </w:abstractNum>
-  <w:abstractNum w:abstractNumId="7">
+  <w:abstractNum w:abstractNumId="8">
     <w:nsid w:val="4B596524"/>
     <w:multiLevelType w:val="hybridMultilevel"/>
     <w:tmpl w:val="DB2A5FBC"/>
@@ -23870,7 +26156,7 @@
       </w:pPr>
     </w:lvl>
   </w:abstractNum>
-  <w:abstractNum w:abstractNumId="8">
+  <w:abstractNum w:abstractNumId="9">
     <w:nsid w:val="53B7688F"/>
     <w:multiLevelType w:val="multilevel"/>
     <w:tmpl w:val="B860D46E"/>
@@ -23983,7 +26269,7 @@
       </w:rPr>
     </w:lvl>
   </w:abstractNum>
-  <w:abstractNum w:abstractNumId="9">
+  <w:abstractNum w:abstractNumId="10">
     <w:nsid w:val="5A9F5A57"/>
     <w:multiLevelType w:val="multilevel"/>
     <w:tmpl w:val="79CE418E"/>
@@ -24126,7 +26412,7 @@
       </w:rPr>
     </w:lvl>
   </w:abstractNum>
-  <w:abstractNum w:abstractNumId="10">
+  <w:abstractNum w:abstractNumId="11">
     <w:nsid w:val="5AFF21F8"/>
     <w:multiLevelType w:val="hybridMultilevel"/>
     <w:tmpl w:val="AA00692A"/>
@@ -24212,7 +26498,7 @@
       </w:pPr>
     </w:lvl>
   </w:abstractNum>
-  <w:abstractNum w:abstractNumId="11">
+  <w:abstractNum w:abstractNumId="12">
     <w:nsid w:val="6AAE5C7A"/>
     <w:multiLevelType w:val="hybridMultilevel"/>
     <w:tmpl w:val="276E17BA"/>
@@ -24324,7 +26610,7 @@
       </w:rPr>
     </w:lvl>
   </w:abstractNum>
-  <w:abstractNum w:abstractNumId="12">
+  <w:abstractNum w:abstractNumId="13">
     <w:nsid w:val="6EAE4768"/>
     <w:multiLevelType w:val="hybridMultilevel"/>
     <w:tmpl w:val="8196E454"/>
@@ -24410,7 +26696,7 @@
       </w:pPr>
     </w:lvl>
   </w:abstractNum>
-  <w:abstractNum w:abstractNumId="13">
+  <w:abstractNum w:abstractNumId="14">
     <w:nsid w:val="700C3EE4"/>
     <w:multiLevelType w:val="hybridMultilevel"/>
     <w:tmpl w:val="D974E9F6"/>
@@ -24496,7 +26782,7 @@
       </w:pPr>
     </w:lvl>
   </w:abstractNum>
-  <w:abstractNum w:abstractNumId="14">
+  <w:abstractNum w:abstractNumId="15">
     <w:nsid w:val="7718361A"/>
     <w:multiLevelType w:val="hybridMultilevel"/>
     <w:tmpl w:val="9A727F84"/>
@@ -24582,7 +26868,7 @@
       </w:pPr>
     </w:lvl>
   </w:abstractNum>
-  <w:abstractNum w:abstractNumId="15">
+  <w:abstractNum w:abstractNumId="16">
     <w:nsid w:val="779F5283"/>
     <w:multiLevelType w:val="multilevel"/>
     <w:tmpl w:val="B3C0795A"/>
@@ -24723,7 +27009,7 @@
       </w:rPr>
     </w:lvl>
   </w:abstractNum>
-  <w:abstractNum w:abstractNumId="16">
+  <w:abstractNum w:abstractNumId="17">
     <w:nsid w:val="7E427612"/>
     <w:multiLevelType w:val="hybridMultilevel"/>
     <w:tmpl w:val="D3863A42"/>
@@ -24809,7 +27095,7 @@
       </w:pPr>
     </w:lvl>
   </w:abstractNum>
-  <w:abstractNum w:abstractNumId="17">
+  <w:abstractNum w:abstractNumId="18">
     <w:nsid w:val="7E556783"/>
     <w:multiLevelType w:val="hybridMultilevel"/>
     <w:tmpl w:val="9072C780"/>
@@ -24896,61 +27182,61 @@
     </w:lvl>
   </w:abstractNum>
   <w:num w:numId="1">
+    <w:abstractNumId w:val="3"/>
+  </w:num>
+  <w:num w:numId="2">
+    <w:abstractNumId w:val="10"/>
+  </w:num>
+  <w:num w:numId="3">
+    <w:abstractNumId w:val="9"/>
+  </w:num>
+  <w:num w:numId="4">
+    <w:abstractNumId w:val="11"/>
+  </w:num>
+  <w:num w:numId="5">
+    <w:abstractNumId w:val="18"/>
+  </w:num>
+  <w:num w:numId="6">
+    <w:abstractNumId w:val="13"/>
+  </w:num>
+  <w:num w:numId="7">
+    <w:abstractNumId w:val="4"/>
+  </w:num>
+  <w:num w:numId="8">
+    <w:abstractNumId w:val="1"/>
+  </w:num>
+  <w:num w:numId="9">
+    <w:abstractNumId w:val="7"/>
+  </w:num>
+  <w:num w:numId="10">
+    <w:abstractNumId w:val="8"/>
+  </w:num>
+  <w:num w:numId="11">
+    <w:abstractNumId w:val="15"/>
+  </w:num>
+  <w:num w:numId="12">
+    <w:abstractNumId w:val="6"/>
+  </w:num>
+  <w:num w:numId="13">
+    <w:abstractNumId w:val="14"/>
+  </w:num>
+  <w:num w:numId="14">
+    <w:abstractNumId w:val="17"/>
+  </w:num>
+  <w:num w:numId="15">
     <w:abstractNumId w:val="2"/>
   </w:num>
-  <w:num w:numId="2">
-    <w:abstractNumId w:val="9"/>
-  </w:num>
-  <w:num w:numId="3">
-    <w:abstractNumId w:val="8"/>
-  </w:num>
-  <w:num w:numId="4">
-    <w:abstractNumId w:val="10"/>
-  </w:num>
-  <w:num w:numId="5">
-    <w:abstractNumId w:val="17"/>
-  </w:num>
-  <w:num w:numId="6">
+  <w:num w:numId="16">
     <w:abstractNumId w:val="12"/>
   </w:num>
-  <w:num w:numId="7">
-    <w:abstractNumId w:val="3"/>
-  </w:num>
-  <w:num w:numId="8">
-    <w:abstractNumId w:val="0"/>
-  </w:num>
-  <w:num w:numId="9">
-    <w:abstractNumId w:val="6"/>
-  </w:num>
-  <w:num w:numId="10">
-    <w:abstractNumId w:val="7"/>
-  </w:num>
-  <w:num w:numId="11">
-    <w:abstractNumId w:val="14"/>
-  </w:num>
-  <w:num w:numId="12">
+  <w:num w:numId="17">
     <w:abstractNumId w:val="5"/>
   </w:num>
-  <w:num w:numId="13">
-    <w:abstractNumId w:val="13"/>
-  </w:num>
-  <w:num w:numId="14">
+  <w:num w:numId="18">
     <w:abstractNumId w:val="16"/>
   </w:num>
-  <w:num w:numId="15">
-    <w:abstractNumId w:val="1"/>
-  </w:num>
-  <w:num w:numId="16">
-    <w:abstractNumId w:val="11"/>
-  </w:num>
-  <w:num w:numId="17">
-    <w:abstractNumId w:val="4"/>
-  </w:num>
-  <w:num w:numId="18">
-    <w:abstractNumId w:val="15"/>
-  </w:num>
   <w:num w:numId="19">
-    <w:abstractNumId w:val="9"/>
+    <w:abstractNumId w:val="10"/>
     <w:lvlOverride w:ilvl="0">
       <w:startOverride w:val="1"/>
     </w:lvlOverride>
@@ -24980,7 +27266,7 @@
     </w:lvlOverride>
   </w:num>
   <w:num w:numId="20">
-    <w:abstractNumId w:val="9"/>
+    <w:abstractNumId w:val="10"/>
     <w:lvlOverride w:ilvl="0">
       <w:startOverride w:val="1"/>
     </w:lvlOverride>
@@ -25010,7 +27296,7 @@
     </w:lvlOverride>
   </w:num>
   <w:num w:numId="21">
-    <w:abstractNumId w:val="9"/>
+    <w:abstractNumId w:val="10"/>
     <w:lvlOverride w:ilvl="0">
       <w:startOverride w:val="1"/>
     </w:lvlOverride>
@@ -25040,7 +27326,7 @@
     </w:lvlOverride>
   </w:num>
   <w:num w:numId="22">
-    <w:abstractNumId w:val="9"/>
+    <w:abstractNumId w:val="10"/>
     <w:lvlOverride w:ilvl="0">
       <w:startOverride w:val="1"/>
     </w:lvlOverride>
@@ -25070,7 +27356,7 @@
     </w:lvlOverride>
   </w:num>
   <w:num w:numId="23">
-    <w:abstractNumId w:val="9"/>
+    <w:abstractNumId w:val="10"/>
     <w:lvlOverride w:ilvl="0">
       <w:startOverride w:val="1"/>
     </w:lvlOverride>
@@ -25100,7 +27386,7 @@
     </w:lvlOverride>
   </w:num>
   <w:num w:numId="24">
-    <w:abstractNumId w:val="9"/>
+    <w:abstractNumId w:val="10"/>
     <w:lvlOverride w:ilvl="0">
       <w:startOverride w:val="1"/>
     </w:lvlOverride>
@@ -25130,7 +27416,7 @@
     </w:lvlOverride>
   </w:num>
   <w:num w:numId="25">
-    <w:abstractNumId w:val="9"/>
+    <w:abstractNumId w:val="10"/>
     <w:lvlOverride w:ilvl="0">
       <w:startOverride w:val="1"/>
     </w:lvlOverride>
@@ -25160,7 +27446,7 @@
     </w:lvlOverride>
   </w:num>
   <w:num w:numId="26">
-    <w:abstractNumId w:val="9"/>
+    <w:abstractNumId w:val="10"/>
     <w:lvlOverride w:ilvl="0">
       <w:startOverride w:val="1"/>
     </w:lvlOverride>
@@ -25188,6 +27474,9 @@
     <w:lvlOverride w:ilvl="8">
       <w:startOverride w:val="1"/>
     </w:lvlOverride>
+  </w:num>
+  <w:num w:numId="27">
+    <w:abstractNumId w:val="0"/>
   </w:num>
 </w:numbering>
 </file>
@@ -25740,6 +28029,11 @@
       <w:u w:val="single"/>
     </w:rPr>
   </w:style>
+  <w:style w:type="character" w:customStyle="1" w:styleId="hps">
+    <w:name w:val="hps"/>
+    <w:basedOn w:val="a0"/>
+    <w:rsid w:val="00AC6FB3"/>
+  </w:style>
 </w:styles>
 </file>
 
@@ -26031,7 +28325,7 @@
 </file>
 
 <file path=customXml/itemProps1.xml><?xml version="1.0" encoding="utf-8"?>
-<ds:datastoreItem xmlns:ds="http://schemas.openxmlformats.org/officeDocument/2006/customXml" ds:itemID="{8DDA8F54-5D30-4347-80CF-E0C336315E14}">
+<ds:datastoreItem xmlns:ds="http://schemas.openxmlformats.org/officeDocument/2006/customXml" ds:itemID="{7FC3F2D1-4306-4209-BE6E-5B1DCEB6203A}">
   <ds:schemaRefs>
     <ds:schemaRef ds:uri="http://schemas.openxmlformats.org/officeDocument/2006/bibliography"/>
   </ds:schemaRefs>

</xml_diff>

<commit_message>
doc: u7ide user manual reviewed by Baranova
</commit_message>
<xml_diff>
--- a/doc/u7ide user manual.docx
+++ b/doc/u7ide user manual.docx
@@ -1207,7 +1207,19 @@
         <w:rPr>
           <w:lang w:val="en-US"/>
         </w:rPr>
-        <w:t xml:space="preserve"> program is an integrated development environment for the </w:t>
+        <w:t xml:space="preserve"> program is an integrated</w:t>
+      </w:r>
+      <w:r>
+        <w:rPr>
+          <w:lang w:val="en-US"/>
+        </w:rPr>
+        <w:t xml:space="preserve"> development environment for</w:t>
+      </w:r>
+      <w:r>
+        <w:rPr>
+          <w:lang w:val="en-US"/>
+        </w:rPr>
+        <w:t xml:space="preserve"> </w:t>
       </w:r>
       <w:proofErr w:type="spellStart"/>
       <w:r>
@@ -1253,7 +1265,31 @@
         <w:rPr>
           <w:lang w:val="en-US"/>
         </w:rPr>
-        <w:t xml:space="preserve"> a database on local or remote machine. The program connects to </w:t>
+        <w:t xml:space="preserve"> a database on </w:t>
+      </w:r>
+      <w:r>
+        <w:rPr>
+          <w:lang w:val="en-US"/>
+        </w:rPr>
+        <w:t xml:space="preserve">a </w:t>
+      </w:r>
+      <w:r>
+        <w:rPr>
+          <w:lang w:val="en-US"/>
+        </w:rPr>
+        <w:t xml:space="preserve">local or remote machine. The program </w:t>
+      </w:r>
+      <w:r>
+        <w:rPr>
+          <w:lang w:val="en-US"/>
+        </w:rPr>
+        <w:t>is connected</w:t>
+      </w:r>
+      <w:r>
+        <w:rPr>
+          <w:lang w:val="en-US"/>
+        </w:rPr>
+        <w:t xml:space="preserve"> to </w:t>
       </w:r>
       <w:r>
         <w:rPr>
@@ -1303,7 +1339,25 @@
         <w:rPr>
           <w:lang w:val="en-US"/>
         </w:rPr>
-        <w:t xml:space="preserve"> program allows many users to work with the </w:t>
+        <w:t xml:space="preserve"> program allows several</w:t>
+      </w:r>
+      <w:r>
+        <w:rPr>
+          <w:lang w:val="en-US"/>
+        </w:rPr>
+        <w:t xml:space="preserve"> users to </w:t>
+      </w:r>
+      <w:r>
+        <w:rPr>
+          <w:lang w:val="en-US"/>
+        </w:rPr>
+        <w:t xml:space="preserve">simultaneously </w:t>
+      </w:r>
+      <w:r>
+        <w:rPr>
+          <w:lang w:val="en-US"/>
+        </w:rPr>
+        <w:t xml:space="preserve">work with the </w:t>
       </w:r>
       <w:r>
         <w:rPr>
@@ -1315,7 +1369,25 @@
         <w:rPr>
           <w:lang w:val="en-US"/>
         </w:rPr>
-        <w:t>project at the same time. Every user has a login and a password and can change allowed part of the project.</w:t>
+        <w:t>project.</w:t>
+      </w:r>
+      <w:r>
+        <w:rPr>
+          <w:lang w:val="en-US"/>
+        </w:rPr>
+        <w:t xml:space="preserve"> Every user has a login and a password and can change </w:t>
+      </w:r>
+      <w:r>
+        <w:rPr>
+          <w:lang w:val="en-US"/>
+        </w:rPr>
+        <w:t xml:space="preserve">an </w:t>
+      </w:r>
+      <w:r>
+        <w:rPr>
+          <w:lang w:val="en-US"/>
+        </w:rPr>
+        <w:t>allowed part of the project.</w:t>
       </w:r>
     </w:p>
     <w:p>
@@ -1341,7 +1413,19 @@
         <w:rPr>
           <w:lang w:val="en-US"/>
         </w:rPr>
-        <w:t xml:space="preserve">project database keeps the history of all changes. To edit some project data, user should make </w:t>
+        <w:t xml:space="preserve">project database keeps the history of all changes. To edit some project data, </w:t>
+      </w:r>
+      <w:r>
+        <w:rPr>
+          <w:lang w:val="en-US"/>
+        </w:rPr>
+        <w:t xml:space="preserve">a </w:t>
+      </w:r>
+      <w:r>
+        <w:rPr>
+          <w:lang w:val="en-US"/>
+        </w:rPr>
+        <w:t xml:space="preserve">user should make </w:t>
       </w:r>
       <w:r>
         <w:rPr>
@@ -1353,7 +1437,31 @@
         <w:rPr>
           <w:lang w:val="en-US"/>
         </w:rPr>
-        <w:t xml:space="preserve"> “check-out” operation for the item needed to be edited. If some other user has already checked out this item, the operation will fail. After finishing the editing process, user should </w:t>
+        <w:t xml:space="preserve"> “check-out” operation for the item needed to be edited. </w:t>
+      </w:r>
+      <w:r>
+        <w:rPr>
+          <w:lang w:val="en-US"/>
+        </w:rPr>
+        <w:t>If the</w:t>
+      </w:r>
+      <w:r>
+        <w:rPr>
+          <w:lang w:val="en-US"/>
+        </w:rPr>
+        <w:t xml:space="preserve"> other user has already checked out this item, the operation will fail. After finishing the editing process, </w:t>
+      </w:r>
+      <w:r>
+        <w:rPr>
+          <w:lang w:val="en-US"/>
+        </w:rPr>
+        <w:t xml:space="preserve">a </w:t>
+      </w:r>
+      <w:r>
+        <w:rPr>
+          <w:lang w:val="en-US"/>
+        </w:rPr>
+        <w:t xml:space="preserve">user should </w:t>
       </w:r>
       <w:r>
         <w:rPr>
@@ -1395,7 +1503,7 @@
         <w:rPr>
           <w:lang w:val="en-US"/>
         </w:rPr>
-        <w:t>U</w:t>
+        <w:t>A u</w:t>
       </w:r>
       <w:r>
         <w:rPr>
@@ -1489,7 +1597,19 @@
         <w:rPr>
           <w:lang w:val="en-US"/>
         </w:rPr>
-        <w:t xml:space="preserve"> program has following main functions:</w:t>
+        <w:t xml:space="preserve"> program has </w:t>
+      </w:r>
+      <w:r>
+        <w:rPr>
+          <w:lang w:val="en-US"/>
+        </w:rPr>
+        <w:t xml:space="preserve">the </w:t>
+      </w:r>
+      <w:r>
+        <w:rPr>
+          <w:lang w:val="en-US"/>
+        </w:rPr>
+        <w:t>following main functions:</w:t>
       </w:r>
     </w:p>
     <w:p>
@@ -1583,25 +1703,25 @@
         <w:rPr>
           <w:lang w:val="en-US"/>
         </w:rPr>
-        <w:t xml:space="preserve"> designing </w:t>
-      </w:r>
-      <w:r>
-        <w:rPr>
-          <w:lang w:val="en-US"/>
-        </w:rPr>
-        <w:t>a</w:t>
-      </w:r>
-      <w:r>
-        <w:rPr>
-          <w:lang w:val="en-US"/>
-        </w:rPr>
-        <w:t>n application</w:t>
-      </w:r>
-      <w:r>
-        <w:rPr>
-          <w:lang w:val="en-US"/>
-        </w:rPr>
-        <w:t xml:space="preserve"> hardware configuration;</w:t>
+        <w:t>application</w:t>
+      </w:r>
+      <w:r>
+        <w:rPr>
+          <w:lang w:val="en-US"/>
+        </w:rPr>
+        <w:t xml:space="preserve"> hardware configuration</w:t>
+      </w:r>
+      <w:r>
+        <w:rPr>
+          <w:lang w:val="en-US"/>
+        </w:rPr>
+        <w:t xml:space="preserve"> designing</w:t>
+      </w:r>
+      <w:r>
+        <w:rPr>
+          <w:lang w:val="en-US"/>
+        </w:rPr>
+        <w:t>;</w:t>
       </w:r>
     </w:p>
     <w:p>
@@ -1851,7 +1971,7 @@
         <w:rPr>
           <w:lang w:val="en-US"/>
         </w:rPr>
-        <w:t xml:space="preserve">– building the </w:t>
+        <w:t xml:space="preserve">– </w:t>
       </w:r>
       <w:r>
         <w:rPr>
@@ -1863,7 +1983,19 @@
         <w:rPr>
           <w:lang w:val="en-US"/>
         </w:rPr>
-        <w:t>project.</w:t>
+        <w:t>project</w:t>
+      </w:r>
+      <w:r>
+        <w:rPr>
+          <w:lang w:val="en-US"/>
+        </w:rPr>
+        <w:t xml:space="preserve"> building</w:t>
+      </w:r>
+      <w:r>
+        <w:rPr>
+          <w:lang w:val="en-US"/>
+        </w:rPr>
+        <w:t>.</w:t>
       </w:r>
     </w:p>
     <w:p>
@@ -2421,7 +2553,7 @@
       <w:r>
         <w:rPr>
           <w:noProof/>
-          <w:lang w:val="uk-UA" w:eastAsia="uk-UA"/>
+          <w:lang w:eastAsia="ru-RU"/>
         </w:rPr>
         <w:drawing>
           <wp:inline distT="0" distB="0" distL="0" distR="0">
@@ -2441,7 +2573,7 @@
                     </pic:cNvPicPr>
                   </pic:nvPicPr>
                   <pic:blipFill>
-                    <a:blip r:embed="rId6"/>
+                    <a:blip r:embed="rId6" cstate="print"/>
                     <a:srcRect/>
                     <a:stretch>
                       <a:fillRect/>
@@ -2638,7 +2770,7 @@
       <w:r>
         <w:rPr>
           <w:noProof/>
-          <w:lang w:val="uk-UA" w:eastAsia="uk-UA"/>
+          <w:lang w:eastAsia="ru-RU"/>
         </w:rPr>
         <w:drawing>
           <wp:inline distT="0" distB="0" distL="0" distR="0">
@@ -2658,7 +2790,7 @@
                     </pic:cNvPicPr>
                   </pic:nvPicPr>
                   <pic:blipFill>
-                    <a:blip r:embed="rId7"/>
+                    <a:blip r:embed="rId7" cstate="print"/>
                     <a:srcRect/>
                     <a:stretch>
                       <a:fillRect/>
@@ -2804,7 +2936,13 @@
         <w:rPr>
           <w:lang w:val="en-US"/>
         </w:rPr>
-        <w:t>Supply a password and full access rights for this user.</w:t>
+        <w:t xml:space="preserve">Provide </w:t>
+      </w:r>
+      <w:r>
+        <w:rPr>
+          <w:lang w:val="en-US"/>
+        </w:rPr>
+        <w:t>a password and full access rights for this user.</w:t>
       </w:r>
     </w:p>
     <w:p>
@@ -2817,7 +2955,7 @@
       <w:r>
         <w:rPr>
           <w:noProof/>
-          <w:lang w:val="uk-UA" w:eastAsia="uk-UA"/>
+          <w:lang w:eastAsia="ru-RU"/>
         </w:rPr>
         <w:drawing>
           <wp:inline distT="0" distB="0" distL="0" distR="0">
@@ -2837,7 +2975,7 @@
                     </pic:cNvPicPr>
                   </pic:nvPicPr>
                   <pic:blipFill>
-                    <a:blip r:embed="rId8"/>
+                    <a:blip r:embed="rId8" cstate="print"/>
                     <a:srcRect/>
                     <a:stretch>
                       <a:fillRect/>
@@ -2871,7 +3009,7 @@
       <w:r>
         <w:rPr>
           <w:noProof/>
-          <w:lang w:val="uk-UA" w:eastAsia="uk-UA"/>
+          <w:lang w:eastAsia="ru-RU"/>
         </w:rPr>
         <w:drawing>
           <wp:inline distT="0" distB="0" distL="0" distR="0">
@@ -2891,7 +3029,7 @@
                     </pic:cNvPicPr>
                   </pic:nvPicPr>
                   <pic:blipFill>
-                    <a:blip r:embed="rId9"/>
+                    <a:blip r:embed="rId9" cstate="print"/>
                     <a:srcRect/>
                     <a:stretch>
                       <a:fillRect/>
@@ -3105,7 +3243,7 @@
       <w:r>
         <w:rPr>
           <w:noProof/>
-          <w:lang w:val="uk-UA" w:eastAsia="uk-UA"/>
+          <w:lang w:eastAsia="ru-RU"/>
         </w:rPr>
         <w:lastRenderedPageBreak/>
         <w:drawing>
@@ -3126,7 +3264,7 @@
                     </pic:cNvPicPr>
                   </pic:nvPicPr>
                   <pic:blipFill>
-                    <a:blip r:embed="rId10"/>
+                    <a:blip r:embed="rId10" cstate="print"/>
                     <a:srcRect/>
                     <a:stretch>
                       <a:fillRect/>
@@ -3536,7 +3674,7 @@
       <w:r>
         <w:rPr>
           <w:noProof/>
-          <w:lang w:val="uk-UA" w:eastAsia="uk-UA"/>
+          <w:lang w:eastAsia="ru-RU"/>
         </w:rPr>
         <w:drawing>
           <wp:inline distT="0" distB="0" distL="0" distR="0">
@@ -3556,7 +3694,7 @@
                     </pic:cNvPicPr>
                   </pic:nvPicPr>
                   <pic:blipFill>
-                    <a:blip r:embed="rId11"/>
+                    <a:blip r:embed="rId11" cstate="print"/>
                     <a:srcRect/>
                     <a:stretch>
                       <a:fillRect/>
@@ -3753,7 +3891,19 @@
         <w:rPr>
           <w:lang w:val="en-US"/>
         </w:rPr>
-        <w:t>. Sample of "Settings" window</w:t>
+        <w:t xml:space="preserve">. </w:t>
+      </w:r>
+      <w:r>
+        <w:rPr>
+          <w:lang w:val="en-US"/>
+        </w:rPr>
+        <w:t>A s</w:t>
+      </w:r>
+      <w:r>
+        <w:rPr>
+          <w:lang w:val="en-US"/>
+        </w:rPr>
+        <w:t>ample of "Settings" window</w:t>
       </w:r>
       <w:r>
         <w:rPr>
@@ -3825,7 +3975,7 @@
       <w:r>
         <w:rPr>
           <w:noProof/>
-          <w:lang w:val="uk-UA" w:eastAsia="uk-UA"/>
+          <w:lang w:eastAsia="ru-RU"/>
         </w:rPr>
         <w:drawing>
           <wp:inline distT="0" distB="0" distL="0" distR="0">
@@ -3845,7 +3995,7 @@
                     </pic:cNvPicPr>
                   </pic:nvPicPr>
                   <pic:blipFill>
-                    <a:blip r:embed="rId12"/>
+                    <a:blip r:embed="rId12" cstate="print"/>
                     <a:srcRect/>
                     <a:stretch>
                       <a:fillRect/>
@@ -4005,7 +4155,19 @@
         <w:rPr>
           <w:lang w:val="en-US"/>
         </w:rPr>
-        <w:t xml:space="preserve"> following items</w:t>
+        <w:t xml:space="preserve"> </w:t>
+      </w:r>
+      <w:r>
+        <w:rPr>
+          <w:lang w:val="en-US"/>
+        </w:rPr>
+        <w:t xml:space="preserve">the </w:t>
+      </w:r>
+      <w:r>
+        <w:rPr>
+          <w:lang w:val="en-US"/>
+        </w:rPr>
+        <w:t>following items</w:t>
       </w:r>
       <w:r>
         <w:rPr>
@@ -4025,7 +4187,19 @@
         <w:rPr>
           <w:lang w:val="en-US"/>
         </w:rPr>
-        <w:t>– IP address - server address to connect for;</w:t>
+        <w:t>– IP address</w:t>
+      </w:r>
+      <w:r>
+        <w:rPr>
+          <w:lang w:val="en-US"/>
+        </w:rPr>
+        <w:t xml:space="preserve"> - server address to connect to</w:t>
+      </w:r>
+      <w:r>
+        <w:rPr>
+          <w:lang w:val="en-US"/>
+        </w:rPr>
+        <w:t>;</w:t>
       </w:r>
     </w:p>
     <w:p>
@@ -4039,7 +4213,19 @@
         <w:rPr>
           <w:lang w:val="en-US"/>
         </w:rPr>
-        <w:t>– Port - server port to connect for;</w:t>
+        <w:t>– P</w:t>
+      </w:r>
+      <w:r>
+        <w:rPr>
+          <w:lang w:val="en-US"/>
+        </w:rPr>
+        <w:t>ort - server port to connect to</w:t>
+      </w:r>
+      <w:r>
+        <w:rPr>
+          <w:lang w:val="en-US"/>
+        </w:rPr>
+        <w:t>;</w:t>
       </w:r>
     </w:p>
     <w:p>
@@ -4081,7 +4267,31 @@
         <w:rPr>
           <w:lang w:val="en-US"/>
         </w:rPr>
-        <w:t xml:space="preserve">– Output path - path, where program will store </w:t>
+        <w:t xml:space="preserve">– Output path </w:t>
+      </w:r>
+      <w:r>
+        <w:rPr>
+          <w:lang w:val="en-US"/>
+        </w:rPr>
+        <w:t>–</w:t>
+      </w:r>
+      <w:r>
+        <w:rPr>
+          <w:lang w:val="en-US"/>
+        </w:rPr>
+        <w:t xml:space="preserve"> </w:t>
+      </w:r>
+      <w:r>
+        <w:rPr>
+          <w:lang w:val="en-US"/>
+        </w:rPr>
+        <w:t xml:space="preserve">the </w:t>
+      </w:r>
+      <w:r>
+        <w:rPr>
+          <w:lang w:val="en-US"/>
+        </w:rPr>
+        <w:t xml:space="preserve">path, where program will store </w:t>
       </w:r>
       <w:r>
         <w:rPr>
@@ -4212,7 +4422,7 @@
       <w:r>
         <w:rPr>
           <w:noProof/>
-          <w:lang w:val="uk-UA" w:eastAsia="uk-UA"/>
+          <w:lang w:eastAsia="ru-RU"/>
         </w:rPr>
         <w:lastRenderedPageBreak/>
         <w:drawing>
@@ -4231,7 +4441,7 @@
                     <pic:cNvPicPr/>
                   </pic:nvPicPr>
                   <pic:blipFill>
-                    <a:blip r:embed="rId13"/>
+                    <a:blip r:embed="rId13" cstate="print"/>
                     <a:stretch>
                       <a:fillRect/>
                     </a:stretch>
@@ -4499,7 +4709,19 @@
         <w:rPr>
           <w:lang w:val="en-US"/>
         </w:rPr>
-        <w:t xml:space="preserve"> following items</w:t>
+        <w:t xml:space="preserve"> </w:t>
+      </w:r>
+      <w:r>
+        <w:rPr>
+          <w:lang w:val="en-US"/>
+        </w:rPr>
+        <w:t xml:space="preserve">the </w:t>
+      </w:r>
+      <w:r>
+        <w:rPr>
+          <w:lang w:val="en-US"/>
+        </w:rPr>
+        <w:t>following items</w:t>
       </w:r>
       <w:r>
         <w:rPr>
@@ -4739,7 +4961,19 @@
         <w:rPr>
           <w:lang w:val="en-US"/>
         </w:rPr>
-        <w:t xml:space="preserve"> following tabs</w:t>
+        <w:t xml:space="preserve"> </w:t>
+      </w:r>
+      <w:r>
+        <w:rPr>
+          <w:lang w:val="en-US"/>
+        </w:rPr>
+        <w:t xml:space="preserve">the </w:t>
+      </w:r>
+      <w:r>
+        <w:rPr>
+          <w:lang w:val="en-US"/>
+        </w:rPr>
+        <w:t>following tabs</w:t>
       </w:r>
       <w:r>
         <w:rPr>
@@ -4777,7 +5011,13 @@
         <w:rPr>
           <w:lang w:val="en-US"/>
         </w:rPr>
-        <w:t>roject managing);</w:t>
+        <w:t>roject management</w:t>
+      </w:r>
+      <w:r>
+        <w:rPr>
+          <w:lang w:val="en-US"/>
+        </w:rPr>
+        <w:t>);</w:t>
       </w:r>
     </w:p>
     <w:p>
@@ -5064,6 +5304,12 @@
           <w:lang w:val="en-US"/>
         </w:rPr>
         <w:t>depend</w:t>
+      </w:r>
+      <w:r>
+        <w:rPr>
+          <w:lang w:val="en-US"/>
+        </w:rPr>
+        <w:t>ing</w:t>
       </w:r>
       <w:r>
         <w:rPr>
@@ -5281,7 +5527,7 @@
       <w:r>
         <w:rPr>
           <w:noProof/>
-          <w:lang w:val="uk-UA" w:eastAsia="uk-UA"/>
+          <w:lang w:eastAsia="ru-RU"/>
         </w:rPr>
         <w:drawing>
           <wp:inline distT="0" distB="0" distL="0" distR="0">
@@ -5299,7 +5545,7 @@
                     <pic:cNvPicPr/>
                   </pic:nvPicPr>
                   <pic:blipFill>
-                    <a:blip r:embed="rId14"/>
+                    <a:blip r:embed="rId14" cstate="print"/>
                     <a:stretch>
                       <a:fillRect/>
                     </a:stretch>
@@ -5585,6 +5831,12 @@
         <w:rPr>
           <w:lang w:val="en-US"/>
         </w:rPr>
+        <w:t xml:space="preserve">the </w:t>
+      </w:r>
+      <w:r>
+        <w:rPr>
+          <w:lang w:val="en-US"/>
+        </w:rPr>
         <w:t xml:space="preserve">following </w:t>
       </w:r>
       <w:r>
@@ -5695,7 +5947,19 @@
         <w:rPr>
           <w:lang w:val="en-US"/>
         </w:rPr>
-        <w:t xml:space="preserve"> buttons </w:t>
+        <w:t xml:space="preserve"> </w:t>
+      </w:r>
+      <w:r>
+        <w:rPr>
+          <w:lang w:val="en-US"/>
+        </w:rPr>
+        <w:t xml:space="preserve">the following </w:t>
+      </w:r>
+      <w:r>
+        <w:rPr>
+          <w:lang w:val="en-US"/>
+        </w:rPr>
+        <w:t xml:space="preserve">buttons </w:t>
       </w:r>
       <w:r>
         <w:rPr>
@@ -6454,7 +6718,7 @@
       <w:r>
         <w:rPr>
           <w:noProof/>
-          <w:lang w:val="uk-UA" w:eastAsia="uk-UA"/>
+          <w:lang w:eastAsia="ru-RU"/>
         </w:rPr>
         <w:lastRenderedPageBreak/>
         <w:drawing>
@@ -6473,7 +6737,7 @@
                     <pic:cNvPicPr/>
                   </pic:nvPicPr>
                   <pic:blipFill>
-                    <a:blip r:embed="rId15"/>
+                    <a:blip r:embed="rId15" cstate="print"/>
                     <a:stretch>
                       <a:fillRect/>
                     </a:stretch>
@@ -6886,7 +7150,7 @@
       <w:r>
         <w:rPr>
           <w:noProof/>
-          <w:lang w:val="uk-UA" w:eastAsia="uk-UA"/>
+          <w:lang w:eastAsia="ru-RU"/>
         </w:rPr>
         <w:drawing>
           <wp:inline distT="0" distB="0" distL="0" distR="0">
@@ -6904,7 +7168,7 @@
                     <pic:cNvPicPr/>
                   </pic:nvPicPr>
                   <pic:blipFill>
-                    <a:blip r:embed="rId16"/>
+                    <a:blip r:embed="rId16" cstate="print"/>
                     <a:stretch>
                       <a:fillRect/>
                     </a:stretch>
@@ -7036,7 +7300,7 @@
       <w:r>
         <w:rPr>
           <w:noProof/>
-          <w:lang w:val="uk-UA" w:eastAsia="uk-UA"/>
+          <w:lang w:eastAsia="ru-RU"/>
         </w:rPr>
         <w:drawing>
           <wp:inline distT="0" distB="0" distL="0" distR="0">
@@ -7056,7 +7320,7 @@
                     </pic:cNvPicPr>
                   </pic:nvPicPr>
                   <pic:blipFill>
-                    <a:blip r:embed="rId17"/>
+                    <a:blip r:embed="rId17" cstate="print"/>
                     <a:srcRect/>
                     <a:stretch>
                       <a:fillRect/>
@@ -7416,7 +7680,7 @@
       <w:r>
         <w:rPr>
           <w:noProof/>
-          <w:lang w:val="uk-UA" w:eastAsia="uk-UA"/>
+          <w:lang w:eastAsia="ru-RU"/>
         </w:rPr>
         <w:drawing>
           <wp:inline distT="0" distB="0" distL="0" distR="0">
@@ -7436,7 +7700,7 @@
                     </pic:cNvPicPr>
                   </pic:nvPicPr>
                   <pic:blipFill>
-                    <a:blip r:embed="rId18"/>
+                    <a:blip r:embed="rId18" cstate="print"/>
                     <a:srcRect/>
                     <a:stretch>
                       <a:fillRect/>
@@ -7702,6 +7966,12 @@
         <w:rPr>
           <w:lang w:val="en-US"/>
         </w:rPr>
+        <w:t xml:space="preserve">the </w:t>
+      </w:r>
+      <w:r>
+        <w:rPr>
+          <w:lang w:val="en-US"/>
+        </w:rPr>
         <w:t>main menu</w:t>
       </w:r>
       <w:r>
@@ -7734,7 +8004,19 @@
         <w:rPr>
           <w:lang w:val="en-US"/>
         </w:rPr>
-        <w:t xml:space="preserve"> only in opened project.</w:t>
+        <w:t xml:space="preserve"> only in </w:t>
+      </w:r>
+      <w:r>
+        <w:rPr>
+          <w:lang w:val="en-US"/>
+        </w:rPr>
+        <w:t xml:space="preserve">the </w:t>
+      </w:r>
+      <w:r>
+        <w:rPr>
+          <w:lang w:val="en-US"/>
+        </w:rPr>
+        <w:t>opened project.</w:t>
       </w:r>
     </w:p>
     <w:p>
@@ -7823,7 +8105,7 @@
       <w:r>
         <w:rPr>
           <w:noProof/>
-          <w:lang w:val="uk-UA" w:eastAsia="uk-UA"/>
+          <w:lang w:eastAsia="ru-RU"/>
         </w:rPr>
         <w:drawing>
           <wp:inline distT="0" distB="0" distL="0" distR="0">
@@ -7843,7 +8125,7 @@
                     </pic:cNvPicPr>
                   </pic:nvPicPr>
                   <pic:blipFill>
-                    <a:blip r:embed="rId19"/>
+                    <a:blip r:embed="rId19" cstate="print"/>
                     <a:srcRect/>
                     <a:stretch>
                       <a:fillRect/>
@@ -8040,6 +8322,12 @@
         <w:rPr>
           <w:lang w:val="en-US"/>
         </w:rPr>
+        <w:t xml:space="preserve">there </w:t>
+      </w:r>
+      <w:r>
+        <w:rPr>
+          <w:lang w:val="en-US"/>
+        </w:rPr>
         <w:t>all</w:t>
       </w:r>
       <w:r>
@@ -8159,7 +8447,7 @@
       <w:r>
         <w:rPr>
           <w:noProof/>
-          <w:lang w:val="uk-UA" w:eastAsia="uk-UA"/>
+          <w:lang w:eastAsia="ru-RU"/>
         </w:rPr>
         <w:drawing>
           <wp:inline distT="0" distB="0" distL="0" distR="0">
@@ -8179,7 +8467,7 @@
                     </pic:cNvPicPr>
                   </pic:nvPicPr>
                   <pic:blipFill>
-                    <a:blip r:embed="rId20"/>
+                    <a:blip r:embed="rId20" cstate="print"/>
                     <a:srcRect/>
                     <a:stretch>
                       <a:fillRect/>
@@ -8362,7 +8650,31 @@
         <w:rPr>
           <w:lang w:val="en-US"/>
         </w:rPr>
-        <w:t xml:space="preserve">. After pressing "OK" new user will be created, and user list in previous window will be </w:t>
+        <w:t xml:space="preserve">. After pressing "OK" </w:t>
+      </w:r>
+      <w:r>
+        <w:rPr>
+          <w:lang w:val="en-US"/>
+        </w:rPr>
+        <w:t xml:space="preserve">a </w:t>
+      </w:r>
+      <w:r>
+        <w:rPr>
+          <w:lang w:val="en-US"/>
+        </w:rPr>
+        <w:t xml:space="preserve">new user will be created, and user list in </w:t>
+      </w:r>
+      <w:r>
+        <w:rPr>
+          <w:lang w:val="en-US"/>
+        </w:rPr>
+        <w:t xml:space="preserve">the </w:t>
+      </w:r>
+      <w:r>
+        <w:rPr>
+          <w:lang w:val="en-US"/>
+        </w:rPr>
+        <w:t xml:space="preserve">previous window will be </w:t>
       </w:r>
       <w:r>
         <w:rPr>
@@ -8402,20 +8714,20 @@
       <w:r>
         <w:rPr>
           <w:noProof/>
-          <w:lang w:val="ru-RU"/>
+          <w:lang w:val="en-US"/>
         </w:rPr>
         <w:t>4</w:t>
       </w:r>
       <w:r>
         <w:rPr>
-          <w:lang w:val="ru-RU"/>
+          <w:lang w:val="en-US"/>
         </w:rPr>
         <w:t>.</w:t>
       </w:r>
       <w:r>
         <w:rPr>
           <w:noProof/>
-          <w:lang w:val="ru-RU"/>
+          <w:lang w:val="en-US"/>
         </w:rPr>
         <w:t>8</w:t>
       </w:r>
@@ -8440,7 +8752,7 @@
       <w:r>
         <w:rPr>
           <w:noProof/>
-          <w:lang w:eastAsia="uk-UA"/>
+          <w:lang w:val="ru-RU" w:eastAsia="ru-RU"/>
         </w:rPr>
         <w:drawing>
           <wp:inline distT="0" distB="0" distL="0" distR="0">
@@ -8460,7 +8772,7 @@
                     </pic:cNvPicPr>
                   </pic:nvPicPr>
                   <pic:blipFill>
-                    <a:blip r:embed="rId21"/>
+                    <a:blip r:embed="rId21" cstate="print"/>
                     <a:srcRect/>
                     <a:stretch>
                       <a:fillRect/>
@@ -8635,7 +8947,19 @@
         <w:rPr>
           <w:lang w:val="en-US"/>
         </w:rPr>
-        <w:t>User’s record has following properties:</w:t>
+        <w:t xml:space="preserve">User’s record has </w:t>
+      </w:r>
+      <w:r>
+        <w:rPr>
+          <w:lang w:val="en-US"/>
+        </w:rPr>
+        <w:t xml:space="preserve">the </w:t>
+      </w:r>
+      <w:r>
+        <w:rPr>
+          <w:lang w:val="en-US"/>
+        </w:rPr>
+        <w:t>following properties:</w:t>
       </w:r>
     </w:p>
     <w:p>
@@ -8757,7 +9081,19 @@
         <w:rPr>
           <w:lang w:val="en-US"/>
         </w:rPr>
-        <w:t>Access rights can be controlled by following options</w:t>
+        <w:t xml:space="preserve">Access rights can be controlled by </w:t>
+      </w:r>
+      <w:r>
+        <w:rPr>
+          <w:lang w:val="en-US"/>
+        </w:rPr>
+        <w:t xml:space="preserve">the </w:t>
+      </w:r>
+      <w:r>
+        <w:rPr>
+          <w:lang w:val="en-US"/>
+        </w:rPr>
+        <w:t>following options</w:t>
       </w:r>
       <w:r>
         <w:rPr>
@@ -8970,6 +9306,12 @@
         <w:rPr>
           <w:lang w:val="en-US"/>
         </w:rPr>
+        <w:t xml:space="preserve">a </w:t>
+      </w:r>
+      <w:r>
+        <w:rPr>
+          <w:lang w:val="en-US"/>
+        </w:rPr>
         <w:t>s</w:t>
       </w:r>
       <w:r>
@@ -9034,7 +9376,31 @@
         <w:rPr>
           <w:lang w:val="en-US"/>
         </w:rPr>
-        <w:t>The “Hardware configuration” tab with sample configuration tree is shown on the figure</w:t>
+        <w:t xml:space="preserve">The “Hardware configuration” tab with </w:t>
+      </w:r>
+      <w:r>
+        <w:rPr>
+          <w:lang w:val="en-US"/>
+        </w:rPr>
+        <w:t xml:space="preserve">a </w:t>
+      </w:r>
+      <w:r>
+        <w:rPr>
+          <w:lang w:val="en-US"/>
+        </w:rPr>
+        <w:t>sample con</w:t>
+      </w:r>
+      <w:r>
+        <w:rPr>
+          <w:lang w:val="en-US"/>
+        </w:rPr>
+        <w:t>figuration tree is shown on F</w:t>
+      </w:r>
+      <w:r>
+        <w:rPr>
+          <w:lang w:val="en-US"/>
+        </w:rPr>
+        <w:t>igure</w:t>
       </w:r>
       <w:r>
         <w:rPr>
@@ -9108,7 +9474,7 @@
       <w:r>
         <w:rPr>
           <w:noProof/>
-          <w:lang w:val="uk-UA" w:eastAsia="uk-UA"/>
+          <w:lang w:eastAsia="ru-RU"/>
         </w:rPr>
         <w:drawing>
           <wp:inline distT="0" distB="0" distL="0" distR="0">
@@ -9128,7 +9494,7 @@
                     </pic:cNvPicPr>
                   </pic:nvPicPr>
                   <pic:blipFill>
-                    <a:blip r:embed="rId22"/>
+                    <a:blip r:embed="rId22" cstate="print"/>
                     <a:srcRect/>
                     <a:stretch>
                       <a:fillRect/>
@@ -9321,7 +9687,19 @@
         <w:rPr>
           <w:lang w:val="en-US"/>
         </w:rPr>
-        <w:t xml:space="preserve"> Different types of objects may have same and different properties.</w:t>
+        <w:t xml:space="preserve"> Different types of objects may have </w:t>
+      </w:r>
+      <w:r>
+        <w:rPr>
+          <w:lang w:val="en-US"/>
+        </w:rPr>
+        <w:t xml:space="preserve">the </w:t>
+      </w:r>
+      <w:r>
+        <w:rPr>
+          <w:lang w:val="en-US"/>
+        </w:rPr>
+        <w:t>same and different properties.</w:t>
       </w:r>
     </w:p>
     <w:p>
@@ -10867,7 +11245,7 @@
       <w:r>
         <w:rPr>
           <w:noProof/>
-          <w:lang w:val="uk-UA" w:eastAsia="uk-UA"/>
+          <w:lang w:eastAsia="ru-RU"/>
         </w:rPr>
         <w:lastRenderedPageBreak/>
         <w:drawing>
@@ -10888,7 +11266,7 @@
                     </pic:cNvPicPr>
                   </pic:nvPicPr>
                   <pic:blipFill>
-                    <a:blip r:embed="rId23"/>
+                    <a:blip r:embed="rId23" cstate="print"/>
                     <a:srcRect/>
                     <a:stretch>
                       <a:fillRect/>
@@ -11119,7 +11497,31 @@
         <w:rPr>
           <w:lang w:val="en-US"/>
         </w:rPr>
-        <w:t xml:space="preserve">The hardware configuration may contain many instances of presets, for example, many same modules. </w:t>
+        <w:t xml:space="preserve">The hardware configuration may contain many instances of </w:t>
+      </w:r>
+      <w:r>
+        <w:rPr>
+          <w:lang w:val="en-US"/>
+        </w:rPr>
+        <w:t xml:space="preserve">presets, for example, many </w:t>
+      </w:r>
+      <w:r>
+        <w:rPr>
+          <w:lang w:val="en-US"/>
+        </w:rPr>
+        <w:t>modules</w:t>
+      </w:r>
+      <w:r>
+        <w:rPr>
+          <w:lang w:val="en-US"/>
+        </w:rPr>
+        <w:t xml:space="preserve"> of the same type</w:t>
+      </w:r>
+      <w:r>
+        <w:rPr>
+          <w:lang w:val="en-US"/>
+        </w:rPr>
+        <w:t xml:space="preserve">. </w:t>
       </w:r>
       <w:r>
         <w:rPr>
@@ -11219,7 +11621,13 @@
         <w:rPr>
           <w:lang w:val="en-US"/>
         </w:rPr>
-        <w:t xml:space="preserve"> select the parent object and</w:t>
+        <w:t xml:space="preserve"> select a </w:t>
+      </w:r>
+      <w:r>
+        <w:rPr>
+          <w:lang w:val="en-US"/>
+        </w:rPr>
+        <w:t>parent object and</w:t>
       </w:r>
       <w:r>
         <w:rPr>
@@ -11243,7 +11651,13 @@
         <w:rPr>
           <w:lang w:val="en-US"/>
         </w:rPr>
-        <w:t>kind of an object in the “Add Object</w:t>
+        <w:t>the type</w:t>
+      </w:r>
+      <w:r>
+        <w:rPr>
+          <w:lang w:val="en-US"/>
+        </w:rPr>
+        <w:t xml:space="preserve"> of an object in the “Add Object</w:t>
       </w:r>
       <w:r>
         <w:rPr>
@@ -11255,7 +11669,27 @@
         <w:rPr>
           <w:lang w:val="en-US"/>
         </w:rPr>
-        <w:t xml:space="preserve">, as displayed on the figure </w:t>
+        <w:t xml:space="preserve">, as displayed </w:t>
+      </w:r>
+      <w:proofErr w:type="gramStart"/>
+      <w:r>
+        <w:rPr>
+          <w:lang w:val="en-US"/>
+        </w:rPr>
+        <w:t>on  F</w:t>
+      </w:r>
+      <w:r>
+        <w:rPr>
+          <w:lang w:val="en-US"/>
+        </w:rPr>
+        <w:t>igure</w:t>
+      </w:r>
+      <w:proofErr w:type="gramEnd"/>
+      <w:r>
+        <w:rPr>
+          <w:lang w:val="en-US"/>
+        </w:rPr>
+        <w:t xml:space="preserve"> </w:t>
       </w:r>
       <w:r>
         <w:rPr>
@@ -11310,7 +11744,19 @@
         <w:rPr>
           <w:lang w:val="en-US"/>
         </w:rPr>
-        <w:t xml:space="preserve">. Note that objects should be added following the hierarchy: rack is a child of a </w:t>
+        <w:t>. Note</w:t>
+      </w:r>
+      <w:r>
+        <w:rPr>
+          <w:lang w:val="en-US"/>
+        </w:rPr>
+        <w:t>,</w:t>
+      </w:r>
+      <w:r>
+        <w:rPr>
+          <w:lang w:val="en-US"/>
+        </w:rPr>
+        <w:t xml:space="preserve"> that objects should be added following the hierarchy: rack is a child of a </w:t>
       </w:r>
       <w:proofErr w:type="gramStart"/>
       <w:r>
@@ -11337,7 +11783,7 @@
       <w:r>
         <w:rPr>
           <w:noProof/>
-          <w:lang w:val="uk-UA" w:eastAsia="uk-UA"/>
+          <w:lang w:eastAsia="ru-RU"/>
         </w:rPr>
         <w:lastRenderedPageBreak/>
         <w:drawing>
@@ -11358,7 +11804,7 @@
                     </pic:cNvPicPr>
                   </pic:nvPicPr>
                   <pic:blipFill>
-                    <a:blip r:embed="rId24"/>
+                    <a:blip r:embed="rId24" cstate="print"/>
                     <a:srcRect/>
                     <a:stretch>
                       <a:fillRect/>
@@ -11565,7 +12011,13 @@
         <w:rPr>
           <w:lang w:val="en-US"/>
         </w:rPr>
-        <w:t>, as shown on a figure</w:t>
+        <w:t>, as shown on F</w:t>
+      </w:r>
+      <w:r>
+        <w:rPr>
+          <w:lang w:val="en-US"/>
+        </w:rPr>
+        <w:t>igure</w:t>
       </w:r>
       <w:r>
         <w:rPr>
@@ -11644,7 +12096,13 @@
         <w:rPr>
           <w:lang w:val="en-US"/>
         </w:rPr>
-        <w:t>, as shown on the figure</w:t>
+        <w:t>, as shown on F</w:t>
+      </w:r>
+      <w:r>
+        <w:rPr>
+          <w:lang w:val="en-US"/>
+        </w:rPr>
+        <w:t>igure</w:t>
       </w:r>
       <w:r>
         <w:rPr>
@@ -11718,7 +12176,7 @@
       <w:r>
         <w:rPr>
           <w:noProof/>
-          <w:lang w:val="uk-UA" w:eastAsia="uk-UA"/>
+          <w:lang w:eastAsia="ru-RU"/>
         </w:rPr>
         <w:drawing>
           <wp:inline distT="0" distB="0" distL="0" distR="0">
@@ -11738,7 +12196,7 @@
                     </pic:cNvPicPr>
                   </pic:nvPicPr>
                   <pic:blipFill>
-                    <a:blip r:embed="rId25"/>
+                    <a:blip r:embed="rId25" cstate="print"/>
                     <a:srcRect/>
                     <a:stretch>
                       <a:fillRect/>
@@ -11912,7 +12370,7 @@
       <w:r>
         <w:rPr>
           <w:noProof/>
-          <w:lang w:val="uk-UA" w:eastAsia="uk-UA"/>
+          <w:lang w:eastAsia="ru-RU"/>
         </w:rPr>
         <w:lastRenderedPageBreak/>
         <w:drawing>
@@ -11933,7 +12391,7 @@
                     </pic:cNvPicPr>
                   </pic:nvPicPr>
                   <pic:blipFill>
-                    <a:blip r:embed="rId26"/>
+                    <a:blip r:embed="rId26" cstate="print"/>
                     <a:srcRect/>
                     <a:stretch>
                       <a:fillRect/>
@@ -12234,7 +12692,19 @@
         <w:rPr>
           <w:lang w:val="en-US"/>
         </w:rPr>
-        <w:t xml:space="preserve"> the project database. To undo changes that were not checked in yet, use the “Undo” command.</w:t>
+        <w:t xml:space="preserve"> the project dat</w:t>
+      </w:r>
+      <w:r>
+        <w:rPr>
+          <w:lang w:val="en-US"/>
+        </w:rPr>
+        <w:t xml:space="preserve">abase. To undo changes that have not been </w:t>
+      </w:r>
+      <w:r>
+        <w:rPr>
+          <w:lang w:val="en-US"/>
+        </w:rPr>
+        <w:t>checked in yet, use the “Undo” command.</w:t>
       </w:r>
     </w:p>
     <w:p>
@@ -12330,7 +12800,19 @@
         <w:rPr>
           <w:lang w:val="en-US"/>
         </w:rPr>
-        <w:t>ystem object has following properties:</w:t>
+        <w:t xml:space="preserve">ystem object has </w:t>
+      </w:r>
+      <w:r>
+        <w:rPr>
+          <w:lang w:val="en-US"/>
+        </w:rPr>
+        <w:t xml:space="preserve">the </w:t>
+      </w:r>
+      <w:r>
+        <w:rPr>
+          <w:lang w:val="en-US"/>
+        </w:rPr>
+        <w:t>following properties:</w:t>
       </w:r>
     </w:p>
     <w:tbl>
@@ -12591,7 +13073,19 @@
         <w:rPr>
           <w:lang w:val="en-US"/>
         </w:rPr>
-        <w:t xml:space="preserve"> object has following properties:</w:t>
+        <w:t xml:space="preserve"> object has </w:t>
+      </w:r>
+      <w:r>
+        <w:rPr>
+          <w:lang w:val="en-US"/>
+        </w:rPr>
+        <w:t xml:space="preserve">the </w:t>
+      </w:r>
+      <w:r>
+        <w:rPr>
+          <w:lang w:val="en-US"/>
+        </w:rPr>
+        <w:t>following properties:</w:t>
       </w:r>
     </w:p>
     <w:tbl>
@@ -12989,14 +13483,24 @@
                 <w:lang w:val="en-US"/>
               </w:rPr>
             </w:pPr>
-            <w:proofErr w:type="spellStart"/>
-            <w:r>
-              <w:rPr>
-                <w:lang w:val="en-US"/>
-              </w:rPr>
-              <w:t>ChildRestriction</w:t>
-            </w:r>
-            <w:proofErr w:type="spellEnd"/>
+            <w:r>
+              <w:rPr>
+                <w:lang w:val="en-US"/>
+              </w:rPr>
+              <w:t>Child</w:t>
+            </w:r>
+            <w:r>
+              <w:rPr>
+                <w:lang w:val="en-US"/>
+              </w:rPr>
+              <w:t xml:space="preserve"> </w:t>
+            </w:r>
+            <w:r>
+              <w:rPr>
+                <w:lang w:val="en-US"/>
+              </w:rPr>
+              <w:t>Restriction</w:t>
+            </w:r>
           </w:p>
         </w:tc>
         <w:tc>
@@ -13075,14 +13579,24 @@
                 <w:lang w:val="en-US"/>
               </w:rPr>
             </w:pPr>
-            <w:proofErr w:type="spellStart"/>
-            <w:r>
-              <w:rPr>
-                <w:lang w:val="en-US"/>
-              </w:rPr>
-              <w:t>DynamicProperties</w:t>
-            </w:r>
-            <w:proofErr w:type="spellEnd"/>
+            <w:r>
+              <w:rPr>
+                <w:lang w:val="en-US"/>
+              </w:rPr>
+              <w:t>Dynamic</w:t>
+            </w:r>
+            <w:r>
+              <w:rPr>
+                <w:lang w:val="en-US"/>
+              </w:rPr>
+              <w:t xml:space="preserve"> </w:t>
+            </w:r>
+            <w:r>
+              <w:rPr>
+                <w:lang w:val="en-US"/>
+              </w:rPr>
+              <w:t>Properties</w:t>
+            </w:r>
           </w:p>
         </w:tc>
         <w:tc>
@@ -13179,7 +13693,19 @@
         <w:rPr>
           <w:lang w:val="en-US"/>
         </w:rPr>
-        <w:t xml:space="preserve"> object has following properties:</w:t>
+        <w:t xml:space="preserve"> object has </w:t>
+      </w:r>
+      <w:r>
+        <w:rPr>
+          <w:lang w:val="en-US"/>
+        </w:rPr>
+        <w:t xml:space="preserve">the </w:t>
+      </w:r>
+      <w:r>
+        <w:rPr>
+          <w:lang w:val="en-US"/>
+        </w:rPr>
+        <w:t>following properties:</w:t>
       </w:r>
     </w:p>
     <w:tbl>
@@ -13291,14 +13817,24 @@
                 <w:lang w:val="en-US"/>
               </w:rPr>
             </w:pPr>
-            <w:proofErr w:type="spellStart"/>
-            <w:r>
-              <w:rPr>
-                <w:lang w:val="en-US"/>
-              </w:rPr>
-              <w:t>ChildRestriction</w:t>
-            </w:r>
-            <w:proofErr w:type="spellEnd"/>
+            <w:r>
+              <w:rPr>
+                <w:lang w:val="en-US"/>
+              </w:rPr>
+              <w:t>Child</w:t>
+            </w:r>
+            <w:r>
+              <w:rPr>
+                <w:lang w:val="en-US"/>
+              </w:rPr>
+              <w:t xml:space="preserve"> </w:t>
+            </w:r>
+            <w:r>
+              <w:rPr>
+                <w:lang w:val="en-US"/>
+              </w:rPr>
+              <w:t>Restriction</w:t>
+            </w:r>
           </w:p>
         </w:tc>
         <w:tc>
@@ -13383,14 +13919,24 @@
                 <w:lang w:val="en-US"/>
               </w:rPr>
             </w:pPr>
-            <w:proofErr w:type="spellStart"/>
-            <w:r>
-              <w:rPr>
-                <w:lang w:val="en-US"/>
-              </w:rPr>
-              <w:t>DynamicProperties</w:t>
-            </w:r>
-            <w:proofErr w:type="spellEnd"/>
+            <w:r>
+              <w:rPr>
+                <w:lang w:val="en-US"/>
+              </w:rPr>
+              <w:t>Dynamic</w:t>
+            </w:r>
+            <w:r>
+              <w:rPr>
+                <w:lang w:val="en-US"/>
+              </w:rPr>
+              <w:t xml:space="preserve"> </w:t>
+            </w:r>
+            <w:r>
+              <w:rPr>
+                <w:lang w:val="en-US"/>
+              </w:rPr>
+              <w:t>Properties</w:t>
+            </w:r>
           </w:p>
         </w:tc>
         <w:tc>
@@ -13427,14 +13973,24 @@
                 <w:lang w:val="en-US"/>
               </w:rPr>
             </w:pPr>
-            <w:proofErr w:type="spellStart"/>
-            <w:r>
-              <w:rPr>
-                <w:lang w:val="en-US"/>
-              </w:rPr>
-              <w:t>ModuleFamily</w:t>
-            </w:r>
-            <w:proofErr w:type="spellEnd"/>
+            <w:r>
+              <w:rPr>
+                <w:lang w:val="en-US"/>
+              </w:rPr>
+              <w:t>Module</w:t>
+            </w:r>
+            <w:r>
+              <w:rPr>
+                <w:lang w:val="en-US"/>
+              </w:rPr>
+              <w:t xml:space="preserve"> </w:t>
+            </w:r>
+            <w:r>
+              <w:rPr>
+                <w:lang w:val="en-US"/>
+              </w:rPr>
+              <w:t>Family</w:t>
+            </w:r>
           </w:p>
         </w:tc>
         <w:tc>
@@ -13658,13 +14214,13 @@
         <w:rPr>
           <w:lang w:val="en-US"/>
         </w:rPr>
-        <w:t>dule type, other properties can exist</w:t>
-      </w:r>
-      <w:r>
-        <w:rPr>
-          <w:lang w:val="en-US"/>
-        </w:rPr>
-        <w:t>.</w:t>
+        <w:t xml:space="preserve">dule type, </w:t>
+      </w:r>
+      <w:r>
+        <w:rPr>
+          <w:lang w:val="en-US"/>
+        </w:rPr>
+        <w:t>it can have other properties</w:t>
       </w:r>
     </w:p>
     <w:p>
@@ -13707,7 +14263,19 @@
         <w:rPr>
           <w:lang w:val="en-US"/>
         </w:rPr>
-        <w:t xml:space="preserve"> object has following properties:</w:t>
+        <w:t xml:space="preserve"> object has </w:t>
+      </w:r>
+      <w:r>
+        <w:rPr>
+          <w:lang w:val="en-US"/>
+        </w:rPr>
+        <w:t xml:space="preserve">the </w:t>
+      </w:r>
+      <w:r>
+        <w:rPr>
+          <w:lang w:val="en-US"/>
+        </w:rPr>
+        <w:t>following properties:</w:t>
       </w:r>
     </w:p>
     <w:tbl>
@@ -13977,7 +14545,19 @@
         <w:rPr>
           <w:lang w:val="en-US"/>
         </w:rPr>
-        <w:t xml:space="preserve"> object has following properties:</w:t>
+        <w:t xml:space="preserve"> object has </w:t>
+      </w:r>
+      <w:r>
+        <w:rPr>
+          <w:lang w:val="en-US"/>
+        </w:rPr>
+        <w:t xml:space="preserve">the </w:t>
+      </w:r>
+      <w:r>
+        <w:rPr>
+          <w:lang w:val="en-US"/>
+        </w:rPr>
+        <w:t>following properties:</w:t>
       </w:r>
     </w:p>
     <w:tbl>
@@ -14689,7 +15269,19 @@
         <w:rPr>
           <w:lang w:val="en-US"/>
         </w:rPr>
-        <w:t xml:space="preserve"> Place property. For LM is also necessary to </w:t>
+        <w:t xml:space="preserve"> Place property. For LM </w:t>
+      </w:r>
+      <w:r>
+        <w:rPr>
+          <w:lang w:val="en-US"/>
+        </w:rPr>
+        <w:t xml:space="preserve">it </w:t>
+      </w:r>
+      <w:r>
+        <w:rPr>
+          <w:lang w:val="en-US"/>
+        </w:rPr>
+        <w:t xml:space="preserve">is also necessary to </w:t>
       </w:r>
       <w:r>
         <w:rPr>
@@ -14727,7 +15319,13 @@
         <w:rPr>
           <w:lang w:val="en-US"/>
         </w:rPr>
-        <w:t xml:space="preserve">Without this, </w:t>
+        <w:t>Without doing it</w:t>
+      </w:r>
+      <w:r>
+        <w:rPr>
+          <w:lang w:val="en-US"/>
+        </w:rPr>
+        <w:t xml:space="preserve">, </w:t>
       </w:r>
       <w:r>
         <w:rPr>
@@ -14877,7 +15475,13 @@
         <w:rPr>
           <w:lang w:val="en-US"/>
         </w:rPr>
-        <w:t>ditor window is shown on a figure</w:t>
+        <w:t>ditor window is shown on F</w:t>
+      </w:r>
+      <w:r>
+        <w:rPr>
+          <w:lang w:val="en-US"/>
+        </w:rPr>
+        <w:t>igure</w:t>
       </w:r>
       <w:r>
         <w:rPr>
@@ -14965,7 +15569,7 @@
       <w:r>
         <w:rPr>
           <w:noProof/>
-          <w:lang w:val="uk-UA" w:eastAsia="uk-UA"/>
+          <w:lang w:eastAsia="ru-RU"/>
         </w:rPr>
         <w:drawing>
           <wp:inline distT="0" distB="0" distL="0" distR="0">
@@ -14985,7 +15589,7 @@
                     </pic:cNvPicPr>
                   </pic:nvPicPr>
                   <pic:blipFill>
-                    <a:blip r:embed="rId27"/>
+                    <a:blip r:embed="rId27" cstate="print"/>
                     <a:srcRect/>
                     <a:stretch>
                       <a:fillRect/>
@@ -15380,7 +15984,25 @@
         <w:rPr>
           <w:lang w:val="en-US"/>
         </w:rPr>
-        <w:t>is shown in Figure</w:t>
+        <w:t xml:space="preserve">is shown in </w:t>
+      </w:r>
+      <w:r>
+        <w:rPr>
+          <w:lang w:val="en-US"/>
+        </w:rPr>
+        <w:t xml:space="preserve">the </w:t>
+      </w:r>
+      <w:r>
+        <w:rPr>
+          <w:lang w:val="en-US"/>
+        </w:rPr>
+        <w:t>Figure</w:t>
+      </w:r>
+      <w:r>
+        <w:rPr>
+          <w:lang w:val="en-US"/>
+        </w:rPr>
+        <w:t xml:space="preserve"> below.</w:t>
       </w:r>
     </w:p>
     <w:p>
@@ -15394,7 +16016,7 @@
         <w:rPr>
           <w:b/>
           <w:noProof/>
-          <w:lang w:eastAsia="uk-UA"/>
+          <w:lang w:val="ru-RU" w:eastAsia="ru-RU"/>
         </w:rPr>
         <w:drawing>
           <wp:inline distT="0" distB="0" distL="0" distR="0">
@@ -15414,7 +16036,7 @@
                     </pic:cNvPicPr>
                   </pic:nvPicPr>
                   <pic:blipFill>
-                    <a:blip r:embed="rId28"/>
+                    <a:blip r:embed="rId28" cstate="print"/>
                     <a:srcRect/>
                     <a:stretch>
                       <a:fillRect/>
@@ -15538,7 +16160,33 @@
         <w:rPr>
           <w:lang w:val="en-US"/>
         </w:rPr>
-        <w:t xml:space="preserve">" used for that). After </w:t>
+        <w:t>"</w:t>
+      </w:r>
+      <w:r>
+        <w:rPr>
+          <w:lang w:val="en-US"/>
+        </w:rPr>
+        <w:t xml:space="preserve"> </w:t>
+      </w:r>
+      <w:proofErr w:type="gramStart"/>
+      <w:r>
+        <w:rPr>
+          <w:lang w:val="en-US"/>
+        </w:rPr>
+        <w:t xml:space="preserve">is </w:t>
+      </w:r>
+      <w:r>
+        <w:rPr>
+          <w:lang w:val="en-US"/>
+        </w:rPr>
+        <w:t xml:space="preserve"> used</w:t>
+      </w:r>
+      <w:proofErr w:type="gramEnd"/>
+      <w:r>
+        <w:rPr>
+          <w:lang w:val="en-US"/>
+        </w:rPr>
+        <w:t xml:space="preserve"> for that). After </w:t>
       </w:r>
       <w:proofErr w:type="spellStart"/>
       <w:r>
@@ -15597,7 +16245,13 @@
         <w:rPr>
           <w:lang w:val="en-US"/>
         </w:rPr>
-        <w:t>As shown in figure 6.1 signals can be carried out as:</w:t>
+        <w:t>As shown in F</w:t>
+      </w:r>
+      <w:r>
+        <w:rPr>
+          <w:lang w:val="en-US"/>
+        </w:rPr>
+        <w:t>igure 6.1 signals can be carried out as:</w:t>
       </w:r>
     </w:p>
     <w:p>
@@ -15715,6 +16369,12 @@
         <w:rPr>
           <w:lang w:val="en-US"/>
         </w:rPr>
+        <w:t xml:space="preserve">a </w:t>
+      </w:r>
+      <w:r>
+        <w:rPr>
+          <w:lang w:val="en-US"/>
+        </w:rPr>
         <w:t>user</w:t>
       </w:r>
       <w:r>
@@ -15736,7 +16396,43 @@
         <w:rPr>
           <w:lang w:val="en-US"/>
         </w:rPr>
-        <w:t xml:space="preserve"> on any field signal the signal properties editing dialog opens. In addition to the basic operations from the context menu on the panel there is an icon, when clicked, the list of signals will be reread from the database. This operation is useful to carry out in case another user has committed the changes </w:t>
+        <w:t xml:space="preserve"> on any field signal the signal properties editing dialog opens. In addition to the basic operations from the context menu on the panel there is an icon, </w:t>
+      </w:r>
+      <w:r>
+        <w:rPr>
+          <w:lang w:val="en-US"/>
+        </w:rPr>
+        <w:t xml:space="preserve">which, </w:t>
+      </w:r>
+      <w:r>
+        <w:rPr>
+          <w:lang w:val="en-US"/>
+        </w:rPr>
+        <w:t xml:space="preserve">when clicked, </w:t>
+      </w:r>
+      <w:r>
+        <w:rPr>
+          <w:lang w:val="en-US"/>
+        </w:rPr>
+        <w:t xml:space="preserve">shows </w:t>
+      </w:r>
+      <w:r>
+        <w:rPr>
+          <w:lang w:val="en-US"/>
+        </w:rPr>
+        <w:t xml:space="preserve">the list of signals </w:t>
+      </w:r>
+      <w:r>
+        <w:rPr>
+          <w:lang w:val="en-US"/>
+        </w:rPr>
+        <w:t xml:space="preserve">that </w:t>
+      </w:r>
+      <w:r>
+        <w:rPr>
+          <w:lang w:val="en-US"/>
+        </w:rPr>
+        <w:t xml:space="preserve">will be reread from the database. This operation is useful to carry out in case another user has committed the changes </w:t>
       </w:r>
       <w:r>
         <w:rPr>
@@ -15791,7 +16487,7 @@
           <w:szCs w:val="28"/>
           <w:lang w:val="en-US"/>
         </w:rPr>
-        <w:t>user</w:t>
+        <w:t xml:space="preserve">a </w:t>
       </w:r>
       <w:r>
         <w:rPr>
@@ -15800,7 +16496,7 @@
           <w:szCs w:val="28"/>
           <w:lang w:val="en-US"/>
         </w:rPr>
-        <w:t xml:space="preserve"> select</w:t>
+        <w:t>user</w:t>
       </w:r>
       <w:r>
         <w:rPr>
@@ -15809,7 +16505,7 @@
           <w:szCs w:val="28"/>
           <w:lang w:val="en-US"/>
         </w:rPr>
-        <w:t>s</w:t>
+        <w:t xml:space="preserve"> select</w:t>
       </w:r>
       <w:r>
         <w:rPr>
@@ -15818,7 +16514,7 @@
           <w:szCs w:val="28"/>
           <w:lang w:val="en-US"/>
         </w:rPr>
-        <w:t xml:space="preserve"> this option, adding</w:t>
+        <w:t>s</w:t>
       </w:r>
       <w:r>
         <w:rPr>
@@ -15827,7 +16523,43 @@
           <w:szCs w:val="28"/>
           <w:lang w:val="en-US"/>
         </w:rPr>
-        <w:t xml:space="preserve"> settings window opens, as shown in figure</w:t>
+        <w:t xml:space="preserve"> this option, adding</w:t>
+      </w:r>
+      <w:r>
+        <w:rPr>
+          <w:rFonts w:ascii="Times New Roman" w:hAnsi="Times New Roman" w:cs="Times New Roman"/>
+          <w:sz w:val="28"/>
+          <w:szCs w:val="28"/>
+          <w:lang w:val="en-US"/>
+        </w:rPr>
+        <w:t xml:space="preserve"> sett</w:t>
+      </w:r>
+      <w:r>
+        <w:rPr>
+          <w:rFonts w:ascii="Times New Roman" w:hAnsi="Times New Roman" w:cs="Times New Roman"/>
+          <w:sz w:val="28"/>
+          <w:szCs w:val="28"/>
+          <w:lang w:val="en-US"/>
+        </w:rPr>
+        <w:t>ings window opens, as shown in F</w:t>
+      </w:r>
+      <w:r>
+        <w:rPr>
+          <w:rFonts w:ascii="Times New Roman" w:hAnsi="Times New Roman" w:cs="Times New Roman"/>
+          <w:sz w:val="28"/>
+          <w:szCs w:val="28"/>
+          <w:lang w:val="en-US"/>
+        </w:rPr>
+        <w:t>igure</w:t>
+      </w:r>
+      <w:r>
+        <w:rPr>
+          <w:rFonts w:ascii="Times New Roman" w:hAnsi="Times New Roman" w:cs="Times New Roman"/>
+          <w:sz w:val="28"/>
+          <w:szCs w:val="28"/>
+          <w:lang w:val="en-US"/>
+        </w:rPr>
+        <w:t xml:space="preserve"> below.</w:t>
       </w:r>
     </w:p>
     <w:p>
@@ -15837,7 +16569,7 @@
       <w:r>
         <w:rPr>
           <w:noProof/>
-          <w:lang w:eastAsia="uk-UA"/>
+          <w:lang w:val="ru-RU" w:eastAsia="ru-RU"/>
         </w:rPr>
         <w:drawing>
           <wp:inline distT="0" distB="0" distL="0" distR="0">
@@ -15857,7 +16589,7 @@
                     </pic:cNvPicPr>
                   </pic:nvPicPr>
                   <pic:blipFill>
-                    <a:blip r:embed="rId29"/>
+                    <a:blip r:embed="rId29" cstate="print"/>
                     <a:srcRect/>
                     <a:stretch>
                       <a:fillRect/>
@@ -15897,7 +16629,19 @@
         <w:rPr>
           <w:lang w:val="en-US"/>
         </w:rPr>
-        <w:t xml:space="preserve">To create multiple signals </w:t>
+        <w:t>To create multiple signals</w:t>
+      </w:r>
+      <w:r>
+        <w:rPr>
+          <w:lang w:val="en-US"/>
+        </w:rPr>
+        <w:t xml:space="preserve"> a</w:t>
+      </w:r>
+      <w:r>
+        <w:rPr>
+          <w:lang w:val="en-US"/>
+        </w:rPr>
+        <w:t xml:space="preserve"> </w:t>
       </w:r>
       <w:r>
         <w:rPr>
@@ -15957,7 +16701,55 @@
         <w:rPr>
           <w:lang w:val="en-US"/>
         </w:rPr>
-        <w:t xml:space="preserve"> OK in the signal properties dialog specified amount of signals will be generated. For a uniqueness signal ID is appended by the signal number (if the number of signals is greater than 1) and channel number (if the number of channels is greater than 1) and signal name is appended by name of the device identifier (if it was specified) and the signal number (if the number of signals is greater than 1).</w:t>
+        <w:t xml:space="preserve"> OK in the signal properties dialog </w:t>
+      </w:r>
+      <w:r>
+        <w:rPr>
+          <w:lang w:val="en-US"/>
+        </w:rPr>
+        <w:t xml:space="preserve">a </w:t>
+      </w:r>
+      <w:r>
+        <w:rPr>
+          <w:lang w:val="en-US"/>
+        </w:rPr>
+        <w:t xml:space="preserve">specified amount of signals will be generated. For a uniqueness signal ID is appended by the signal number (if </w:t>
+      </w:r>
+      <w:r>
+        <w:rPr>
+          <w:lang w:val="en-US"/>
+        </w:rPr>
+        <w:t>the number of signals is more</w:t>
+      </w:r>
+      <w:r>
+        <w:rPr>
+          <w:lang w:val="en-US"/>
+        </w:rPr>
+        <w:t xml:space="preserve"> than 1) and channel number (if t</w:t>
+      </w:r>
+      <w:r>
+        <w:rPr>
+          <w:lang w:val="en-US"/>
+        </w:rPr>
+        <w:t>he number of channels is more</w:t>
+      </w:r>
+      <w:r>
+        <w:rPr>
+          <w:lang w:val="en-US"/>
+        </w:rPr>
+        <w:t xml:space="preserve"> than 1) and signal name is appended by name of the device identifier (if it was specified) and the signal number (if </w:t>
+      </w:r>
+      <w:r>
+        <w:rPr>
+          <w:lang w:val="en-US"/>
+        </w:rPr>
+        <w:t>the number of signals is more</w:t>
+      </w:r>
+      <w:r>
+        <w:rPr>
+          <w:lang w:val="en-US"/>
+        </w:rPr>
+        <w:t xml:space="preserve"> than 1).</w:t>
       </w:r>
     </w:p>
     <w:p>
@@ -15971,6 +16763,7 @@
         <w:rPr>
           <w:lang w:val="en-US"/>
         </w:rPr>
+        <w:lastRenderedPageBreak/>
         <w:t>Edit signal.</w:t>
       </w:r>
     </w:p>
@@ -15985,8 +16778,13 @@
         <w:rPr>
           <w:lang w:val="en-US"/>
         </w:rPr>
-        <w:lastRenderedPageBreak/>
-        <w:t xml:space="preserve">When </w:t>
+        <w:t>When</w:t>
+      </w:r>
+      <w:r>
+        <w:rPr>
+          <w:lang w:val="en-US"/>
+        </w:rPr>
+        <w:t xml:space="preserve"> a </w:t>
       </w:r>
       <w:r>
         <w:rPr>
@@ -16016,6 +16814,12 @@
         <w:rPr>
           <w:lang w:val="en-US"/>
         </w:rPr>
+        <w:t xml:space="preserve">a </w:t>
+      </w:r>
+      <w:r>
+        <w:rPr>
+          <w:lang w:val="en-US"/>
+        </w:rPr>
         <w:t>user</w:t>
       </w:r>
       <w:r>
@@ -16040,6 +16844,12 @@
         <w:rPr>
           <w:lang w:val="en-US"/>
         </w:rPr>
+        <w:t xml:space="preserve">a </w:t>
+      </w:r>
+      <w:r>
+        <w:rPr>
+          <w:lang w:val="en-US"/>
+        </w:rPr>
         <w:t>user</w:t>
       </w:r>
       <w:r>
@@ -16168,6 +16978,13 @@
       </w:r>
       <w:r>
         <w:rPr>
+          <w:rStyle w:val="hps"/>
+          <w:lang w:val="en-US"/>
+        </w:rPr>
+        <w:t xml:space="preserve">it </w:t>
+      </w:r>
+      <w:r>
+        <w:rPr>
           <w:lang w:val="en-US"/>
         </w:rPr>
         <w:t xml:space="preserve">will disappear) </w:t>
@@ -16239,6 +17056,12 @@
       </w:r>
       <w:r>
         <w:rPr>
+          <w:lang w:val="en-US"/>
+        </w:rPr>
+        <w:t xml:space="preserve">is </w:t>
+      </w:r>
+      <w:r>
+        <w:rPr>
           <w:rStyle w:val="hps"/>
           <w:lang w:val="en-US"/>
         </w:rPr>
@@ -16268,7 +17091,23 @@
           <w:rStyle w:val="hps"/>
           <w:lang w:val="en-US"/>
         </w:rPr>
-        <w:t>of signals, all selected signals will be</w:t>
+        <w:t xml:space="preserve">of </w:t>
+      </w:r>
+      <w:proofErr w:type="gramStart"/>
+      <w:r>
+        <w:rPr>
+          <w:rStyle w:val="hps"/>
+          <w:lang w:val="en-US"/>
+        </w:rPr>
+        <w:t>signals,</w:t>
+      </w:r>
+      <w:proofErr w:type="gramEnd"/>
+      <w:r>
+        <w:rPr>
+          <w:rStyle w:val="hps"/>
+          <w:lang w:val="en-US"/>
+        </w:rPr>
+        <w:t xml:space="preserve"> all selected signals will be</w:t>
       </w:r>
       <w:r>
         <w:rPr>
@@ -16312,7 +17151,7 @@
       <w:r>
         <w:rPr>
           <w:noProof/>
-          <w:lang w:eastAsia="uk-UA"/>
+          <w:lang w:val="ru-RU" w:eastAsia="ru-RU"/>
         </w:rPr>
         <w:drawing>
           <wp:inline distT="0" distB="0" distL="0" distR="0">
@@ -16332,7 +17171,7 @@
                     </pic:cNvPicPr>
                   </pic:nvPicPr>
                   <pic:blipFill>
-                    <a:blip r:embed="rId30"/>
+                    <a:blip r:embed="rId30" cstate="print"/>
                     <a:srcRect/>
                     <a:stretch>
                       <a:fillRect/>
@@ -16391,12 +17230,24 @@
         <w:rPr>
           <w:lang w:val="en-US"/>
         </w:rPr>
+        <w:t xml:space="preserve">a </w:t>
+      </w:r>
+      <w:r>
+        <w:rPr>
+          <w:lang w:val="en-US"/>
+        </w:rPr>
         <w:t>user applies</w:t>
       </w:r>
       <w:r>
         <w:rPr>
           <w:lang w:val="en-US"/>
         </w:rPr>
+        <w:t xml:space="preserve"> for</w:t>
+      </w:r>
+      <w:r>
+        <w:rPr>
+          <w:lang w:val="en-US"/>
+        </w:rPr>
         <w:t xml:space="preserve"> operation "Cancel changes" to such signals, the signals become in the original state. </w:t>
       </w:r>
       <w:r>
@@ -16409,6 +17260,12 @@
         <w:rPr>
           <w:lang w:val="en-US"/>
         </w:rPr>
+        <w:t xml:space="preserve">a </w:t>
+      </w:r>
+      <w:r>
+        <w:rPr>
+          <w:lang w:val="en-US"/>
+        </w:rPr>
         <w:t>user</w:t>
       </w:r>
       <w:r>
@@ -16427,7 +17284,19 @@
         <w:rPr>
           <w:lang w:val="en-US"/>
         </w:rPr>
-        <w:t xml:space="preserve"> "Cancel changes" window opens with a list of signals with uncommitte</w:t>
+        <w:t xml:space="preserve"> "Cancel changes" </w:t>
+      </w:r>
+      <w:r>
+        <w:rPr>
+          <w:lang w:val="en-US"/>
+        </w:rPr>
+        <w:t xml:space="preserve">a </w:t>
+      </w:r>
+      <w:r>
+        <w:rPr>
+          <w:lang w:val="en-US"/>
+        </w:rPr>
+        <w:t>window opens with a list of signals with uncommitte</w:t>
       </w:r>
       <w:r>
         <w:rPr>
@@ -16459,6 +17328,12 @@
         <w:rPr>
           <w:lang w:val="en-US"/>
         </w:rPr>
+        <w:t xml:space="preserve">a </w:t>
+      </w:r>
+      <w:r>
+        <w:rPr>
+          <w:lang w:val="en-US"/>
+        </w:rPr>
         <w:t>user wants</w:t>
       </w:r>
       <w:r>
@@ -16471,6 +17346,7 @@
         <w:rPr>
           <w:lang w:val="en-US"/>
         </w:rPr>
+        <w:lastRenderedPageBreak/>
         <w:t>he</w:t>
       </w:r>
       <w:r>
@@ -16497,6 +17373,12 @@
         <w:rPr>
           <w:lang w:val="en-US"/>
         </w:rPr>
+        <w:t xml:space="preserve">a </w:t>
+      </w:r>
+      <w:r>
+        <w:rPr>
+          <w:lang w:val="en-US"/>
+        </w:rPr>
         <w:t>user</w:t>
       </w:r>
       <w:r>
@@ -16515,7 +17397,19 @@
         <w:rPr>
           <w:lang w:val="en-US"/>
         </w:rPr>
-        <w:t xml:space="preserve"> OK, the signals return to the last recorded status (or disappear if there were just added</w:t>
+        <w:t xml:space="preserve"> OK, the signals return to the last record</w:t>
+      </w:r>
+      <w:r>
+        <w:rPr>
+          <w:lang w:val="en-US"/>
+        </w:rPr>
+        <w:t>ed status (or disappear if they</w:t>
+      </w:r>
+      <w:r>
+        <w:rPr>
+          <w:lang w:val="en-US"/>
+        </w:rPr>
+        <w:t xml:space="preserve"> were just added</w:t>
       </w:r>
       <w:r>
         <w:rPr>
@@ -16536,7 +17430,6 @@
         <w:rPr>
           <w:lang w:val="en-US"/>
         </w:rPr>
-        <w:lastRenderedPageBreak/>
         <w:t>Checkin</w:t>
       </w:r>
       <w:proofErr w:type="spellEnd"/>
@@ -16554,27 +17447,178 @@
           <w:lang w:val="en-US"/>
         </w:rPr>
       </w:pPr>
+      <w:r>
+        <w:rPr>
+          <w:lang w:val="en-US"/>
+        </w:rPr>
+        <w:t xml:space="preserve">Once a user has been </w:t>
+      </w:r>
+      <w:r>
+        <w:rPr>
+          <w:lang w:val="en-US"/>
+        </w:rPr>
+        <w:t xml:space="preserve">sure that all the changes </w:t>
+      </w:r>
+      <w:r>
+        <w:rPr>
+          <w:lang w:val="en-US"/>
+        </w:rPr>
+        <w:t xml:space="preserve">are </w:t>
+      </w:r>
+      <w:r>
+        <w:rPr>
+          <w:lang w:val="en-US"/>
+        </w:rPr>
+        <w:t>coordinated and can provide access to another</w:t>
+      </w:r>
+      <w:r>
+        <w:rPr>
+          <w:lang w:val="en-US"/>
+        </w:rPr>
+        <w:t xml:space="preserve"> user</w:t>
+      </w:r>
+      <w:r>
+        <w:t>,</w:t>
+      </w:r>
+      <w:r>
+        <w:rPr>
+          <w:lang w:val="en-US"/>
+        </w:rPr>
+        <w:t xml:space="preserve"> </w:t>
+      </w:r>
+      <w:r>
+        <w:rPr>
+          <w:lang w:val="en-US"/>
+        </w:rPr>
+        <w:t xml:space="preserve">a </w:t>
+      </w:r>
+      <w:r>
+        <w:rPr>
+          <w:lang w:val="en-US"/>
+        </w:rPr>
+        <w:t>user need</w:t>
+      </w:r>
+      <w:r>
+        <w:rPr>
+          <w:lang w:val="en-US"/>
+        </w:rPr>
+        <w:t>s</w:t>
+      </w:r>
+      <w:r>
+        <w:rPr>
+          <w:lang w:val="en-US"/>
+        </w:rPr>
+        <w:t xml:space="preserve"> to select the operation "</w:t>
+      </w:r>
+      <w:proofErr w:type="spellStart"/>
+      <w:r>
+        <w:rPr>
+          <w:lang w:val="en-US"/>
+        </w:rPr>
+        <w:t>Checkin</w:t>
+      </w:r>
+      <w:proofErr w:type="spellEnd"/>
+      <w:r>
+        <w:rPr>
+          <w:lang w:val="en-US"/>
+        </w:rPr>
+        <w:t xml:space="preserve"> signal changes." After selecting the operation "Pending</w:t>
+      </w:r>
+      <w:r>
+        <w:rPr>
+          <w:lang w:val="en-US"/>
+        </w:rPr>
+        <w:t xml:space="preserve"> changes" window appears as in F</w:t>
+      </w:r>
+      <w:r>
+        <w:rPr>
+          <w:lang w:val="en-US"/>
+        </w:rPr>
+        <w:t xml:space="preserve">igure 6.4. For convenience, the </w:t>
+      </w:r>
       <w:proofErr w:type="gramStart"/>
       <w:r>
         <w:rPr>
           <w:lang w:val="en-US"/>
         </w:rPr>
-        <w:t>After the user has made sure that all the changes coordinated and can provide access to another</w:t>
-      </w:r>
-      <w:r>
-        <w:t>,</w:t>
-      </w:r>
-      <w:r>
-        <w:rPr>
-          <w:lang w:val="en-US"/>
-        </w:rPr>
-        <w:t xml:space="preserve"> user need to select the operation "</w:t>
+        <w:t>signals, that have been selected before undo operation,</w:t>
+      </w:r>
+      <w:proofErr w:type="gramEnd"/>
+      <w:r>
+        <w:rPr>
+          <w:lang w:val="en-US"/>
+        </w:rPr>
+        <w:t xml:space="preserve"> are also checked in the </w:t>
       </w:r>
       <w:proofErr w:type="spellStart"/>
       <w:r>
         <w:rPr>
           <w:lang w:val="en-US"/>
         </w:rPr>
+        <w:t>checkin</w:t>
+      </w:r>
+      <w:proofErr w:type="spellEnd"/>
+      <w:r>
+        <w:rPr>
+          <w:lang w:val="en-US"/>
+        </w:rPr>
+        <w:t xml:space="preserve"> window. For successful commit </w:t>
+      </w:r>
+      <w:r>
+        <w:rPr>
+          <w:lang w:val="en-US"/>
+        </w:rPr>
+        <w:t xml:space="preserve">a </w:t>
+      </w:r>
+      <w:r>
+        <w:rPr>
+          <w:lang w:val="en-US"/>
+        </w:rPr>
+        <w:t>user must mark at least one s</w:t>
+      </w:r>
+      <w:r>
+        <w:rPr>
+          <w:lang w:val="en-US"/>
+        </w:rPr>
+        <w:t xml:space="preserve">ignal, write comment about the </w:t>
+      </w:r>
+      <w:r>
+        <w:rPr>
+          <w:lang w:val="en-US"/>
+        </w:rPr>
+        <w:t>work</w:t>
+      </w:r>
+      <w:r>
+        <w:rPr>
+          <w:lang w:val="en-US"/>
+        </w:rPr>
+        <w:t xml:space="preserve"> </w:t>
+      </w:r>
+      <w:proofErr w:type="gramStart"/>
+      <w:r>
+        <w:rPr>
+          <w:lang w:val="en-US"/>
+        </w:rPr>
+        <w:t xml:space="preserve">done </w:t>
+      </w:r>
+      <w:r>
+        <w:rPr>
+          <w:lang w:val="en-US"/>
+        </w:rPr>
+        <w:t xml:space="preserve"> and</w:t>
+      </w:r>
+      <w:proofErr w:type="gramEnd"/>
+      <w:r>
+        <w:rPr>
+          <w:lang w:val="en-US"/>
+        </w:rPr>
+        <w:t xml:space="preserve"> push </w:t>
+      </w:r>
+      <w:proofErr w:type="spellStart"/>
+      <w:r>
+        <w:rPr>
+          <w:lang w:val="en-US"/>
+        </w:rPr>
         <w:t>Checkin</w:t>
       </w:r>
       <w:proofErr w:type="spellEnd"/>
@@ -16582,70 +17626,37 @@
         <w:rPr>
           <w:lang w:val="en-US"/>
         </w:rPr>
-        <w:t xml:space="preserve"> signal changes."</w:t>
-      </w:r>
-      <w:proofErr w:type="gramEnd"/>
-      <w:r>
-        <w:rPr>
-          <w:lang w:val="en-US"/>
-        </w:rPr>
-        <w:t xml:space="preserve"> After selecting the operation "Pending changes" window appears as in figure 6.4. For convenience, the </w:t>
-      </w:r>
-      <w:proofErr w:type="gramStart"/>
-      <w:r>
-        <w:rPr>
-          <w:lang w:val="en-US"/>
-        </w:rPr>
-        <w:t>signals, that have been selected before undo operation,</w:t>
-      </w:r>
-      <w:proofErr w:type="gramEnd"/>
-      <w:r>
-        <w:rPr>
-          <w:lang w:val="en-US"/>
-        </w:rPr>
-        <w:t xml:space="preserve"> are also checked in the </w:t>
-      </w:r>
-      <w:proofErr w:type="spellStart"/>
-      <w:r>
-        <w:rPr>
-          <w:lang w:val="en-US"/>
-        </w:rPr>
-        <w:t>checkin</w:t>
-      </w:r>
-      <w:proofErr w:type="spellEnd"/>
-      <w:r>
-        <w:rPr>
-          <w:lang w:val="en-US"/>
-        </w:rPr>
-        <w:t xml:space="preserve"> window. For successful commit user must mark at least one signal, write comment about done work and push </w:t>
-      </w:r>
-      <w:proofErr w:type="spellStart"/>
-      <w:r>
-        <w:rPr>
-          <w:lang w:val="en-US"/>
-        </w:rPr>
-        <w:t>Checkin</w:t>
-      </w:r>
-      <w:proofErr w:type="spellEnd"/>
-      <w:r>
-        <w:rPr>
-          <w:lang w:val="en-US"/>
-        </w:rPr>
         <w:t xml:space="preserve"> button. If </w:t>
       </w:r>
-      <w:proofErr w:type="gramStart"/>
+      <w:r>
+        <w:rPr>
+          <w:lang w:val="en-US"/>
+        </w:rPr>
+        <w:t xml:space="preserve">a </w:t>
+      </w:r>
       <w:r>
         <w:rPr>
           <w:lang w:val="en-US"/>
         </w:rPr>
         <w:t>user want</w:t>
       </w:r>
-      <w:proofErr w:type="gramEnd"/>
-      <w:r>
-        <w:rPr>
-          <w:lang w:val="en-US"/>
-        </w:rPr>
-        <w:t xml:space="preserve"> to undo some changes he could push Undo button. Undo signal changes window appears after that.</w:t>
+      <w:r>
+        <w:rPr>
+          <w:lang w:val="en-US"/>
+        </w:rPr>
+        <w:t>s</w:t>
+      </w:r>
+      <w:r>
+        <w:rPr>
+          <w:lang w:val="en-US"/>
+        </w:rPr>
+        <w:t xml:space="preserve"> to undo some changes he can</w:t>
+      </w:r>
+      <w:r>
+        <w:rPr>
+          <w:lang w:val="en-US"/>
+        </w:rPr>
+        <w:t xml:space="preserve"> push Undo button. Undo signal changes window appears after that.</w:t>
       </w:r>
     </w:p>
     <w:p>
@@ -16655,7 +17666,7 @@
       <w:r>
         <w:rPr>
           <w:noProof/>
-          <w:lang w:eastAsia="uk-UA"/>
+          <w:lang w:val="ru-RU" w:eastAsia="ru-RU"/>
         </w:rPr>
         <w:drawing>
           <wp:inline distT="0" distB="0" distL="0" distR="0">
@@ -16675,7 +17686,7 @@
                     </pic:cNvPicPr>
                   </pic:nvPicPr>
                   <pic:blipFill>
-                    <a:blip r:embed="rId31"/>
+                    <a:blip r:embed="rId31" cstate="print"/>
                     <a:srcRect/>
                     <a:stretch>
                       <a:fillRect/>
@@ -16769,7 +17780,7 @@
       <w:r>
         <w:rPr>
           <w:noProof/>
-          <w:lang w:eastAsia="uk-UA"/>
+          <w:lang w:val="ru-RU" w:eastAsia="ru-RU"/>
         </w:rPr>
         <w:drawing>
           <wp:inline distT="0" distB="0" distL="0" distR="0">
@@ -16789,7 +17800,7 @@
                     </pic:cNvPicPr>
                   </pic:nvPicPr>
                   <pic:blipFill>
-                    <a:blip r:embed="rId32"/>
+                    <a:blip r:embed="rId32" cstate="print"/>
                     <a:srcRect/>
                     <a:stretch>
                       <a:fillRect/>
@@ -16829,14 +17840,26 @@
         <w:rPr>
           <w:lang w:val="en-US"/>
         </w:rPr>
-        <w:t xml:space="preserve">Signal properties dialog allows </w:t>
+        <w:t>Sig</w:t>
+      </w:r>
+      <w:r>
+        <w:rPr>
+          <w:lang w:val="en-US"/>
+        </w:rPr>
+        <w:t xml:space="preserve">nal properties dialog allows </w:t>
       </w:r>
       <w:proofErr w:type="gramStart"/>
       <w:r>
         <w:rPr>
           <w:lang w:val="en-US"/>
         </w:rPr>
-        <w:t>to edit</w:t>
+        <w:t xml:space="preserve">to </w:t>
+      </w:r>
+      <w:r>
+        <w:rPr>
+          <w:lang w:val="en-US"/>
+        </w:rPr>
+        <w:t>edit</w:t>
       </w:r>
       <w:proofErr w:type="gramEnd"/>
       <w:r>
@@ -18459,7 +19482,13 @@
         <w:rPr>
           <w:lang w:val="en-US"/>
         </w:rPr>
-        <w:t>shown on fig.</w:t>
+        <w:t>shown on F</w:t>
+      </w:r>
+      <w:r>
+        <w:rPr>
+          <w:lang w:val="en-US"/>
+        </w:rPr>
+        <w:t>ig.</w:t>
       </w:r>
       <w:r>
         <w:rPr>
@@ -18532,7 +19561,19 @@
         <w:rPr>
           <w:lang w:val="en-US"/>
         </w:rPr>
-        <w:t>In most cases u</w:t>
+        <w:t xml:space="preserve">In most cases </w:t>
+      </w:r>
+      <w:r>
+        <w:rPr>
+          <w:lang w:val="en-US"/>
+        </w:rPr>
+        <w:t xml:space="preserve">a </w:t>
+      </w:r>
+      <w:r>
+        <w:rPr>
+          <w:lang w:val="en-US"/>
+        </w:rPr>
+        <w:t>u</w:t>
       </w:r>
       <w:r>
         <w:rPr>
@@ -18551,7 +19592,7 @@
       <w:r>
         <w:rPr>
           <w:noProof/>
-          <w:lang w:val="uk-UA" w:eastAsia="uk-UA"/>
+          <w:lang w:eastAsia="ru-RU"/>
         </w:rPr>
         <w:drawing>
           <wp:inline distT="0" distB="0" distL="0" distR="0">
@@ -18569,7 +19610,7 @@
                     <pic:cNvPicPr/>
                   </pic:nvPicPr>
                   <pic:blipFill>
-                    <a:blip r:embed="rId33"/>
+                    <a:blip r:embed="rId33" cstate="print"/>
                     <a:stretch>
                       <a:fillRect/>
                     </a:stretch>
@@ -18769,7 +19810,7 @@
         <w:rPr>
           <w:lang w:val="en-US"/>
         </w:rPr>
-        <w:t>at</w:t>
+        <w:t>when the project is being built.</w:t>
       </w:r>
       <w:r>
         <w:rPr>
@@ -18777,18 +19818,6 @@
         </w:rPr>
         <w:t xml:space="preserve"> </w:t>
       </w:r>
-      <w:r>
-        <w:rPr>
-          <w:lang w:val="en-US"/>
-        </w:rPr>
-        <w:t>project build</w:t>
-      </w:r>
-      <w:r>
-        <w:rPr>
-          <w:lang w:val="en-US"/>
-        </w:rPr>
-        <w:t xml:space="preserve"> time. </w:t>
-      </w:r>
     </w:p>
     <w:p>
       <w:pPr>
@@ -18837,7 +19866,13 @@
         <w:rPr>
           <w:lang w:val="en-US"/>
         </w:rPr>
-        <w:t>shown on fig.</w:t>
+        <w:t>shown on F</w:t>
+      </w:r>
+      <w:r>
+        <w:rPr>
+          <w:lang w:val="en-US"/>
+        </w:rPr>
+        <w:t>ig.</w:t>
       </w:r>
       <w:r>
         <w:rPr>
@@ -18897,7 +19932,7 @@
       <w:r>
         <w:rPr>
           <w:noProof/>
-          <w:lang w:val="uk-UA" w:eastAsia="uk-UA"/>
+          <w:lang w:eastAsia="ru-RU"/>
         </w:rPr>
         <w:lastRenderedPageBreak/>
         <w:drawing>
@@ -18916,7 +19951,7 @@
                     <pic:cNvPicPr/>
                   </pic:nvPicPr>
                   <pic:blipFill>
-                    <a:blip r:embed="rId34"/>
+                    <a:blip r:embed="rId34" cstate="print"/>
                     <a:stretch>
                       <a:fillRect/>
                     </a:stretch>
@@ -19102,6 +20137,9 @@
     <w:p>
       <w:pPr>
         <w:pStyle w:val="3"/>
+        <w:rPr>
+          <w:lang w:val="en-US"/>
+        </w:rPr>
       </w:pPr>
       <w:r>
         <w:rPr>
@@ -19119,71 +20157,71 @@
         <w:rPr>
           <w:lang w:val="en-US"/>
         </w:rPr>
-        <w:t xml:space="preserve"> editor select "AFBL Editor..." from "Tools" in main menu. </w:t>
-      </w:r>
-      <w:proofErr w:type="spellStart"/>
-      <w:r>
+        <w:t xml:space="preserve"> editor select "AFBL Editor..." from "Tools" in</w:t>
+      </w:r>
+      <w:r>
+        <w:rPr>
+          <w:lang w:val="en-US"/>
+        </w:rPr>
+        <w:t xml:space="preserve"> </w:t>
+      </w:r>
+      <w:proofErr w:type="gramStart"/>
+      <w:r>
+        <w:rPr>
+          <w:lang w:val="en-US"/>
+        </w:rPr>
+        <w:t xml:space="preserve">the </w:t>
+      </w:r>
+      <w:r>
+        <w:rPr>
+          <w:lang w:val="en-US"/>
+        </w:rPr>
+        <w:t xml:space="preserve"> main</w:t>
+      </w:r>
+      <w:proofErr w:type="gramEnd"/>
+      <w:r>
+        <w:rPr>
+          <w:lang w:val="en-US"/>
+        </w:rPr>
+        <w:t xml:space="preserve"> menu. </w:t>
+      </w:r>
+      <w:r>
+        <w:rPr>
+          <w:lang w:val="en-US"/>
+        </w:rPr>
         <w:t>An</w:t>
       </w:r>
-      <w:proofErr w:type="spellEnd"/>
-      <w:r>
+      <w:r>
+        <w:rPr>
+          <w:lang w:val="en-US"/>
+        </w:rPr>
         <w:t xml:space="preserve"> </w:t>
       </w:r>
-      <w:proofErr w:type="spellStart"/>
-      <w:r>
-        <w:t>editor</w:t>
-      </w:r>
-      <w:proofErr w:type="spellEnd"/>
-      <w:r>
+      <w:r>
+        <w:rPr>
+          <w:lang w:val="en-US"/>
+        </w:rPr>
+        <w:t xml:space="preserve">editor </w:t>
+      </w:r>
+      <w:r>
+        <w:rPr>
+          <w:lang w:val="en-US"/>
+        </w:rPr>
+        <w:t>window will be shown (fig.</w:t>
+      </w:r>
+      <w:r>
+        <w:rPr>
+          <w:lang w:val="en-US"/>
+        </w:rPr>
         <w:t xml:space="preserve"> </w:t>
       </w:r>
-      <w:proofErr w:type="spellStart"/>
-      <w:r>
-        <w:t>window</w:t>
-      </w:r>
-      <w:proofErr w:type="spellEnd"/>
-      <w:r>
-        <w:t xml:space="preserve"> </w:t>
-      </w:r>
-      <w:proofErr w:type="spellStart"/>
-      <w:r>
-        <w:t>will</w:t>
-      </w:r>
-      <w:proofErr w:type="spellEnd"/>
-      <w:r>
-        <w:t xml:space="preserve"> </w:t>
-      </w:r>
-      <w:proofErr w:type="spellStart"/>
-      <w:r>
-        <w:t>be</w:t>
-      </w:r>
-      <w:proofErr w:type="spellEnd"/>
-      <w:r>
-        <w:t xml:space="preserve"> </w:t>
-      </w:r>
-      <w:proofErr w:type="spellStart"/>
-      <w:r>
-        <w:t>shown</w:t>
-      </w:r>
-      <w:proofErr w:type="spellEnd"/>
-      <w:r>
-        <w:t xml:space="preserve"> (</w:t>
-      </w:r>
-      <w:proofErr w:type="spellStart"/>
-      <w:r>
-        <w:t>fig</w:t>
-      </w:r>
-      <w:proofErr w:type="spellEnd"/>
-      <w:r>
-        <w:t>.</w:t>
-      </w:r>
-      <w:r>
-        <w:t xml:space="preserve"> </w:t>
-      </w:r>
       <w:r>
         <w:fldChar w:fldCharType="begin"/>
       </w:r>
       <w:r>
+        <w:rPr>
+          <w:lang w:val="en-US"/>
+        </w:rPr>
         <w:instrText xml:space="preserve"> REF _Ref419208158 \h </w:instrText>
       </w:r>
       <w:r>
@@ -19192,6 +20230,7 @@
       <w:r>
         <w:rPr>
           <w:noProof/>
+          <w:lang w:val="en-US"/>
         </w:rPr>
         <w:t>7.3</w:t>
       </w:r>
@@ -19199,6 +20238,9 @@
         <w:fldChar w:fldCharType="end"/>
       </w:r>
       <w:r>
+        <w:rPr>
+          <w:lang w:val="en-US"/>
+        </w:rPr>
         <w:t>).</w:t>
       </w:r>
     </w:p>
@@ -19212,7 +20254,7 @@
       <w:r>
         <w:rPr>
           <w:noProof/>
-          <w:lang w:val="uk-UA" w:eastAsia="uk-UA"/>
+          <w:lang w:eastAsia="ru-RU"/>
         </w:rPr>
         <w:drawing>
           <wp:inline distT="0" distB="0" distL="0" distR="0">
@@ -19230,7 +20272,7 @@
                     <pic:cNvPicPr/>
                   </pic:nvPicPr>
                   <pic:blipFill>
-                    <a:blip r:embed="rId35"/>
+                    <a:blip r:embed="rId35" cstate="print"/>
                     <a:stretch>
                       <a:fillRect/>
                     </a:stretch>
@@ -19407,11 +20449,31 @@
         </w:rPr>
         <w:t xml:space="preserve"> </w:t>
       </w:r>
-      <w:r>
-        <w:rPr>
-          <w:lang w:val="en-US"/>
-        </w:rPr>
-        <w:t>list of AFBs descriptions</w:t>
+      <w:proofErr w:type="gramStart"/>
+      <w:r>
+        <w:rPr>
+          <w:lang w:val="en-US"/>
+        </w:rPr>
+        <w:t xml:space="preserve">the </w:t>
+      </w:r>
+      <w:r>
+        <w:rPr>
+          <w:lang w:val="en-US"/>
+        </w:rPr>
+        <w:t xml:space="preserve"> </w:t>
+      </w:r>
+      <w:r>
+        <w:rPr>
+          <w:lang w:val="en-US"/>
+        </w:rPr>
+        <w:t>list</w:t>
+      </w:r>
+      <w:proofErr w:type="gramEnd"/>
+      <w:r>
+        <w:rPr>
+          <w:lang w:val="en-US"/>
+        </w:rPr>
+        <w:t xml:space="preserve"> of AFBs descriptions</w:t>
       </w:r>
       <w:r>
         <w:rPr>
@@ -19435,7 +20497,13 @@
         <w:rPr>
           <w:lang w:val="en-US"/>
         </w:rPr>
-        <w:t xml:space="preserve"> L</w:t>
+        <w:t xml:space="preserve"> </w:t>
+      </w:r>
+      <w:r>
+        <w:rPr>
+          <w:lang w:val="en-US"/>
+        </w:rPr>
+        <w:t>The l</w:t>
       </w:r>
       <w:r>
         <w:rPr>
@@ -19454,6 +20522,12 @@
           <w:lang w:val="en-US"/>
         </w:rPr>
         <w:t xml:space="preserve"> </w:t>
+      </w:r>
+      <w:r>
+        <w:rPr>
+          <w:lang w:val="en-US"/>
+        </w:rPr>
+        <w:t xml:space="preserve">the </w:t>
       </w:r>
       <w:r>
         <w:rPr>
@@ -19609,6 +20683,12 @@
           <w:lang w:val="en-US"/>
         </w:rPr>
         <w:t xml:space="preserve">Control panel includes </w:t>
+      </w:r>
+      <w:r>
+        <w:rPr>
+          <w:lang w:val="en-US"/>
+        </w:rPr>
+        <w:t xml:space="preserve">the </w:t>
       </w:r>
       <w:r>
         <w:rPr>
@@ -19926,7 +21006,19 @@
         <w:rPr>
           <w:lang w:val="en-US"/>
         </w:rPr>
-        <w:t>This tab contains a list of files with application logic schemes, as shown on the figure</w:t>
+        <w:t>This tab contains a list of files with application</w:t>
+      </w:r>
+      <w:r>
+        <w:rPr>
+          <w:lang w:val="en-US"/>
+        </w:rPr>
+        <w:t xml:space="preserve"> logic schemes, as shown on F</w:t>
+      </w:r>
+      <w:r>
+        <w:rPr>
+          <w:lang w:val="en-US"/>
+        </w:rPr>
+        <w:t>igure</w:t>
       </w:r>
       <w:r>
         <w:rPr>
@@ -19987,7 +21079,7 @@
       <w:r>
         <w:rPr>
           <w:noProof/>
-          <w:lang w:val="uk-UA" w:eastAsia="uk-UA"/>
+          <w:lang w:eastAsia="ru-RU"/>
         </w:rPr>
         <w:drawing>
           <wp:inline distT="0" distB="0" distL="0" distR="0">
@@ -20007,7 +21099,7 @@
                     </pic:cNvPicPr>
                   </pic:nvPicPr>
                   <pic:blipFill>
-                    <a:blip r:embed="rId36"/>
+                    <a:blip r:embed="rId36" cstate="print"/>
                     <a:srcRect/>
                     <a:stretch>
                       <a:fillRect/>
@@ -20182,7 +21274,19 @@
         <w:rPr>
           <w:lang w:val="en-US"/>
         </w:rPr>
-        <w:t>” item. Enter the file name in the dialog shown on the figure</w:t>
+        <w:t xml:space="preserve">” item. Enter the file </w:t>
+      </w:r>
+      <w:r>
+        <w:rPr>
+          <w:lang w:val="en-US"/>
+        </w:rPr>
+        <w:t>name in the dialog shown on F</w:t>
+      </w:r>
+      <w:r>
+        <w:rPr>
+          <w:lang w:val="en-US"/>
+        </w:rPr>
+        <w:t>igure</w:t>
       </w:r>
       <w:r>
         <w:rPr>
@@ -20242,7 +21346,19 @@
         <w:rPr>
           <w:lang w:val="en-US"/>
         </w:rPr>
-        <w:t>Enter scheme parameters in the next dialog shown on the figure</w:t>
+        <w:t>Enter scheme parameters i</w:t>
+      </w:r>
+      <w:r>
+        <w:rPr>
+          <w:lang w:val="en-US"/>
+        </w:rPr>
+        <w:t>n the next dialog shown on F</w:t>
+      </w:r>
+      <w:r>
+        <w:rPr>
+          <w:lang w:val="en-US"/>
+        </w:rPr>
+        <w:t>igure</w:t>
       </w:r>
       <w:r>
         <w:rPr>
@@ -20315,7 +21431,7 @@
       <w:r>
         <w:rPr>
           <w:noProof/>
-          <w:lang w:val="uk-UA" w:eastAsia="uk-UA"/>
+          <w:lang w:eastAsia="ru-RU"/>
         </w:rPr>
         <w:drawing>
           <wp:inline distT="0" distB="0" distL="0" distR="0">
@@ -20335,7 +21451,7 @@
                     </pic:cNvPicPr>
                   </pic:nvPicPr>
                   <pic:blipFill>
-                    <a:blip r:embed="rId37"/>
+                    <a:blip r:embed="rId37" cstate="print"/>
                     <a:srcRect/>
                     <a:stretch>
                       <a:fillRect/>
@@ -20497,7 +21613,7 @@
       <w:r>
         <w:rPr>
           <w:noProof/>
-          <w:lang w:val="uk-UA" w:eastAsia="uk-UA"/>
+          <w:lang w:eastAsia="ru-RU"/>
         </w:rPr>
         <w:drawing>
           <wp:inline distT="0" distB="0" distL="0" distR="0">
@@ -20517,7 +21633,7 @@
                     </pic:cNvPicPr>
                   </pic:nvPicPr>
                   <pic:blipFill>
-                    <a:blip r:embed="rId38"/>
+                    <a:blip r:embed="rId38" cstate="print"/>
                     <a:srcRect/>
                     <a:stretch>
                       <a:fillRect/>
@@ -20969,7 +22085,19 @@
         <w:rPr>
           <w:lang w:val="en-US"/>
         </w:rPr>
-        <w:t>To view file contents, click the right mouse button on a file and select “View…” command. A window with the file check-in history will appear, shown on a figure</w:t>
+        <w:t>To view file contents, click the right mouse button on a file and select “View…” command. A window with the file check-in h</w:t>
+      </w:r>
+      <w:r>
+        <w:rPr>
+          <w:lang w:val="en-US"/>
+        </w:rPr>
+        <w:t>istory will appear, shown on F</w:t>
+      </w:r>
+      <w:r>
+        <w:rPr>
+          <w:lang w:val="en-US"/>
+        </w:rPr>
+        <w:t>igure</w:t>
       </w:r>
       <w:r>
         <w:rPr>
@@ -21017,21 +22145,19 @@
         <w:rPr>
           <w:lang w:val="en-US"/>
         </w:rPr>
-        <w:t xml:space="preserve">. Choose a file </w:t>
-      </w:r>
-      <w:proofErr w:type="spellStart"/>
-      <w:r>
-        <w:rPr>
-          <w:lang w:val="en-US"/>
-        </w:rPr>
-        <w:t>changeset</w:t>
-      </w:r>
-      <w:proofErr w:type="spellEnd"/>
-      <w:r>
-        <w:rPr>
-          <w:lang w:val="en-US"/>
-        </w:rPr>
-        <w:t xml:space="preserve"> to view and press OK.</w:t>
+        <w:t>. Choose a file change</w:t>
+      </w:r>
+      <w:r>
+        <w:rPr>
+          <w:lang w:val="en-US"/>
+        </w:rPr>
+        <w:t xml:space="preserve"> </w:t>
+      </w:r>
+      <w:r>
+        <w:rPr>
+          <w:lang w:val="en-US"/>
+        </w:rPr>
+        <w:t>set to view and press OK.</w:t>
       </w:r>
     </w:p>
     <w:p>
@@ -21044,7 +22170,7 @@
       <w:r>
         <w:rPr>
           <w:noProof/>
-          <w:lang w:val="uk-UA" w:eastAsia="uk-UA"/>
+          <w:lang w:eastAsia="ru-RU"/>
         </w:rPr>
         <w:drawing>
           <wp:inline distT="0" distB="0" distL="0" distR="0">
@@ -21064,7 +22190,7 @@
                     </pic:cNvPicPr>
                   </pic:nvPicPr>
                   <pic:blipFill>
-                    <a:blip r:embed="rId39"/>
+                    <a:blip r:embed="rId39" cstate="print"/>
                     <a:srcRect/>
                     <a:stretch>
                       <a:fillRect/>
@@ -21269,7 +22395,33 @@
         <w:rPr>
           <w:lang w:val="en-US"/>
         </w:rPr>
-        <w:t>When a scheme file is opened for viewing or editing, a new tab with file contents is created. In view mode, no change</w:t>
+        <w:t>When a scheme file is opened for viewing or editing, a new tab with file content</w:t>
+      </w:r>
+      <w:r>
+        <w:rPr>
+          <w:lang w:val="en-US"/>
+        </w:rPr>
+        <w:t xml:space="preserve">s is created. In view </w:t>
+      </w:r>
+      <w:proofErr w:type="gramStart"/>
+      <w:r>
+        <w:rPr>
+          <w:lang w:val="en-US"/>
+        </w:rPr>
+        <w:t xml:space="preserve">mode </w:t>
+      </w:r>
+      <w:r>
+        <w:rPr>
+          <w:lang w:val="en-US"/>
+        </w:rPr>
+        <w:t xml:space="preserve"> no</w:t>
+      </w:r>
+      <w:proofErr w:type="gramEnd"/>
+      <w:r>
+        <w:rPr>
+          <w:lang w:val="en-US"/>
+        </w:rPr>
+        <w:t xml:space="preserve"> change</w:t>
       </w:r>
       <w:r>
         <w:rPr>
@@ -21281,7 +22433,19 @@
         <w:rPr>
           <w:lang w:val="en-US"/>
         </w:rPr>
-        <w:t xml:space="preserve"> can be made to the file. An application logic editing tab is shown on the figure</w:t>
+        <w:t xml:space="preserve"> can be made to the file. An application log</w:t>
+      </w:r>
+      <w:r>
+        <w:rPr>
+          <w:lang w:val="en-US"/>
+        </w:rPr>
+        <w:t>ic editing tab is shown on F</w:t>
+      </w:r>
+      <w:r>
+        <w:rPr>
+          <w:lang w:val="en-US"/>
+        </w:rPr>
+        <w:t>igure</w:t>
       </w:r>
       <w:r>
         <w:rPr>
@@ -21342,7 +22506,7 @@
       <w:r>
         <w:rPr>
           <w:noProof/>
-          <w:lang w:val="uk-UA" w:eastAsia="uk-UA"/>
+          <w:lang w:eastAsia="ru-RU"/>
         </w:rPr>
         <w:lastRenderedPageBreak/>
         <w:drawing>
@@ -21363,7 +22527,7 @@
                     </pic:cNvPicPr>
                   </pic:nvPicPr>
                   <pic:blipFill>
-                    <a:blip r:embed="rId40"/>
+                    <a:blip r:embed="rId40" cstate="print"/>
                     <a:srcRect/>
                     <a:stretch>
                       <a:fillRect/>
@@ -21585,7 +22749,7 @@
       <w:r>
         <w:rPr>
           <w:noProof/>
-          <w:lang w:val="uk-UA" w:eastAsia="uk-UA"/>
+          <w:lang w:eastAsia="ru-RU"/>
         </w:rPr>
         <w:drawing>
           <wp:inline distT="0" distB="0" distL="0" distR="0">
@@ -21605,7 +22769,7 @@
                     </pic:cNvPicPr>
                   </pic:nvPicPr>
                   <pic:blipFill>
-                    <a:blip r:embed="rId41"/>
+                    <a:blip r:embed="rId41" cstate="print"/>
                     <a:srcRect/>
                     <a:stretch>
                       <a:fillRect/>
@@ -21781,7 +22945,13 @@
           <w:lang w:val="en-US"/>
         </w:rPr>
         <w:lastRenderedPageBreak/>
-        <w:t>appear as shown on the figure</w:t>
+        <w:t>appear as shown on F</w:t>
+      </w:r>
+      <w:r>
+        <w:rPr>
+          <w:lang w:val="en-US"/>
+        </w:rPr>
+        <w:t>igure</w:t>
       </w:r>
       <w:r>
         <w:rPr>
@@ -21841,7 +23011,31 @@
         <w:rPr>
           <w:lang w:val="en-US"/>
         </w:rPr>
-        <w:t>, an additional menu will appear to choose the type of an element, as shown on the figure. Select the necessary element in the menu, press the left mouse button on the scheme white space, move the mouse and release the left button, as shown on the figure</w:t>
+        <w:t>, an additional menu will appear to choose the type of</w:t>
+      </w:r>
+      <w:r>
+        <w:rPr>
+          <w:lang w:val="en-US"/>
+        </w:rPr>
+        <w:t xml:space="preserve"> an element, as shown on the F</w:t>
+      </w:r>
+      <w:r>
+        <w:rPr>
+          <w:lang w:val="en-US"/>
+        </w:rPr>
+        <w:t>igure. Select the necessary element in the menu, press the left mouse button on the scheme white space, move the mouse and release th</w:t>
+      </w:r>
+      <w:r>
+        <w:rPr>
+          <w:lang w:val="en-US"/>
+        </w:rPr>
+        <w:t>e left button, as shown on F</w:t>
+      </w:r>
+      <w:r>
+        <w:rPr>
+          <w:lang w:val="en-US"/>
+        </w:rPr>
+        <w:t>igure</w:t>
       </w:r>
       <w:r>
         <w:rPr>
@@ -21914,7 +23108,7 @@
       <w:r>
         <w:rPr>
           <w:noProof/>
-          <w:lang w:val="uk-UA" w:eastAsia="uk-UA"/>
+          <w:lang w:eastAsia="ru-RU"/>
         </w:rPr>
         <w:drawing>
           <wp:inline distT="0" distB="0" distL="0" distR="0">
@@ -21934,7 +23128,7 @@
                     </pic:cNvPicPr>
                   </pic:nvPicPr>
                   <pic:blipFill>
-                    <a:blip r:embed="rId42"/>
+                    <a:blip r:embed="rId42" cstate="print"/>
                     <a:srcRect/>
                     <a:stretch>
                       <a:fillRect/>
@@ -21973,7 +23167,7 @@
       <w:r>
         <w:rPr>
           <w:noProof/>
-          <w:lang w:val="uk-UA" w:eastAsia="uk-UA"/>
+          <w:lang w:eastAsia="ru-RU"/>
         </w:rPr>
         <w:drawing>
           <wp:inline distT="0" distB="0" distL="0" distR="0">
@@ -21993,7 +23187,7 @@
                     </pic:cNvPicPr>
                   </pic:nvPicPr>
                   <pic:blipFill>
-                    <a:blip r:embed="rId43"/>
+                    <a:blip r:embed="rId43" cstate="print"/>
                     <a:srcRect/>
                     <a:stretch>
                       <a:fillRect/>
@@ -22163,7 +23357,7 @@
       <w:r>
         <w:rPr>
           <w:noProof/>
-          <w:lang w:val="uk-UA" w:eastAsia="uk-UA"/>
+          <w:lang w:eastAsia="ru-RU"/>
         </w:rPr>
         <w:drawing>
           <wp:inline distT="0" distB="0" distL="0" distR="0">
@@ -22183,7 +23377,7 @@
                     </pic:cNvPicPr>
                   </pic:nvPicPr>
                   <pic:blipFill>
-                    <a:blip r:embed="rId44"/>
+                    <a:blip r:embed="rId44" cstate="print"/>
                     <a:srcRect/>
                     <a:stretch>
                       <a:fillRect/>
@@ -22448,7 +23642,7 @@
       <w:r>
         <w:rPr>
           <w:noProof/>
-          <w:lang w:val="uk-UA" w:eastAsia="uk-UA"/>
+          <w:lang w:eastAsia="ru-RU"/>
         </w:rPr>
         <w:drawing>
           <wp:inline distT="0" distB="0" distL="0" distR="0">
@@ -22468,7 +23662,7 @@
                     </pic:cNvPicPr>
                   </pic:nvPicPr>
                   <pic:blipFill>
-                    <a:blip r:embed="rId45"/>
+                    <a:blip r:embed="rId45" cstate="print"/>
                     <a:srcRect/>
                     <a:stretch>
                       <a:fillRect/>
@@ -22645,7 +23839,19 @@
         <w:rPr>
           <w:lang w:val="en-US"/>
         </w:rPr>
-        <w:t>edit the item’s properties, select an item and choose the “Properties” command in the “Edit” submenu. The properties dialog will appear, as shown on the figure</w:t>
+        <w:t>edit the item’s properties, select an item and choose the “Properties” command in the “Edit” submenu. The properties dia</w:t>
+      </w:r>
+      <w:r>
+        <w:rPr>
+          <w:lang w:val="en-US"/>
+        </w:rPr>
+        <w:t>log will appear, as shown on F</w:t>
+      </w:r>
+      <w:r>
+        <w:rPr>
+          <w:lang w:val="en-US"/>
+        </w:rPr>
+        <w:t>igure</w:t>
       </w:r>
       <w:r>
         <w:rPr>
@@ -22706,7 +23912,7 @@
       <w:r>
         <w:rPr>
           <w:noProof/>
-          <w:lang w:val="uk-UA" w:eastAsia="uk-UA"/>
+          <w:lang w:eastAsia="ru-RU"/>
         </w:rPr>
         <w:drawing>
           <wp:inline distT="0" distB="0" distL="0" distR="0">
@@ -22726,7 +23932,7 @@
                     </pic:cNvPicPr>
                   </pic:nvPicPr>
                   <pic:blipFill>
-                    <a:blip r:embed="rId46"/>
+                    <a:blip r:embed="rId46" cstate="print"/>
                     <a:srcRect/>
                     <a:stretch>
                       <a:fillRect/>
@@ -22938,7 +24144,19 @@
         <w:rPr>
           <w:lang w:val="en-US"/>
         </w:rPr>
-        <w:t>A “Line” element is a simple line, as shown on the figure</w:t>
+        <w:t>A “Line” element is</w:t>
+      </w:r>
+      <w:r>
+        <w:rPr>
+          <w:lang w:val="en-US"/>
+        </w:rPr>
+        <w:t xml:space="preserve"> a simple line, as shown on F</w:t>
+      </w:r>
+      <w:r>
+        <w:rPr>
+          <w:lang w:val="en-US"/>
+        </w:rPr>
+        <w:t>igure</w:t>
       </w:r>
       <w:r>
         <w:rPr>
@@ -22999,7 +24217,7 @@
       <w:r>
         <w:rPr>
           <w:noProof/>
-          <w:lang w:val="uk-UA" w:eastAsia="uk-UA"/>
+          <w:lang w:eastAsia="ru-RU"/>
         </w:rPr>
         <w:drawing>
           <wp:inline distT="0" distB="0" distL="0" distR="0">
@@ -23019,7 +24237,7 @@
                     </pic:cNvPicPr>
                   </pic:nvPicPr>
                   <pic:blipFill>
-                    <a:blip r:embed="rId47"/>
+                    <a:blip r:embed="rId47" cstate="print"/>
                     <a:srcRect/>
                     <a:stretch>
                       <a:fillRect/>
@@ -23226,7 +24444,19 @@
         <w:rPr>
           <w:lang w:val="en-US"/>
         </w:rPr>
-        <w:t xml:space="preserve"> is a line contains a few sections. To add a connection line to the scheme, select the “Connection Line” command in the menu. Then press the left mouse button and move the mouse. To make a connection point, hold the left mouse button and click the right mouse button. Then move the mouse again. After adding all connection</w:t>
+        <w:t xml:space="preserve"> is a line </w:t>
+      </w:r>
+      <w:r>
+        <w:rPr>
+          <w:lang w:val="en-US"/>
+        </w:rPr>
+        <w:t xml:space="preserve">that </w:t>
+      </w:r>
+      <w:r>
+        <w:rPr>
+          <w:lang w:val="en-US"/>
+        </w:rPr>
+        <w:t>contains a few sections. To add a connection line to the scheme, select the “Connection Line” command in the menu. Then press the left mouse button and move the mouse. To make a connection point, hold the left mouse button and click the right mouse button. Then move the mouse again. After adding all connection</w:t>
       </w:r>
       <w:r>
         <w:rPr>
@@ -23244,7 +24474,19 @@
         <w:rPr>
           <w:lang w:val="en-US"/>
         </w:rPr>
-        <w:t xml:space="preserve"> A connection line is shown on the figure</w:t>
+        <w:t xml:space="preserve"> A c</w:t>
+      </w:r>
+      <w:r>
+        <w:rPr>
+          <w:lang w:val="en-US"/>
+        </w:rPr>
+        <w:t>onnection line is shown on F</w:t>
+      </w:r>
+      <w:r>
+        <w:rPr>
+          <w:lang w:val="en-US"/>
+        </w:rPr>
+        <w:t>igure</w:t>
       </w:r>
       <w:r>
         <w:rPr>
@@ -23304,7 +24546,7 @@
       <w:r>
         <w:rPr>
           <w:noProof/>
-          <w:lang w:val="uk-UA" w:eastAsia="uk-UA"/>
+          <w:lang w:eastAsia="ru-RU"/>
         </w:rPr>
         <w:drawing>
           <wp:inline distT="0" distB="0" distL="0" distR="0">
@@ -23324,7 +24566,7 @@
                     </pic:cNvPicPr>
                   </pic:nvPicPr>
                   <pic:blipFill>
-                    <a:blip r:embed="rId48"/>
+                    <a:blip r:embed="rId48" cstate="print"/>
                     <a:srcRect/>
                     <a:stretch>
                       <a:fillRect/>
@@ -23501,7 +24743,19 @@
         <w:rPr>
           <w:lang w:val="en-US"/>
         </w:rPr>
-        <w:t xml:space="preserve"> item is a simple rectangle, shown on the figure</w:t>
+        <w:t xml:space="preserve"> item is a </w:t>
+      </w:r>
+      <w:r>
+        <w:rPr>
+          <w:lang w:val="en-US"/>
+        </w:rPr>
+        <w:t>simple rectangle, shown on F</w:t>
+      </w:r>
+      <w:r>
+        <w:rPr>
+          <w:lang w:val="en-US"/>
+        </w:rPr>
+        <w:t>igure</w:t>
       </w:r>
       <w:r>
         <w:rPr>
@@ -23562,7 +24816,7 @@
       <w:r>
         <w:rPr>
           <w:noProof/>
-          <w:lang w:val="uk-UA" w:eastAsia="uk-UA"/>
+          <w:lang w:eastAsia="ru-RU"/>
         </w:rPr>
         <w:drawing>
           <wp:inline distT="0" distB="0" distL="0" distR="0">
@@ -23582,7 +24836,7 @@
                     </pic:cNvPicPr>
                   </pic:nvPicPr>
                   <pic:blipFill>
-                    <a:blip r:embed="rId49"/>
+                    <a:blip r:embed="rId49" cstate="print"/>
                     <a:srcRect/>
                     <a:stretch>
                       <a:fillRect/>
@@ -23755,7 +25009,6 @@
         </w:rPr>
         <w:br w:type="page"/>
       </w:r>
-      <w:proofErr w:type="gramStart"/>
       <w:r>
         <w:rPr>
           <w:lang w:val="en-US"/>
@@ -23779,7 +25032,111 @@
         <w:rPr>
           <w:lang w:val="en-US"/>
         </w:rPr>
-        <w:t xml:space="preserve"> describe</w:t>
+        <w:t xml:space="preserve"> describe application logic itself.</w:t>
+      </w:r>
+    </w:p>
+    <w:p>
+      <w:pPr>
+        <w:pStyle w:val="3"/>
+        <w:rPr>
+          <w:lang w:val="en-US"/>
+        </w:rPr>
+      </w:pPr>
+      <w:r>
+        <w:rPr>
+          <w:lang w:val="en-US"/>
+        </w:rPr>
+        <w:t xml:space="preserve"> “Input” </w:t>
+      </w:r>
+      <w:r>
+        <w:rPr>
+          <w:lang w:val="en-US"/>
+        </w:rPr>
+        <w:t>item</w:t>
+      </w:r>
+      <w:r>
+        <w:rPr>
+          <w:lang w:val="en-US"/>
+        </w:rPr>
+        <w:t xml:space="preserve"> </w:t>
+      </w:r>
+      <w:r>
+        <w:rPr>
+          <w:lang w:val="en-US"/>
+        </w:rPr>
+        <w:t>is</w:t>
+      </w:r>
+      <w:r>
+        <w:rPr>
+          <w:lang w:val="en-US"/>
+        </w:rPr>
+        <w:t xml:space="preserve"> selected on F</w:t>
+      </w:r>
+      <w:r>
+        <w:rPr>
+          <w:lang w:val="en-US"/>
+        </w:rPr>
+        <w:t>igure</w:t>
+      </w:r>
+      <w:r>
+        <w:rPr>
+          <w:lang w:val="en-US"/>
+        </w:rPr>
+        <w:t xml:space="preserve"> </w:t>
+      </w:r>
+      <w:r>
+        <w:rPr>
+          <w:lang w:val="en-US"/>
+        </w:rPr>
+        <w:fldChar w:fldCharType="begin"/>
+      </w:r>
+      <w:r>
+        <w:rPr>
+          <w:lang w:val="en-US"/>
+        </w:rPr>
+        <w:instrText xml:space="preserve"> REF _Ref422832869 \h </w:instrText>
+      </w:r>
+      <w:r>
+        <w:rPr>
+          <w:lang w:val="en-US"/>
+        </w:rPr>
+      </w:r>
+      <w:r>
+        <w:rPr>
+          <w:lang w:val="en-US"/>
+        </w:rPr>
+        <w:fldChar w:fldCharType="separate"/>
+      </w:r>
+      <w:r>
+        <w:rPr>
+          <w:noProof/>
+          <w:lang w:val="en-US"/>
+        </w:rPr>
+        <w:t>8.14</w:t>
+      </w:r>
+      <w:r>
+        <w:rPr>
+          <w:lang w:val="en-US"/>
+        </w:rPr>
+        <w:fldChar w:fldCharType="end"/>
+      </w:r>
+      <w:r>
+        <w:rPr>
+          <w:lang w:val="en-US"/>
+        </w:rPr>
+        <w:t xml:space="preserve">. </w:t>
+      </w:r>
+      <w:r>
+        <w:rPr>
+          <w:lang w:val="en-US"/>
+        </w:rPr>
+        <w:t>It</w:t>
+      </w:r>
+      <w:r>
+        <w:rPr>
+          <w:lang w:val="en-US"/>
+        </w:rPr>
+        <w:t xml:space="preserve"> contain</w:t>
       </w:r>
       <w:r>
         <w:rPr>
@@ -23787,12 +25144,115 @@
         </w:rPr>
         <w:t>s</w:t>
       </w:r>
-      <w:proofErr w:type="gramEnd"/>
-      <w:r>
-        <w:rPr>
-          <w:lang w:val="en-US"/>
-        </w:rPr>
-        <w:t xml:space="preserve"> application logic itself.</w:t>
+      <w:r>
+        <w:rPr>
+          <w:lang w:val="en-US"/>
+        </w:rPr>
+        <w:t xml:space="preserve"> input signal of the </w:t>
+      </w:r>
+      <w:r>
+        <w:rPr>
+          <w:lang w:val="en-US"/>
+        </w:rPr>
+        <w:t>application logic scheme</w:t>
+      </w:r>
+      <w:r>
+        <w:rPr>
+          <w:lang w:val="en-US"/>
+        </w:rPr>
+        <w:t xml:space="preserve">. </w:t>
+      </w:r>
+      <w:r>
+        <w:rPr>
+          <w:lang w:val="en-US"/>
+        </w:rPr>
+        <w:t>T</w:t>
+      </w:r>
+      <w:r>
+        <w:rPr>
+          <w:lang w:val="en-US"/>
+        </w:rPr>
+        <w:t>he “</w:t>
+      </w:r>
+      <w:proofErr w:type="spellStart"/>
+      <w:r>
+        <w:rPr>
+          <w:lang w:val="en-US"/>
+        </w:rPr>
+        <w:t>StrIDs</w:t>
+      </w:r>
+      <w:proofErr w:type="spellEnd"/>
+      <w:r>
+        <w:rPr>
+          <w:lang w:val="en-US"/>
+        </w:rPr>
+        <w:t xml:space="preserve">” property </w:t>
+      </w:r>
+      <w:r>
+        <w:rPr>
+          <w:lang w:val="en-US"/>
+        </w:rPr>
+        <w:t>con</w:t>
+      </w:r>
+      <w:r>
+        <w:rPr>
+          <w:lang w:val="en-US"/>
+        </w:rPr>
+        <w:t>t</w:t>
+      </w:r>
+      <w:r>
+        <w:rPr>
+          <w:lang w:val="en-US"/>
+        </w:rPr>
+        <w:t>a</w:t>
+      </w:r>
+      <w:r>
+        <w:rPr>
+          <w:lang w:val="en-US"/>
+        </w:rPr>
+        <w:t>ins</w:t>
+      </w:r>
+      <w:r>
+        <w:rPr>
+          <w:lang w:val="en-US"/>
+        </w:rPr>
+        <w:t xml:space="preserve"> a signal identifier </w:t>
+      </w:r>
+      <w:r>
+        <w:rPr>
+          <w:lang w:val="en-US"/>
+        </w:rPr>
+        <w:t xml:space="preserve">that </w:t>
+      </w:r>
+      <w:r>
+        <w:rPr>
+          <w:lang w:val="en-US"/>
+        </w:rPr>
+        <w:t xml:space="preserve">this </w:t>
+      </w:r>
+      <w:r>
+        <w:rPr>
+          <w:lang w:val="en-US"/>
+        </w:rPr>
+        <w:t>item</w:t>
+      </w:r>
+      <w:r>
+        <w:rPr>
+          <w:lang w:val="en-US"/>
+        </w:rPr>
+        <w:t xml:space="preserve"> </w:t>
+      </w:r>
+      <w:r>
+        <w:rPr>
+          <w:lang w:val="en-US"/>
+        </w:rPr>
+        <w:t>belongs</w:t>
+      </w:r>
+      <w:r>
+        <w:rPr>
+          <w:lang w:val="en-US"/>
+        </w:rPr>
+        <w:t xml:space="preserve"> to.</w:t>
       </w:r>
     </w:p>
     <w:p>
@@ -23806,268 +25266,94 @@
         <w:rPr>
           <w:lang w:val="en-US"/>
         </w:rPr>
-        <w:t xml:space="preserve"> “Input” </w:t>
-      </w:r>
-      <w:r>
-        <w:rPr>
-          <w:lang w:val="en-US"/>
-        </w:rPr>
-        <w:t>item</w:t>
-      </w:r>
-      <w:r>
-        <w:rPr>
-          <w:lang w:val="en-US"/>
-        </w:rPr>
-        <w:t xml:space="preserve"> </w:t>
-      </w:r>
-      <w:r>
-        <w:rPr>
-          <w:lang w:val="en-US"/>
-        </w:rPr>
-        <w:t>is</w:t>
-      </w:r>
-      <w:r>
-        <w:rPr>
-          <w:lang w:val="en-US"/>
-        </w:rPr>
-        <w:t xml:space="preserve"> selected on the figure</w:t>
-      </w:r>
-      <w:r>
-        <w:rPr>
-          <w:lang w:val="en-US"/>
-        </w:rPr>
-        <w:t xml:space="preserve"> </w:t>
-      </w:r>
-      <w:r>
-        <w:rPr>
-          <w:lang w:val="en-US"/>
-        </w:rPr>
-        <w:fldChar w:fldCharType="begin"/>
-      </w:r>
-      <w:r>
-        <w:rPr>
-          <w:lang w:val="en-US"/>
-        </w:rPr>
-        <w:instrText xml:space="preserve"> REF _Ref422832869 \h </w:instrText>
-      </w:r>
-      <w:r>
-        <w:rPr>
-          <w:lang w:val="en-US"/>
-        </w:rPr>
-      </w:r>
-      <w:r>
-        <w:rPr>
-          <w:lang w:val="en-US"/>
-        </w:rPr>
-        <w:fldChar w:fldCharType="separate"/>
-      </w:r>
+        <w:t>“Output” item</w:t>
+      </w:r>
+      <w:r>
+        <w:rPr>
+          <w:lang w:val="en-US"/>
+        </w:rPr>
+        <w:t xml:space="preserve"> is similar to “Input” item</w:t>
+      </w:r>
+      <w:r>
+        <w:rPr>
+          <w:lang w:val="en-US"/>
+        </w:rPr>
+        <w:t xml:space="preserve">. </w:t>
+      </w:r>
+      <w:r>
+        <w:rPr>
+          <w:lang w:val="en-US"/>
+        </w:rPr>
+        <w:t>It</w:t>
+      </w:r>
+      <w:r>
+        <w:rPr>
+          <w:lang w:val="en-US"/>
+        </w:rPr>
+        <w:t xml:space="preserve"> contain</w:t>
+      </w:r>
+      <w:r>
+        <w:rPr>
+          <w:lang w:val="en-US"/>
+        </w:rPr>
+        <w:t>s</w:t>
+      </w:r>
+      <w:r>
+        <w:rPr>
+          <w:lang w:val="en-US"/>
+        </w:rPr>
+        <w:t xml:space="preserve"> output signal of the </w:t>
+      </w:r>
+      <w:r>
+        <w:rPr>
+          <w:lang w:val="en-US"/>
+        </w:rPr>
+        <w:t>scheme</w:t>
+      </w:r>
+      <w:r>
+        <w:rPr>
+          <w:lang w:val="en-US"/>
+        </w:rPr>
+        <w:t>. “</w:t>
+      </w:r>
+      <w:proofErr w:type="spellStart"/>
+      <w:r>
+        <w:rPr>
+          <w:lang w:val="en-US"/>
+        </w:rPr>
+        <w:t>StrIDs</w:t>
+      </w:r>
+      <w:proofErr w:type="spellEnd"/>
+      <w:r>
+        <w:rPr>
+          <w:lang w:val="en-US"/>
+        </w:rPr>
+        <w:t xml:space="preserve">” property contains a signal identifier </w:t>
+      </w:r>
+      <w:r>
+        <w:rPr>
+          <w:lang w:val="en-US"/>
+        </w:rPr>
+        <w:t xml:space="preserve">that </w:t>
+      </w:r>
+      <w:r>
+        <w:rPr>
+          <w:lang w:val="en-US"/>
+        </w:rPr>
+        <w:t>this item belongs to.</w:t>
+      </w:r>
+    </w:p>
+    <w:p>
+      <w:pPr>
+        <w:pStyle w:val="a9"/>
+        <w:rPr>
+          <w:lang w:val="en-US"/>
+        </w:rPr>
+      </w:pPr>
       <w:r>
         <w:rPr>
           <w:noProof/>
-          <w:lang w:val="en-US"/>
-        </w:rPr>
-        <w:t>8.14</w:t>
-      </w:r>
-      <w:r>
-        <w:rPr>
-          <w:lang w:val="en-US"/>
-        </w:rPr>
-        <w:fldChar w:fldCharType="end"/>
-      </w:r>
-      <w:r>
-        <w:rPr>
-          <w:lang w:val="en-US"/>
-        </w:rPr>
-        <w:t xml:space="preserve">. </w:t>
-      </w:r>
-      <w:r>
-        <w:rPr>
-          <w:lang w:val="en-US"/>
-        </w:rPr>
-        <w:t>It</w:t>
-      </w:r>
-      <w:r>
-        <w:rPr>
-          <w:lang w:val="en-US"/>
-        </w:rPr>
-        <w:t xml:space="preserve"> contain</w:t>
-      </w:r>
-      <w:r>
-        <w:rPr>
-          <w:lang w:val="en-US"/>
-        </w:rPr>
-        <w:t>s</w:t>
-      </w:r>
-      <w:r>
-        <w:rPr>
-          <w:lang w:val="en-US"/>
-        </w:rPr>
-        <w:t xml:space="preserve"> input signal of the </w:t>
-      </w:r>
-      <w:r>
-        <w:rPr>
-          <w:lang w:val="en-US"/>
-        </w:rPr>
-        <w:t>application logic scheme</w:t>
-      </w:r>
-      <w:r>
-        <w:rPr>
-          <w:lang w:val="en-US"/>
-        </w:rPr>
-        <w:t xml:space="preserve">. </w:t>
-      </w:r>
-      <w:r>
-        <w:rPr>
-          <w:lang w:val="en-US"/>
-        </w:rPr>
-        <w:t>T</w:t>
-      </w:r>
-      <w:r>
-        <w:rPr>
-          <w:lang w:val="en-US"/>
-        </w:rPr>
-        <w:t>he “</w:t>
-      </w:r>
-      <w:proofErr w:type="spellStart"/>
-      <w:r>
-        <w:rPr>
-          <w:lang w:val="en-US"/>
-        </w:rPr>
-        <w:t>StrIDs</w:t>
-      </w:r>
-      <w:proofErr w:type="spellEnd"/>
-      <w:r>
-        <w:rPr>
-          <w:lang w:val="en-US"/>
-        </w:rPr>
-        <w:t xml:space="preserve">” property </w:t>
-      </w:r>
-      <w:proofErr w:type="spellStart"/>
-      <w:r>
-        <w:rPr>
-          <w:lang w:val="en-US"/>
-        </w:rPr>
-        <w:t>conatins</w:t>
-      </w:r>
-      <w:proofErr w:type="spellEnd"/>
-      <w:r>
-        <w:rPr>
-          <w:lang w:val="en-US"/>
-        </w:rPr>
-        <w:t xml:space="preserve"> a signal identifier this </w:t>
-      </w:r>
-      <w:r>
-        <w:rPr>
-          <w:lang w:val="en-US"/>
-        </w:rPr>
-        <w:t>item</w:t>
-      </w:r>
-      <w:r>
-        <w:rPr>
-          <w:lang w:val="en-US"/>
-        </w:rPr>
-        <w:t xml:space="preserve"> </w:t>
-      </w:r>
-      <w:r>
-        <w:rPr>
-          <w:lang w:val="en-US"/>
-        </w:rPr>
-        <w:t>belongs</w:t>
-      </w:r>
-      <w:r>
-        <w:rPr>
-          <w:lang w:val="en-US"/>
-        </w:rPr>
-        <w:t xml:space="preserve"> to.</w:t>
-      </w:r>
-    </w:p>
-    <w:p>
-      <w:pPr>
-        <w:pStyle w:val="3"/>
-        <w:rPr>
-          <w:lang w:val="en-US"/>
-        </w:rPr>
-      </w:pPr>
-      <w:r>
-        <w:rPr>
-          <w:lang w:val="en-US"/>
-        </w:rPr>
-        <w:t>“Output” item</w:t>
-      </w:r>
-      <w:r>
-        <w:rPr>
-          <w:lang w:val="en-US"/>
-        </w:rPr>
-        <w:t xml:space="preserve"> is similar to “Input” item</w:t>
-      </w:r>
-      <w:r>
-        <w:rPr>
-          <w:lang w:val="en-US"/>
-        </w:rPr>
-        <w:t xml:space="preserve">. </w:t>
-      </w:r>
-      <w:r>
-        <w:rPr>
-          <w:lang w:val="en-US"/>
-        </w:rPr>
-        <w:t>It</w:t>
-      </w:r>
-      <w:r>
-        <w:rPr>
-          <w:lang w:val="en-US"/>
-        </w:rPr>
-        <w:t xml:space="preserve"> contain</w:t>
-      </w:r>
-      <w:r>
-        <w:rPr>
-          <w:lang w:val="en-US"/>
-        </w:rPr>
-        <w:t>s</w:t>
-      </w:r>
-      <w:r>
-        <w:rPr>
-          <w:lang w:val="en-US"/>
-        </w:rPr>
-        <w:t xml:space="preserve"> output signal of the </w:t>
-      </w:r>
-      <w:r>
-        <w:rPr>
-          <w:lang w:val="en-US"/>
-        </w:rPr>
-        <w:t>scheme</w:t>
-      </w:r>
-      <w:r>
-        <w:rPr>
-          <w:lang w:val="en-US"/>
-        </w:rPr>
-        <w:t>. “</w:t>
-      </w:r>
-      <w:proofErr w:type="spellStart"/>
-      <w:r>
-        <w:rPr>
-          <w:lang w:val="en-US"/>
-        </w:rPr>
-        <w:t>StrIDs</w:t>
-      </w:r>
-      <w:proofErr w:type="spellEnd"/>
-      <w:r>
-        <w:rPr>
-          <w:lang w:val="en-US"/>
-        </w:rPr>
-        <w:t>” property contains a signal identifier this item belongs to.</w:t>
-      </w:r>
-    </w:p>
-    <w:p>
-      <w:pPr>
-        <w:pStyle w:val="a9"/>
-        <w:rPr>
-          <w:lang w:val="en-US"/>
-        </w:rPr>
-      </w:pPr>
-      <w:r>
-        <w:rPr>
-          <w:noProof/>
-          <w:lang w:val="uk-UA" w:eastAsia="uk-UA"/>
+          <w:lang w:eastAsia="ru-RU"/>
         </w:rPr>
         <w:drawing>
           <wp:inline distT="0" distB="0" distL="0" distR="0">
@@ -24087,7 +25373,7 @@
                     </pic:cNvPicPr>
                   </pic:nvPicPr>
                   <pic:blipFill>
-                    <a:blip r:embed="rId50"/>
+                    <a:blip r:embed="rId50" cstate="print"/>
                     <a:srcRect/>
                     <a:stretch>
                       <a:fillRect/>
@@ -24367,7 +25653,19 @@
         <w:rPr>
           <w:lang w:val="en-US"/>
         </w:rPr>
-        <w:t>have inputs and outputs, as shown on the figure</w:t>
+        <w:t>have input</w:t>
+      </w:r>
+      <w:r>
+        <w:rPr>
+          <w:lang w:val="en-US"/>
+        </w:rPr>
+        <w:t>s and outputs, as shown on F</w:t>
+      </w:r>
+      <w:r>
+        <w:rPr>
+          <w:lang w:val="en-US"/>
+        </w:rPr>
+        <w:t>igure</w:t>
       </w:r>
       <w:r>
         <w:rPr>
@@ -24436,7 +25734,7 @@
       <w:r>
         <w:rPr>
           <w:noProof/>
-          <w:lang w:val="uk-UA" w:eastAsia="uk-UA"/>
+          <w:lang w:eastAsia="ru-RU"/>
         </w:rPr>
         <w:drawing>
           <wp:inline distT="0" distB="0" distL="0" distR="0">
@@ -24456,7 +25754,7 @@
                     </pic:cNvPicPr>
                   </pic:nvPicPr>
                   <pic:blipFill>
-                    <a:blip r:embed="rId51"/>
+                    <a:blip r:embed="rId51" cstate="print"/>
                     <a:srcRect/>
                     <a:stretch>
                       <a:fillRect/>
@@ -24679,7 +25977,31 @@
         <w:rPr>
           <w:lang w:val="en-US"/>
         </w:rPr>
-        <w:t>” property that user can change to control the delay time. An example is shown on the figure</w:t>
+        <w:t>” property that</w:t>
+      </w:r>
+      <w:r>
+        <w:rPr>
+          <w:lang w:val="en-US"/>
+        </w:rPr>
+        <w:t xml:space="preserve"> a</w:t>
+      </w:r>
+      <w:r>
+        <w:rPr>
+          <w:lang w:val="en-US"/>
+        </w:rPr>
+        <w:t xml:space="preserve"> user can change to control the delay ti</w:t>
+      </w:r>
+      <w:r>
+        <w:rPr>
+          <w:lang w:val="en-US"/>
+        </w:rPr>
+        <w:t>me. An example is shown on F</w:t>
+      </w:r>
+      <w:r>
+        <w:rPr>
+          <w:lang w:val="en-US"/>
+        </w:rPr>
+        <w:t>igure</w:t>
       </w:r>
       <w:r>
         <w:rPr>
@@ -24747,7 +26069,7 @@
       <w:r>
         <w:rPr>
           <w:noProof/>
-          <w:lang w:val="uk-UA" w:eastAsia="uk-UA"/>
+          <w:lang w:eastAsia="ru-RU"/>
         </w:rPr>
         <w:drawing>
           <wp:inline distT="0" distB="0" distL="0" distR="0">
@@ -24767,7 +26089,7 @@
                     </pic:cNvPicPr>
                   </pic:nvPicPr>
                   <pic:blipFill>
-                    <a:blip r:embed="rId52"/>
+                    <a:blip r:embed="rId52" cstate="print"/>
                     <a:srcRect/>
                     <a:stretch>
                       <a:fillRect/>
@@ -24992,7 +26314,13 @@
         <w:rPr>
           <w:lang w:val="en-US"/>
         </w:rPr>
-        <w:t>. An example is shown on the figure</w:t>
+        <w:t>. An example is shown on F</w:t>
+      </w:r>
+      <w:r>
+        <w:rPr>
+          <w:lang w:val="en-US"/>
+        </w:rPr>
+        <w:t>igure</w:t>
       </w:r>
       <w:r>
         <w:rPr>
@@ -25107,7 +26435,7 @@
       <w:r>
         <w:rPr>
           <w:noProof/>
-          <w:lang w:val="uk-UA" w:eastAsia="uk-UA"/>
+          <w:lang w:eastAsia="ru-RU"/>
         </w:rPr>
         <w:lastRenderedPageBreak/>
         <w:drawing>
@@ -25128,7 +26456,7 @@
                     </pic:cNvPicPr>
                   </pic:nvPicPr>
                   <pic:blipFill>
-                    <a:blip r:embed="rId53"/>
+                    <a:blip r:embed="rId53" cstate="print"/>
                     <a:srcRect/>
                     <a:stretch>
                       <a:fillRect/>
@@ -25563,7 +26891,7 @@
       <w:r>
         <w:rPr>
           <w:noProof/>
-          <w:lang w:val="uk-UA" w:eastAsia="uk-UA"/>
+          <w:lang w:eastAsia="ru-RU"/>
         </w:rPr>
         <w:drawing>
           <wp:inline distT="0" distB="0" distL="0" distR="0">
@@ -25583,7 +26911,7 @@
                     </pic:cNvPicPr>
                   </pic:nvPicPr>
                   <pic:blipFill>
-                    <a:blip r:embed="rId54"/>
+                    <a:blip r:embed="rId54" cstate="print"/>
                     <a:srcRect/>
                     <a:stretch>
                       <a:fillRect/>
@@ -25768,7 +27096,19 @@
         <w:rPr>
           <w:lang w:val="en-US"/>
         </w:rPr>
-        <w:t xml:space="preserve"> color, error messages are displayed with red color. At the end of the build process the total number of errors and warnings are displayed.</w:t>
+        <w:t xml:space="preserve"> color, error messages are displayed with red color. At the end of the build process the total number of </w:t>
+      </w:r>
+      <w:r>
+        <w:rPr>
+          <w:lang w:val="en-US"/>
+        </w:rPr>
+        <w:t>errors and warnings is</w:t>
+      </w:r>
+      <w:r>
+        <w:rPr>
+          <w:lang w:val="en-US"/>
+        </w:rPr>
+        <w:t xml:space="preserve"> displayed.</w:t>
       </w:r>
     </w:p>
     <w:p>
@@ -25782,7 +27122,45 @@
         <w:rPr>
           <w:lang w:val="en-US"/>
         </w:rPr>
-        <w:t>Error messages are critical issues and must be fixed to finish the build process successfully. Warning messages allow the build process to complete but some limitations may take place.</w:t>
+        <w:t>Error messages are critical issues and must be fixed to finish the build process successf</w:t>
+      </w:r>
+      <w:r>
+        <w:rPr>
+          <w:lang w:val="en-US"/>
+        </w:rPr>
+        <w:t xml:space="preserve">ully. Warning messages allow </w:t>
+      </w:r>
+      <w:proofErr w:type="gramStart"/>
+      <w:r>
+        <w:rPr>
+          <w:lang w:val="en-US"/>
+        </w:rPr>
+        <w:t>to complete</w:t>
+      </w:r>
+      <w:proofErr w:type="gramEnd"/>
+      <w:r>
+        <w:rPr>
+          <w:lang w:val="en-US"/>
+        </w:rPr>
+        <w:t xml:space="preserve"> the</w:t>
+      </w:r>
+      <w:r>
+        <w:rPr>
+          <w:lang w:val="en-US"/>
+        </w:rPr>
+        <w:t xml:space="preserve"> build process</w:t>
+      </w:r>
+      <w:r>
+        <w:rPr>
+          <w:lang w:val="en-US"/>
+        </w:rPr>
+        <w:t>,</w:t>
+      </w:r>
+      <w:r>
+        <w:rPr>
+          <w:lang w:val="en-US"/>
+        </w:rPr>
+        <w:t xml:space="preserve"> but some limitations may take place.</w:t>
       </w:r>
     </w:p>
     <w:p>
@@ -25869,7 +27247,19 @@
           <w:lang w:val="en-US"/>
         </w:rPr>
         <w:lastRenderedPageBreak/>
-        <w:t>In this directory, following files and subfolders are created:</w:t>
+        <w:t xml:space="preserve">In this directory, </w:t>
+      </w:r>
+      <w:r>
+        <w:rPr>
+          <w:lang w:val="en-US"/>
+        </w:rPr>
+        <w:t xml:space="preserve">the </w:t>
+      </w:r>
+      <w:r>
+        <w:rPr>
+          <w:lang w:val="en-US"/>
+        </w:rPr>
+        <w:t>following files and subfolders are created:</w:t>
       </w:r>
     </w:p>
     <w:tbl>
@@ -29374,7 +30764,7 @@
 </file>
 
 <file path=customXml/itemProps1.xml><?xml version="1.0" encoding="utf-8"?>
-<ds:datastoreItem xmlns:ds="http://schemas.openxmlformats.org/officeDocument/2006/customXml" ds:itemID="{7FC3F2D1-4306-4209-BE6E-5B1DCEB6203A}">
+<ds:datastoreItem xmlns:ds="http://schemas.openxmlformats.org/officeDocument/2006/customXml" ds:itemID="{9F1F8329-8536-4D00-96C3-53ACAEAA229A}">
   <ds:schemaRefs>
     <ds:schemaRef ds:uri="http://schemas.openxmlformats.org/officeDocument/2006/bibliography"/>
   </ds:schemaRefs>

</xml_diff>